<commit_message>
Actualizacion del documento del proyecto
</commit_message>
<xml_diff>
--- a/Documentación/Documento del proyecto.docx
+++ b/Documentación/Documento del proyecto.docx
@@ -1225,8 +1225,6 @@
             <w:br w:type="page"/>
           </w:r>
         </w:p>
-        <w:bookmarkStart w:id="0" w:name="_GoBack" w:displacedByCustomXml="next"/>
-        <w:bookmarkEnd w:id="0" w:displacedByCustomXml="next"/>
       </w:sdtContent>
     </w:sdt>
     <w:p>
@@ -1650,7 +1648,32 @@
           <w:rFonts w:ascii="Segoe UI" w:hAnsi="Segoe UI" w:cs="Segoe UI"/>
           <w:color w:val="24292E"/>
         </w:rPr>
-        <w:t>Se sintetizará de un vistazo lo hecho en el trabajo y los datos fundamentales. Se usarán palabras para resumir el proyecto presentado. Un buen resumen contendrá el problema que se ha tratado, por qué es un problema importante, la solución que se ha planteado, por qué es una buena solución y algunas conclusiones del trabajo. No suele exceder los 600 caracteres.</w:t>
+        <w:t xml:space="preserve">Almacenamiento de votos es un proyecto que nace con el objetivo de ser una capa abstracta dentro del sistema de votación, que gestione el correcto guardado de las votaciones que los usuarios realicen </w:t>
+      </w:r>
+      <w:r>
+        <w:rPr>
+          <w:rFonts w:ascii="Segoe UI" w:hAnsi="Segoe UI" w:cs="Segoe UI"/>
+          <w:color w:val="24292E"/>
+        </w:rPr>
+        <w:t xml:space="preserve">cuando estén dando uso al sistema, es decir, cuando haya una votación abierta en la que los ciudadanos estén citados a votar. </w:t>
+      </w:r>
+    </w:p>
+    <w:p>
+      <w:pPr>
+        <w:pStyle w:val="NormalWeb"/>
+        <w:shd w:val="clear" w:color="auto" w:fill="FFFFFF"/>
+        <w:spacing w:before="0" w:beforeAutospacing="0" w:after="240" w:afterAutospacing="0"/>
+        <w:rPr>
+          <w:rFonts w:ascii="Segoe UI" w:hAnsi="Segoe UI" w:cs="Segoe UI"/>
+          <w:color w:val="24292E"/>
+        </w:rPr>
+      </w:pPr>
+      <w:r>
+        <w:rPr>
+          <w:rFonts w:ascii="Segoe UI" w:hAnsi="Segoe UI" w:cs="Segoe UI"/>
+          <w:color w:val="24292E"/>
+        </w:rPr>
+        <w:t>Ante el problema de la seguridad que debe existir dentro de un sistema de votaciones para que este sea verídico, almacenamiento de votos consigue procesar, cifrar y guardar el voto correctamente dentro de la base de datos del sistema de votaciones. Gracias al lenguaje de programación Python y al sistema de cifrado RSA, se consigue resolver esta problemática planteada, con un resultado más que satisfactorio.</w:t>
       </w:r>
     </w:p>
     <w:p>
@@ -1694,7 +1717,50 @@
           <w:rFonts w:ascii="Segoe UI" w:hAnsi="Segoe UI" w:cs="Segoe UI"/>
           <w:color w:val="24292E"/>
         </w:rPr>
-        <w:t>Se pondrá en contexto el proyecto elegido y los aspectos fundamentales para entender el resto del documento. La introducción es como un resumen ampliado.</w:t>
+        <w:t>Almacenamiento de votos es una capa que convive junto con las demás del sistema de votaciones, encontrándose esta por debajo de la cabina de votaciones (encargados de crear las votaciones en las que lo ciudadanos estarán citados a votar)</w:t>
+      </w:r>
+      <w:r>
+        <w:rPr>
+          <w:rFonts w:ascii="Segoe UI" w:hAnsi="Segoe UI" w:cs="Segoe UI"/>
+          <w:color w:val="24292E"/>
+        </w:rPr>
+        <w:t xml:space="preserve">. El código que hemos creado en Python proporciona la funcionalidad necesaria para que un usuario sea capaz de votar, que su voto esté cifrado, a buen recaudo, y que sea guardado correctamente en el lugar que corresponde de la base de datos del sistema central. </w:t>
+      </w:r>
+    </w:p>
+    <w:p>
+      <w:pPr>
+        <w:pStyle w:val="NormalWeb"/>
+        <w:shd w:val="clear" w:color="auto" w:fill="FFFFFF"/>
+        <w:spacing w:before="0" w:beforeAutospacing="0" w:after="240" w:afterAutospacing="0"/>
+        <w:rPr>
+          <w:rFonts w:ascii="Segoe UI" w:hAnsi="Segoe UI" w:cs="Segoe UI"/>
+          <w:color w:val="24292E"/>
+        </w:rPr>
+      </w:pPr>
+      <w:r>
+        <w:rPr>
+          <w:rFonts w:ascii="Segoe UI" w:hAnsi="Segoe UI" w:cs="Segoe UI"/>
+          <w:color w:val="24292E"/>
+        </w:rPr>
+        <w:t>Almacenamiento es una de las capas más importantes, puesto que contiene algo crucial, como es la seguridad y fiabilidad de los resultados de una votación. Esto es muy importante en cualquier tipo de censo de población, donde unas elecciones, una encuesta o cualquier otro tipo de votación debe ser 100% legítima y fiable, asegurando que sea contado el voto de todos y cada uno de los ciudadanos y por supuesto sin duplicidades ni otro tipo de problemas. Votar es un derecho y que sea legítima dentro de un marco igualitario es democracia.</w:t>
+      </w:r>
+    </w:p>
+    <w:p>
+      <w:pPr>
+        <w:rPr>
+          <w:rFonts w:ascii="Segoe UI" w:eastAsia="Times New Roman" w:hAnsi="Segoe UI" w:cs="Segoe UI"/>
+          <w:color w:val="24292E"/>
+          <w:sz w:val="24"/>
+          <w:szCs w:val="24"/>
+          <w:lang w:eastAsia="es-ES"/>
+        </w:rPr>
+      </w:pPr>
+      <w:r>
+        <w:rPr>
+          <w:rFonts w:ascii="Segoe UI" w:hAnsi="Segoe UI" w:cs="Segoe UI"/>
+          <w:color w:val="24292E"/>
+        </w:rPr>
+        <w:br w:type="page"/>
       </w:r>
     </w:p>
     <w:p>
@@ -1720,6 +1786,7 @@
           <w:sz w:val="30"/>
           <w:szCs w:val="30"/>
         </w:rPr>
+        <w:lastRenderedPageBreak/>
         <w:t>Descripción del sistema</w:t>
       </w:r>
     </w:p>
@@ -1738,7 +1805,131 @@
           <w:rFonts w:ascii="Segoe UI" w:hAnsi="Segoe UI" w:cs="Segoe UI"/>
           <w:color w:val="24292E"/>
         </w:rPr>
-        <w:t>se explicará el sistema desarrollado desde un punto de vista funcional y arquitectónico. Se hará una descripción tanto descriptiva como técnica de sus componentes y su relación con el resto de subsistemas. Habrá una sección que enumere explícitamente cuáles son los cambios que se han desarrollado para el proyecto.</w:t>
+        <w:t xml:space="preserve">El sistema que almacenamiento de votaciones propone y que se ha desarrollado, es un programa con el lenguaje de programación Python, encargado de realizar automáticamente todas las funciones que anteriormente se han descrito en el apartado “1. Resumen” y en el apartado “2. Introducción y contexto”. </w:t>
+      </w:r>
+    </w:p>
+    <w:p>
+      <w:pPr>
+        <w:pStyle w:val="NormalWeb"/>
+        <w:shd w:val="clear" w:color="auto" w:fill="FFFFFF"/>
+        <w:spacing w:before="0" w:beforeAutospacing="0" w:after="240" w:afterAutospacing="0"/>
+        <w:rPr>
+          <w:rFonts w:ascii="Segoe UI" w:hAnsi="Segoe UI" w:cs="Segoe UI"/>
+          <w:color w:val="24292E"/>
+        </w:rPr>
+      </w:pPr>
+      <w:r>
+        <w:rPr>
+          <w:rFonts w:ascii="Segoe UI" w:hAnsi="Segoe UI" w:cs="Segoe UI"/>
+          <w:color w:val="24292E"/>
+        </w:rPr>
+        <w:t>Para ello, se ha creado una API con los métodos necesarios de generación de voto, guardado de voto, cifrado RSA de voto y guardado de voto en base de datos, con las restricciones y excepciones pedidas. Al ser un sistema automatizado y que cabina de votaciones debe implementar en su subsistema, se llegó a la conclusión de que la mejor forma de implementarlo era convirtiendo almacenamiento de votos en una API, la cual cabina integra en su subsistema y permite enlazar todo el proceso que sigue un voto hasta que llega a la base de datos central y se almacena.</w:t>
+      </w:r>
+    </w:p>
+    <w:p>
+      <w:pPr>
+        <w:pStyle w:val="NormalWeb"/>
+        <w:shd w:val="clear" w:color="auto" w:fill="FFFFFF"/>
+        <w:spacing w:before="0" w:beforeAutospacing="0" w:after="240" w:afterAutospacing="0"/>
+        <w:rPr>
+          <w:rFonts w:ascii="Segoe UI" w:hAnsi="Segoe UI" w:cs="Segoe UI"/>
+          <w:color w:val="24292E"/>
+        </w:rPr>
+      </w:pPr>
+      <w:r>
+        <w:rPr>
+          <w:rFonts w:ascii="Segoe UI" w:hAnsi="Segoe UI" w:cs="Segoe UI"/>
+          <w:color w:val="24292E"/>
+        </w:rPr>
+        <w:t xml:space="preserve">El uso de Travis CI es importante, dado que nos permite automatizar todo el proceso de construcción, integración y entrega del sistema nada más se genera un </w:t>
+      </w:r>
+      <w:proofErr w:type="spellStart"/>
+      <w:r>
+        <w:rPr>
+          <w:rFonts w:ascii="Segoe UI" w:hAnsi="Segoe UI" w:cs="Segoe UI"/>
+          <w:color w:val="24292E"/>
+        </w:rPr>
+        <w:t>commit</w:t>
+      </w:r>
+      <w:proofErr w:type="spellEnd"/>
+      <w:r>
+        <w:rPr>
+          <w:rFonts w:ascii="Segoe UI" w:hAnsi="Segoe UI" w:cs="Segoe UI"/>
+          <w:color w:val="24292E"/>
+        </w:rPr>
+        <w:t xml:space="preserve"> dentro de GitHub, permitiendo así tener todo el sistema actualizado y construido a tiempo.</w:t>
+      </w:r>
+    </w:p>
+    <w:p>
+      <w:pPr>
+        <w:pStyle w:val="NormalWeb"/>
+        <w:shd w:val="clear" w:color="auto" w:fill="FFFFFF"/>
+        <w:spacing w:before="0" w:beforeAutospacing="0" w:after="240" w:afterAutospacing="0"/>
+        <w:rPr>
+          <w:rFonts w:ascii="Segoe UI" w:hAnsi="Segoe UI" w:cs="Segoe UI"/>
+          <w:color w:val="24292E"/>
+        </w:rPr>
+      </w:pPr>
+      <w:r>
+        <w:rPr>
+          <w:rFonts w:ascii="Segoe UI" w:hAnsi="Segoe UI" w:cs="Segoe UI"/>
+          <w:color w:val="24292E"/>
+        </w:rPr>
+        <w:t>La estructura del sistema junto con los distintos subsistemas que la componen es la siguiente:</w:t>
+      </w:r>
+    </w:p>
+    <w:p>
+      <w:pPr>
+        <w:pStyle w:val="NormalWeb"/>
+        <w:shd w:val="clear" w:color="auto" w:fill="FFFFFF"/>
+        <w:spacing w:before="0" w:beforeAutospacing="0" w:after="240" w:afterAutospacing="0"/>
+        <w:rPr>
+          <w:rFonts w:ascii="Segoe UI" w:hAnsi="Segoe UI" w:cs="Segoe UI"/>
+          <w:color w:val="24292E"/>
+        </w:rPr>
+      </w:pPr>
+      <w:r>
+        <w:rPr>
+          <w:rFonts w:ascii="Segoe UI" w:hAnsi="Segoe UI" w:cs="Segoe UI"/>
+          <w:color w:val="24292E"/>
+        </w:rPr>
+        <w:t>Los cambios que se han desarrollado para el proyecto son los siguientes:</w:t>
+      </w:r>
+      <w:bookmarkStart w:id="0" w:name="_GoBack"/>
+      <w:bookmarkEnd w:id="0"/>
+    </w:p>
+    <w:p>
+      <w:pPr>
+        <w:pStyle w:val="NormalWeb"/>
+        <w:shd w:val="clear" w:color="auto" w:fill="FFFFFF"/>
+        <w:spacing w:before="0" w:beforeAutospacing="0" w:after="240" w:afterAutospacing="0"/>
+        <w:rPr>
+          <w:rFonts w:ascii="Segoe UI" w:hAnsi="Segoe UI" w:cs="Segoe UI"/>
+          <w:i/>
+          <w:color w:val="FF0000"/>
+          <w:sz w:val="18"/>
+          <w:szCs w:val="18"/>
+        </w:rPr>
+      </w:pPr>
+      <w:r>
+        <w:rPr>
+          <w:rFonts w:ascii="Segoe UI" w:hAnsi="Segoe UI" w:cs="Segoe UI"/>
+          <w:i/>
+          <w:color w:val="FF0000"/>
+          <w:sz w:val="18"/>
+          <w:szCs w:val="18"/>
+        </w:rPr>
+        <w:t>S</w:t>
+      </w:r>
+      <w:r>
+        <w:rPr>
+          <w:rFonts w:ascii="Segoe UI" w:hAnsi="Segoe UI" w:cs="Segoe UI"/>
+          <w:i/>
+          <w:color w:val="FF0000"/>
+          <w:sz w:val="18"/>
+          <w:szCs w:val="18"/>
+        </w:rPr>
+        <w:t>e explicará el sistema desarrollado desde un punto de vista funcional y arquitectónico. Se hará una descripción tanto descriptiva como técnica de sus componentes y su relación con el resto de subsistemas. Habrá una sección que enumere explícitamente cuáles son los cambios que se han desarrollado para el proyecto.</w:t>
       </w:r>
     </w:p>
     <w:p>
@@ -1782,32 +1973,760 @@
           <w:rFonts w:ascii="Segoe UI" w:hAnsi="Segoe UI" w:cs="Segoe UI"/>
           <w:color w:val="24292E"/>
         </w:rPr>
-        <w:t xml:space="preserve">se presentará la planificación del trabajo y qué tareas se han hecho. Haciendo hincapié en el reparto de tareas. Es importante que estén explícitas las iteraciones funcionales que se han realizado por parte </w:t>
-      </w:r>
-      <w:proofErr w:type="gramStart"/>
-      <w:r>
-        <w:rPr>
-          <w:rFonts w:ascii="Segoe UI" w:hAnsi="Segoe UI" w:cs="Segoe UI"/>
-          <w:color w:val="24292E"/>
-        </w:rPr>
-        <w:t>de los miembro</w:t>
-      </w:r>
-      <w:proofErr w:type="gramEnd"/>
-      <w:r>
-        <w:rPr>
-          <w:rFonts w:ascii="Segoe UI" w:hAnsi="Segoe UI" w:cs="Segoe UI"/>
-          <w:color w:val="24292E"/>
-        </w:rPr>
-        <w:t xml:space="preserve"> del equipo. Tenga muy en cuenta lo expresado en la sección 2.2.2 del </w:t>
+        <w:t>Se dispone a presentar la planificación del trabajo y las tareas que se han realizado.</w:t>
+      </w:r>
+      <w:r>
+        <w:rPr>
+          <w:rFonts w:ascii="Segoe UI" w:hAnsi="Segoe UI" w:cs="Segoe UI"/>
+          <w:color w:val="24292E"/>
+        </w:rPr>
+        <w:t xml:space="preserve"> </w:t>
+      </w:r>
+    </w:p>
+    <w:p>
+      <w:pPr>
+        <w:pStyle w:val="NormalWeb"/>
+        <w:numPr>
+          <w:ilvl w:val="0"/>
+          <w:numId w:val="9"/>
+        </w:numPr>
+        <w:shd w:val="clear" w:color="auto" w:fill="FFFFFF"/>
+        <w:spacing w:before="0" w:beforeAutospacing="0" w:after="240" w:afterAutospacing="0"/>
+        <w:rPr>
+          <w:rFonts w:ascii="Segoe UI" w:hAnsi="Segoe UI" w:cs="Segoe UI"/>
+          <w:b/>
+          <w:color w:val="24292E"/>
+        </w:rPr>
+      </w:pPr>
+      <w:proofErr w:type="spellStart"/>
+      <w:r>
+        <w:rPr>
+          <w:rFonts w:ascii="Segoe UI" w:hAnsi="Segoe UI" w:cs="Segoe UI"/>
+          <w:b/>
+          <w:color w:val="24292E"/>
+        </w:rPr>
+        <w:t>Milestone</w:t>
+      </w:r>
+      <w:proofErr w:type="spellEnd"/>
+      <w:r>
+        <w:rPr>
+          <w:rFonts w:ascii="Segoe UI" w:hAnsi="Segoe UI" w:cs="Segoe UI"/>
+          <w:b/>
+          <w:color w:val="24292E"/>
+        </w:rPr>
+        <w:t xml:space="preserve"> 1:</w:t>
+      </w:r>
+    </w:p>
+    <w:p>
+      <w:pPr>
+        <w:pStyle w:val="NormalWeb"/>
+        <w:numPr>
+          <w:ilvl w:val="1"/>
+          <w:numId w:val="9"/>
+        </w:numPr>
+        <w:shd w:val="clear" w:color="auto" w:fill="FFFFFF"/>
+        <w:spacing w:before="0" w:beforeAutospacing="0" w:after="240" w:afterAutospacing="0"/>
+        <w:rPr>
+          <w:rFonts w:ascii="Segoe UI" w:hAnsi="Segoe UI" w:cs="Segoe UI"/>
+          <w:b/>
+          <w:color w:val="24292E"/>
+        </w:rPr>
+      </w:pPr>
+      <w:r>
+        <w:rPr>
+          <w:rFonts w:ascii="Segoe UI" w:hAnsi="Segoe UI" w:cs="Segoe UI"/>
+          <w:color w:val="24292E"/>
+        </w:rPr>
+        <w:t>Preparación del ecosistema de trabajo</w:t>
+      </w:r>
+    </w:p>
+    <w:p>
+      <w:pPr>
+        <w:pStyle w:val="NormalWeb"/>
+        <w:numPr>
+          <w:ilvl w:val="0"/>
+          <w:numId w:val="9"/>
+        </w:numPr>
+        <w:shd w:val="clear" w:color="auto" w:fill="FFFFFF"/>
+        <w:spacing w:before="0" w:beforeAutospacing="0" w:after="240" w:afterAutospacing="0"/>
+        <w:rPr>
+          <w:rFonts w:ascii="Segoe UI" w:hAnsi="Segoe UI" w:cs="Segoe UI"/>
+          <w:b/>
+          <w:color w:val="24292E"/>
+        </w:rPr>
+      </w:pPr>
+      <w:proofErr w:type="spellStart"/>
+      <w:r>
+        <w:rPr>
+          <w:rFonts w:ascii="Segoe UI" w:hAnsi="Segoe UI" w:cs="Segoe UI"/>
+          <w:b/>
+          <w:color w:val="24292E"/>
+        </w:rPr>
+        <w:t>Milestone</w:t>
+      </w:r>
+      <w:proofErr w:type="spellEnd"/>
+      <w:r>
+        <w:rPr>
+          <w:rFonts w:ascii="Segoe UI" w:hAnsi="Segoe UI" w:cs="Segoe UI"/>
+          <w:b/>
+          <w:color w:val="24292E"/>
+        </w:rPr>
+        <w:t xml:space="preserve"> 2:</w:t>
+      </w:r>
+    </w:p>
+    <w:p>
+      <w:pPr>
+        <w:pStyle w:val="NormalWeb"/>
+        <w:numPr>
+          <w:ilvl w:val="1"/>
+          <w:numId w:val="9"/>
+        </w:numPr>
+        <w:shd w:val="clear" w:color="auto" w:fill="FFFFFF"/>
+        <w:spacing w:after="240"/>
+        <w:rPr>
+          <w:rFonts w:ascii="Segoe UI" w:hAnsi="Segoe UI" w:cs="Segoe UI"/>
+          <w:color w:val="24292E"/>
+        </w:rPr>
+      </w:pPr>
+      <w:r>
+        <w:rPr>
+          <w:rFonts w:ascii="Segoe UI" w:hAnsi="Segoe UI" w:cs="Segoe UI"/>
+          <w:color w:val="24292E"/>
+        </w:rPr>
+        <w:t xml:space="preserve">Proceso para gestión de incidencias </w:t>
+      </w:r>
+    </w:p>
+    <w:p>
+      <w:pPr>
+        <w:pStyle w:val="NormalWeb"/>
+        <w:numPr>
+          <w:ilvl w:val="1"/>
+          <w:numId w:val="9"/>
+        </w:numPr>
+        <w:shd w:val="clear" w:color="auto" w:fill="FFFFFF"/>
+        <w:spacing w:after="240"/>
+        <w:rPr>
+          <w:rFonts w:ascii="Segoe UI" w:hAnsi="Segoe UI" w:cs="Segoe UI"/>
+          <w:color w:val="24292E"/>
+        </w:rPr>
+      </w:pPr>
+      <w:r>
+        <w:rPr>
+          <w:rFonts w:ascii="Segoe UI" w:hAnsi="Segoe UI" w:cs="Segoe UI"/>
+          <w:color w:val="24292E"/>
+        </w:rPr>
+        <w:t>Proceso para la gestión del código</w:t>
+      </w:r>
+    </w:p>
+    <w:p>
+      <w:pPr>
+        <w:pStyle w:val="NormalWeb"/>
+        <w:numPr>
+          <w:ilvl w:val="1"/>
+          <w:numId w:val="9"/>
+        </w:numPr>
+        <w:shd w:val="clear" w:color="auto" w:fill="FFFFFF"/>
+        <w:spacing w:after="240"/>
+        <w:rPr>
+          <w:rFonts w:ascii="Segoe UI" w:hAnsi="Segoe UI" w:cs="Segoe UI"/>
+          <w:color w:val="24292E"/>
+        </w:rPr>
+      </w:pPr>
+      <w:r>
+        <w:rPr>
+          <w:rFonts w:ascii="Segoe UI" w:hAnsi="Segoe UI" w:cs="Segoe UI"/>
+          <w:color w:val="24292E"/>
+        </w:rPr>
+        <w:lastRenderedPageBreak/>
+        <w:t>Presentación del proyecto en clase</w:t>
+      </w:r>
+      <w:r>
+        <w:rPr>
+          <w:rFonts w:ascii="Segoe UI" w:hAnsi="Segoe UI" w:cs="Segoe UI"/>
+          <w:color w:val="24292E"/>
+        </w:rPr>
+        <w:br/>
+      </w:r>
+    </w:p>
+    <w:p>
+      <w:pPr>
+        <w:pStyle w:val="NormalWeb"/>
+        <w:numPr>
+          <w:ilvl w:val="0"/>
+          <w:numId w:val="9"/>
+        </w:numPr>
+        <w:shd w:val="clear" w:color="auto" w:fill="FFFFFF"/>
+        <w:spacing w:before="0" w:beforeAutospacing="0" w:after="240" w:afterAutospacing="0"/>
+        <w:rPr>
+          <w:rFonts w:ascii="Segoe UI" w:hAnsi="Segoe UI" w:cs="Segoe UI"/>
+          <w:b/>
+          <w:color w:val="24292E"/>
+        </w:rPr>
+      </w:pPr>
+      <w:proofErr w:type="spellStart"/>
+      <w:r>
+        <w:rPr>
+          <w:rFonts w:ascii="Segoe UI" w:hAnsi="Segoe UI" w:cs="Segoe UI"/>
+          <w:b/>
+          <w:color w:val="24292E"/>
+        </w:rPr>
+        <w:t>Milestone</w:t>
+      </w:r>
+      <w:proofErr w:type="spellEnd"/>
+      <w:r>
+        <w:rPr>
+          <w:rFonts w:ascii="Segoe UI" w:hAnsi="Segoe UI" w:cs="Segoe UI"/>
+          <w:b/>
+          <w:color w:val="24292E"/>
+        </w:rPr>
+        <w:t xml:space="preserve"> 3:</w:t>
+      </w:r>
+    </w:p>
+    <w:p>
+      <w:pPr>
+        <w:pStyle w:val="NormalWeb"/>
+        <w:numPr>
+          <w:ilvl w:val="1"/>
+          <w:numId w:val="9"/>
+        </w:numPr>
+        <w:shd w:val="clear" w:color="auto" w:fill="FFFFFF"/>
+        <w:spacing w:after="240"/>
+        <w:rPr>
+          <w:rFonts w:ascii="Segoe UI" w:hAnsi="Segoe UI" w:cs="Segoe UI"/>
+          <w:color w:val="24292E"/>
+        </w:rPr>
+      </w:pPr>
+      <w:r>
+        <w:rPr>
+          <w:rFonts w:ascii="Segoe UI" w:hAnsi="Segoe UI" w:cs="Segoe UI"/>
+          <w:color w:val="24292E"/>
+        </w:rPr>
+        <w:t>Proceso para gestión de código</w:t>
+      </w:r>
+    </w:p>
+    <w:p>
+      <w:pPr>
+        <w:pStyle w:val="NormalWeb"/>
+        <w:numPr>
+          <w:ilvl w:val="1"/>
+          <w:numId w:val="9"/>
+        </w:numPr>
+        <w:shd w:val="clear" w:color="auto" w:fill="FFFFFF"/>
+        <w:spacing w:after="240"/>
+        <w:rPr>
+          <w:rFonts w:ascii="Segoe UI" w:hAnsi="Segoe UI" w:cs="Segoe UI"/>
+          <w:color w:val="24292E"/>
+        </w:rPr>
+      </w:pPr>
+      <w:r>
+        <w:rPr>
+          <w:rFonts w:ascii="Segoe UI" w:hAnsi="Segoe UI" w:cs="Segoe UI"/>
+          <w:color w:val="24292E"/>
+        </w:rPr>
+        <w:t>Implementa</w:t>
+      </w:r>
+      <w:r>
+        <w:rPr>
+          <w:rFonts w:ascii="Segoe UI" w:hAnsi="Segoe UI" w:cs="Segoe UI"/>
+          <w:color w:val="24292E"/>
+        </w:rPr>
+        <w:t>ción del subsistema</w:t>
+      </w:r>
+    </w:p>
+    <w:p>
+      <w:pPr>
+        <w:pStyle w:val="NormalWeb"/>
+        <w:numPr>
+          <w:ilvl w:val="1"/>
+          <w:numId w:val="9"/>
+        </w:numPr>
+        <w:shd w:val="clear" w:color="auto" w:fill="FFFFFF"/>
+        <w:spacing w:after="240"/>
+        <w:rPr>
+          <w:rFonts w:ascii="Segoe UI" w:hAnsi="Segoe UI" w:cs="Segoe UI"/>
+          <w:color w:val="24292E"/>
+        </w:rPr>
+      </w:pPr>
+      <w:r>
+        <w:rPr>
+          <w:rFonts w:ascii="Segoe UI" w:hAnsi="Segoe UI" w:cs="Segoe UI"/>
+          <w:color w:val="24292E"/>
+        </w:rPr>
+        <w:t>Pruebas de funcionamiento</w:t>
+      </w:r>
+    </w:p>
+    <w:p>
+      <w:pPr>
+        <w:pStyle w:val="NormalWeb"/>
+        <w:numPr>
+          <w:ilvl w:val="1"/>
+          <w:numId w:val="9"/>
+        </w:numPr>
+        <w:shd w:val="clear" w:color="auto" w:fill="FFFFFF"/>
+        <w:spacing w:after="240"/>
+        <w:rPr>
+          <w:rFonts w:ascii="Segoe UI" w:hAnsi="Segoe UI" w:cs="Segoe UI"/>
+          <w:color w:val="24292E"/>
+        </w:rPr>
+      </w:pPr>
+      <w:r>
+        <w:rPr>
+          <w:rFonts w:ascii="Segoe UI" w:hAnsi="Segoe UI" w:cs="Segoe UI"/>
+          <w:color w:val="24292E"/>
+        </w:rPr>
+        <w:t>Defensa del código</w:t>
+      </w:r>
+      <w:r>
+        <w:rPr>
+          <w:rFonts w:ascii="Segoe UI" w:hAnsi="Segoe UI" w:cs="Segoe UI"/>
+          <w:color w:val="24292E"/>
+        </w:rPr>
+        <w:br/>
+      </w:r>
+    </w:p>
+    <w:p>
+      <w:pPr>
+        <w:pStyle w:val="NormalWeb"/>
+        <w:numPr>
+          <w:ilvl w:val="0"/>
+          <w:numId w:val="9"/>
+        </w:numPr>
+        <w:shd w:val="clear" w:color="auto" w:fill="FFFFFF"/>
+        <w:spacing w:before="0" w:beforeAutospacing="0" w:after="240" w:afterAutospacing="0"/>
+        <w:rPr>
+          <w:rFonts w:ascii="Segoe UI" w:hAnsi="Segoe UI" w:cs="Segoe UI"/>
+          <w:b/>
+          <w:color w:val="24292E"/>
+        </w:rPr>
+      </w:pPr>
+      <w:proofErr w:type="spellStart"/>
+      <w:r>
+        <w:rPr>
+          <w:rFonts w:ascii="Segoe UI" w:hAnsi="Segoe UI" w:cs="Segoe UI"/>
+          <w:b/>
+          <w:color w:val="24292E"/>
+        </w:rPr>
+        <w:t>Milestone</w:t>
+      </w:r>
+      <w:proofErr w:type="spellEnd"/>
+      <w:r>
+        <w:rPr>
+          <w:rFonts w:ascii="Segoe UI" w:hAnsi="Segoe UI" w:cs="Segoe UI"/>
+          <w:b/>
+          <w:color w:val="24292E"/>
+        </w:rPr>
+        <w:t xml:space="preserve"> 4:</w:t>
+      </w:r>
+      <w:r>
+        <w:rPr>
+          <w:rFonts w:ascii="Segoe UI" w:hAnsi="Segoe UI" w:cs="Segoe UI"/>
+          <w:b/>
+          <w:color w:val="24292E"/>
+        </w:rPr>
+        <w:t xml:space="preserve"> </w:t>
+      </w:r>
+    </w:p>
+    <w:p>
+      <w:pPr>
+        <w:pStyle w:val="NormalWeb"/>
+        <w:numPr>
+          <w:ilvl w:val="0"/>
+          <w:numId w:val="10"/>
+        </w:numPr>
+        <w:shd w:val="clear" w:color="auto" w:fill="FFFFFF"/>
+        <w:spacing w:after="240"/>
+        <w:rPr>
+          <w:rFonts w:ascii="Segoe UI" w:hAnsi="Segoe UI" w:cs="Segoe UI"/>
+          <w:color w:val="24292E"/>
+        </w:rPr>
+      </w:pPr>
+      <w:r>
+        <w:rPr>
+          <w:rFonts w:ascii="Segoe UI" w:hAnsi="Segoe UI" w:cs="Segoe UI"/>
+          <w:color w:val="24292E"/>
+        </w:rPr>
+        <w:t>Conexión entre incidencias y código</w:t>
+      </w:r>
+      <w:r>
+        <w:rPr>
+          <w:rFonts w:ascii="Segoe UI" w:hAnsi="Segoe UI" w:cs="Segoe UI"/>
+          <w:color w:val="24292E"/>
+        </w:rPr>
+        <w:t xml:space="preserve"> en GitHub</w:t>
+      </w:r>
+    </w:p>
+    <w:p>
+      <w:pPr>
+        <w:pStyle w:val="NormalWeb"/>
+        <w:numPr>
+          <w:ilvl w:val="0"/>
+          <w:numId w:val="10"/>
+        </w:numPr>
+        <w:shd w:val="clear" w:color="auto" w:fill="FFFFFF"/>
+        <w:spacing w:after="240"/>
+        <w:rPr>
+          <w:rFonts w:ascii="Segoe UI" w:hAnsi="Segoe UI" w:cs="Segoe UI"/>
+          <w:color w:val="24292E"/>
+        </w:rPr>
+      </w:pPr>
+      <w:r>
+        <w:rPr>
+          <w:rFonts w:ascii="Segoe UI" w:hAnsi="Segoe UI" w:cs="Segoe UI"/>
+          <w:color w:val="24292E"/>
+        </w:rPr>
+        <w:t>Conversión del código en formato librería</w:t>
+      </w:r>
+    </w:p>
+    <w:p>
+      <w:pPr>
+        <w:pStyle w:val="NormalWeb"/>
+        <w:numPr>
+          <w:ilvl w:val="0"/>
+          <w:numId w:val="10"/>
+        </w:numPr>
+        <w:shd w:val="clear" w:color="auto" w:fill="FFFFFF"/>
+        <w:spacing w:after="240"/>
+        <w:rPr>
+          <w:rFonts w:ascii="Segoe UI" w:hAnsi="Segoe UI" w:cs="Segoe UI"/>
+          <w:color w:val="24292E"/>
+        </w:rPr>
+      </w:pPr>
+      <w:r>
+        <w:rPr>
+          <w:rFonts w:ascii="Segoe UI" w:hAnsi="Segoe UI" w:cs="Segoe UI"/>
+          <w:color w:val="24292E"/>
+        </w:rPr>
+        <w:t>Automatización de la construcción</w:t>
+      </w:r>
+      <w:r>
+        <w:rPr>
+          <w:rFonts w:ascii="Segoe UI" w:hAnsi="Segoe UI" w:cs="Segoe UI"/>
+          <w:color w:val="24292E"/>
+        </w:rPr>
+        <w:t xml:space="preserve"> mediante Travis</w:t>
+      </w:r>
+    </w:p>
+    <w:p>
+      <w:pPr>
+        <w:pStyle w:val="NormalWeb"/>
+        <w:numPr>
+          <w:ilvl w:val="0"/>
+          <w:numId w:val="10"/>
+        </w:numPr>
+        <w:shd w:val="clear" w:color="auto" w:fill="FFFFFF"/>
+        <w:spacing w:after="240"/>
+        <w:rPr>
+          <w:rFonts w:ascii="Segoe UI" w:hAnsi="Segoe UI" w:cs="Segoe UI"/>
+          <w:color w:val="24292E"/>
+        </w:rPr>
+      </w:pPr>
+      <w:r>
+        <w:rPr>
+          <w:rFonts w:ascii="Segoe UI" w:hAnsi="Segoe UI" w:cs="Segoe UI"/>
+          <w:color w:val="24292E"/>
+        </w:rPr>
+        <w:t>Automatización de las pruebas</w:t>
+      </w:r>
+      <w:r>
+        <w:rPr>
+          <w:rFonts w:ascii="Segoe UI" w:hAnsi="Segoe UI" w:cs="Segoe UI"/>
+          <w:color w:val="24292E"/>
+        </w:rPr>
+        <w:t xml:space="preserve"> mediante test de funcionalidad</w:t>
+      </w:r>
+    </w:p>
+    <w:p>
+      <w:pPr>
+        <w:pStyle w:val="NormalWeb"/>
+        <w:numPr>
+          <w:ilvl w:val="0"/>
+          <w:numId w:val="10"/>
+        </w:numPr>
+        <w:shd w:val="clear" w:color="auto" w:fill="FFFFFF"/>
+        <w:spacing w:after="240"/>
+        <w:rPr>
+          <w:rFonts w:ascii="Segoe UI" w:hAnsi="Segoe UI" w:cs="Segoe UI"/>
+          <w:color w:val="24292E"/>
+        </w:rPr>
+      </w:pPr>
+      <w:r>
+        <w:rPr>
+          <w:rFonts w:ascii="Segoe UI" w:hAnsi="Segoe UI" w:cs="Segoe UI"/>
+          <w:color w:val="24292E"/>
+        </w:rPr>
+        <w:t>Automatización de la integración</w:t>
+      </w:r>
+      <w:r>
+        <w:rPr>
+          <w:rFonts w:ascii="Segoe UI" w:hAnsi="Segoe UI" w:cs="Segoe UI"/>
+          <w:color w:val="24292E"/>
+        </w:rPr>
+        <w:t xml:space="preserve"> en el sistema</w:t>
+      </w:r>
+    </w:p>
+    <w:p>
+      <w:pPr>
+        <w:pStyle w:val="NormalWeb"/>
+        <w:numPr>
+          <w:ilvl w:val="0"/>
+          <w:numId w:val="10"/>
+        </w:numPr>
+        <w:shd w:val="clear" w:color="auto" w:fill="FFFFFF"/>
+        <w:spacing w:after="240"/>
+        <w:rPr>
+          <w:rFonts w:ascii="Segoe UI" w:hAnsi="Segoe UI" w:cs="Segoe UI"/>
+          <w:color w:val="24292E"/>
+        </w:rPr>
+      </w:pPr>
+      <w:r>
+        <w:rPr>
+          <w:rFonts w:ascii="Segoe UI" w:hAnsi="Segoe UI" w:cs="Segoe UI"/>
+          <w:color w:val="24292E"/>
+        </w:rPr>
+        <w:t>Automatización de entrega y despliegue</w:t>
+      </w:r>
+    </w:p>
+    <w:p>
+      <w:pPr>
+        <w:pStyle w:val="NormalWeb"/>
+        <w:numPr>
+          <w:ilvl w:val="0"/>
+          <w:numId w:val="10"/>
+        </w:numPr>
+        <w:shd w:val="clear" w:color="auto" w:fill="FFFFFF"/>
+        <w:spacing w:after="240"/>
+        <w:rPr>
+          <w:rFonts w:ascii="Segoe UI" w:hAnsi="Segoe UI" w:cs="Segoe UI"/>
+          <w:color w:val="24292E"/>
+        </w:rPr>
+      </w:pPr>
+      <w:r>
+        <w:rPr>
+          <w:rFonts w:ascii="Segoe UI" w:hAnsi="Segoe UI" w:cs="Segoe UI"/>
+          <w:color w:val="24292E"/>
+        </w:rPr>
+        <w:t>Desplegado de forma aislada</w:t>
+      </w:r>
+    </w:p>
+    <w:p>
+      <w:pPr>
+        <w:pStyle w:val="NormalWeb"/>
+        <w:numPr>
+          <w:ilvl w:val="0"/>
+          <w:numId w:val="10"/>
+        </w:numPr>
+        <w:shd w:val="clear" w:color="auto" w:fill="FFFFFF"/>
+        <w:spacing w:after="240"/>
+        <w:rPr>
+          <w:rFonts w:ascii="Segoe UI" w:hAnsi="Segoe UI" w:cs="Segoe UI"/>
+          <w:color w:val="24292E"/>
+        </w:rPr>
+      </w:pPr>
+      <w:r>
+        <w:rPr>
+          <w:rFonts w:ascii="Segoe UI" w:hAnsi="Segoe UI" w:cs="Segoe UI"/>
+          <w:color w:val="24292E"/>
+        </w:rPr>
+        <w:t xml:space="preserve">Implementación de restricción: </w:t>
+      </w:r>
+      <w:r>
+        <w:rPr>
+          <w:rFonts w:ascii="Segoe UI" w:hAnsi="Segoe UI" w:cs="Segoe UI"/>
+          <w:color w:val="24292E"/>
+        </w:rPr>
+        <w:t>El sistema deberá verificar, antes de almacenar un voto, que no exista un voto del mismo usuario para la misma votación.</w:t>
+      </w:r>
+    </w:p>
+    <w:p>
+      <w:pPr>
+        <w:pStyle w:val="NormalWeb"/>
+        <w:numPr>
+          <w:ilvl w:val="0"/>
+          <w:numId w:val="10"/>
+        </w:numPr>
+        <w:shd w:val="clear" w:color="auto" w:fill="FFFFFF"/>
+        <w:spacing w:after="240"/>
+        <w:rPr>
+          <w:rFonts w:ascii="Segoe UI" w:hAnsi="Segoe UI" w:cs="Segoe UI"/>
+          <w:color w:val="24292E"/>
+        </w:rPr>
+      </w:pPr>
+      <w:r>
+        <w:rPr>
+          <w:rFonts w:ascii="Segoe UI" w:hAnsi="Segoe UI" w:cs="Segoe UI"/>
+          <w:color w:val="24292E"/>
+        </w:rPr>
+        <w:t xml:space="preserve">Implementación de restricción: </w:t>
+      </w:r>
+      <w:r>
+        <w:rPr>
+          <w:rFonts w:ascii="Segoe UI" w:hAnsi="Segoe UI" w:cs="Segoe UI"/>
+          <w:color w:val="24292E"/>
+        </w:rPr>
+        <w:t>El identificador anónimo de un usuario de un voto se generará a partir del nombre del usuario que realiza la votación y un sistema de encriptación propio, para mantener el anonimato del votante.</w:t>
+      </w:r>
+    </w:p>
+    <w:p>
+      <w:pPr>
+        <w:pStyle w:val="NormalWeb"/>
+        <w:numPr>
+          <w:ilvl w:val="0"/>
+          <w:numId w:val="10"/>
+        </w:numPr>
+        <w:shd w:val="clear" w:color="auto" w:fill="FFFFFF"/>
+        <w:spacing w:after="240"/>
+        <w:rPr>
+          <w:rFonts w:ascii="Segoe UI" w:hAnsi="Segoe UI" w:cs="Segoe UI"/>
+          <w:color w:val="24292E"/>
+        </w:rPr>
+      </w:pPr>
+      <w:r>
+        <w:rPr>
+          <w:rFonts w:ascii="Segoe UI" w:hAnsi="Segoe UI" w:cs="Segoe UI"/>
+          <w:color w:val="24292E"/>
+        </w:rPr>
+        <w:t>Tratamiento de errores</w:t>
+      </w:r>
+      <w:r>
+        <w:rPr>
+          <w:rFonts w:ascii="Segoe UI" w:hAnsi="Segoe UI" w:cs="Segoe UI"/>
+          <w:color w:val="24292E"/>
+        </w:rPr>
+        <w:t xml:space="preserve">: </w:t>
+      </w:r>
+      <w:r>
+        <w:rPr>
+          <w:rFonts w:ascii="Segoe UI" w:hAnsi="Segoe UI" w:cs="Segoe UI"/>
+          <w:color w:val="24292E"/>
+        </w:rPr>
+        <w:t>Hacer excepciones de las comprobaciones.</w:t>
+      </w:r>
+    </w:p>
+    <w:p>
+      <w:pPr>
+        <w:pStyle w:val="NormalWeb"/>
+        <w:numPr>
+          <w:ilvl w:val="0"/>
+          <w:numId w:val="10"/>
+        </w:numPr>
+        <w:shd w:val="clear" w:color="auto" w:fill="FFFFFF"/>
+        <w:spacing w:before="0" w:beforeAutospacing="0" w:after="240" w:afterAutospacing="0"/>
+        <w:rPr>
+          <w:rFonts w:ascii="Segoe UI" w:hAnsi="Segoe UI" w:cs="Segoe UI"/>
+          <w:color w:val="24292E"/>
+        </w:rPr>
+      </w:pPr>
+      <w:r>
+        <w:rPr>
+          <w:rFonts w:ascii="Segoe UI" w:hAnsi="Segoe UI" w:cs="Segoe UI"/>
+          <w:color w:val="24292E"/>
+        </w:rPr>
+        <w:t>Cone</w:t>
+      </w:r>
+      <w:r>
+        <w:rPr>
+          <w:rFonts w:ascii="Segoe UI" w:hAnsi="Segoe UI" w:cs="Segoe UI"/>
+          <w:color w:val="24292E"/>
+        </w:rPr>
+        <w:t xml:space="preserve">xión del programa </w:t>
+      </w:r>
+      <w:r>
+        <w:rPr>
+          <w:rFonts w:ascii="Segoe UI" w:hAnsi="Segoe UI" w:cs="Segoe UI"/>
+          <w:color w:val="24292E"/>
+        </w:rPr>
+        <w:t>con</w:t>
+      </w:r>
+      <w:r>
+        <w:rPr>
+          <w:rFonts w:ascii="Segoe UI" w:hAnsi="Segoe UI" w:cs="Segoe UI"/>
+          <w:color w:val="24292E"/>
+        </w:rPr>
+        <w:t xml:space="preserve"> la base de datos central</w:t>
+      </w:r>
+      <w:r>
+        <w:rPr>
+          <w:rFonts w:ascii="Segoe UI" w:hAnsi="Segoe UI" w:cs="Segoe UI"/>
+          <w:color w:val="24292E"/>
+        </w:rPr>
+        <w:t>.</w:t>
+      </w:r>
+      <w:r>
+        <w:rPr>
+          <w:rFonts w:ascii="Segoe UI" w:hAnsi="Segoe UI" w:cs="Segoe UI"/>
+          <w:color w:val="24292E"/>
+        </w:rPr>
+        <w:br/>
+      </w:r>
+    </w:p>
+    <w:p>
+      <w:pPr>
+        <w:pStyle w:val="NormalWeb"/>
+        <w:shd w:val="clear" w:color="auto" w:fill="FFFFFF"/>
+        <w:spacing w:before="0" w:beforeAutospacing="0" w:after="240" w:afterAutospacing="0"/>
+        <w:rPr>
+          <w:rFonts w:ascii="Segoe UI" w:hAnsi="Segoe UI" w:cs="Segoe UI"/>
+          <w:color w:val="24292E"/>
+          <w:u w:val="single"/>
+        </w:rPr>
+      </w:pPr>
+      <w:r>
+        <w:rPr>
+          <w:rFonts w:ascii="Segoe UI" w:hAnsi="Segoe UI" w:cs="Segoe UI"/>
+          <w:color w:val="24292E"/>
+          <w:u w:val="single"/>
+        </w:rPr>
+        <w:t>Puede encontrar una descripción mucho más completa de las tareas en el documento adjunto “Diario de grupo</w:t>
+      </w:r>
+      <w:r>
+        <w:rPr>
+          <w:rFonts w:ascii="Segoe UI" w:hAnsi="Segoe UI" w:cs="Segoe UI"/>
+          <w:color w:val="24292E"/>
+        </w:rPr>
+        <w:t xml:space="preserve">”. </w:t>
+      </w:r>
+      <w:r>
+        <w:rPr>
+          <w:rFonts w:ascii="Segoe UI" w:hAnsi="Segoe UI" w:cs="Segoe UI"/>
+          <w:color w:val="24292E"/>
+        </w:rPr>
+        <w:t>El reparto de tareas por integrantes del grupo queda descrito también en</w:t>
+      </w:r>
+      <w:r>
+        <w:rPr>
+          <w:rFonts w:ascii="Segoe UI" w:hAnsi="Segoe UI" w:cs="Segoe UI"/>
+          <w:color w:val="24292E"/>
+        </w:rPr>
+        <w:t xml:space="preserve"> el diario de grupo</w:t>
+      </w:r>
+      <w:r>
+        <w:rPr>
+          <w:rFonts w:ascii="Segoe UI" w:hAnsi="Segoe UI" w:cs="Segoe UI"/>
+          <w:color w:val="24292E"/>
+        </w:rPr>
+        <w:t xml:space="preserve"> y en el repositorio de GitHub, al que puede acceder </w:t>
       </w:r>
       <w:hyperlink r:id="rId9" w:history="1">
         <w:r>
           <w:rPr>
             <w:rStyle w:val="Hipervnculo"/>
             <w:rFonts w:ascii="Segoe UI" w:hAnsi="Segoe UI" w:cs="Segoe UI"/>
-            <w:color w:val="0366D6"/>
           </w:rPr>
-          <w:t>enunciado del proyecto</w:t>
+          <w:t>desde aquí</w:t>
+        </w:r>
+        <w:r>
+          <w:rPr>
+            <w:rStyle w:val="Hipervnculo"/>
+            <w:rFonts w:ascii="Segoe UI" w:hAnsi="Segoe UI" w:cs="Segoe UI"/>
+          </w:rPr>
+          <w:t>, haciendo clic en este texto</w:t>
+        </w:r>
+        <w:r>
+          <w:rPr>
+            <w:rStyle w:val="Hipervnculo"/>
+            <w:rFonts w:ascii="Segoe UI" w:hAnsi="Segoe UI" w:cs="Segoe UI"/>
+          </w:rPr>
+          <w:t>.</w:t>
         </w:r>
       </w:hyperlink>
       <w:r>
@@ -1815,7 +2734,7 @@
           <w:rFonts w:ascii="Segoe UI" w:hAnsi="Segoe UI" w:cs="Segoe UI"/>
           <w:color w:val="24292E"/>
         </w:rPr>
-        <w:t> en cuánto a división de tareas. Recuerde que también entregará el diario del grupo por lo que no es necesario que aquí detalle lo que va en ese entregable.</w:t>
+        <w:br/>
       </w:r>
     </w:p>
     <w:p>
@@ -2556,6 +3475,119 @@
 <file path=word/numbering.xml><?xml version="1.0" encoding="utf-8"?>
 <w:numbering xmlns:wpc="http://schemas.microsoft.com/office/word/2010/wordprocessingCanvas" xmlns:cx="http://schemas.microsoft.com/office/drawing/2014/chartex" xmlns:cx1="http://schemas.microsoft.com/office/drawing/2015/9/8/chartex" xmlns:cx2="http://schemas.microsoft.com/office/drawing/2015/10/21/chartex" xmlns:cx3="http://schemas.microsoft.com/office/drawing/2016/5/9/chartex" xmlns:cx4="http://schemas.microsoft.com/office/drawing/2016/5/10/chartex" xmlns:cx5="http://schemas.microsoft.com/office/drawing/2016/5/11/chartex" xmlns:cx6="http://schemas.microsoft.com/office/drawing/2016/5/12/chartex" xmlns:cx7="http://schemas.microsoft.com/office/drawing/2016/5/13/chartex" xmlns:cx8="http://schemas.microsoft.com/office/drawing/2016/5/14/chartex" xmlns:mc="http://schemas.openxmlformats.org/markup-compatibility/2006" xmlns:aink="http://schemas.microsoft.com/office/drawing/2016/ink" xmlns:am3d="http://schemas.microsoft.com/office/drawing/2017/model3d" xmlns:o="urn:schemas-microsoft-com:office:office" xmlns:r="http://schemas.openxmlformats.org/officeDocument/2006/relationships" xmlns:m="http://schemas.openxmlformats.org/officeDocument/2006/math" xmlns:v="urn:schemas-microsoft-com:vml" xmlns:wp14="http://schemas.microsoft.com/office/word/2010/wordprocessingDrawing" xmlns:wp="http://schemas.openxmlformats.org/drawingml/2006/wordprocessingDrawing" xmlns:w10="urn:schemas-microsoft-com:office:word" xmlns:w="http://schemas.openxmlformats.org/wordprocessingml/2006/main" xmlns:w14="http://schemas.microsoft.com/office/word/2010/wordml" xmlns:w15="http://schemas.microsoft.com/office/word/2012/wordml" xmlns:w16cid="http://schemas.microsoft.com/office/word/2016/wordml/cid" xmlns:w16se="http://schemas.microsoft.com/office/word/2015/wordml/symex" xmlns:wpg="http://schemas.microsoft.com/office/word/2010/wordprocessingGroup" xmlns:wpi="http://schemas.microsoft.com/office/word/2010/wordprocessingInk" xmlns:wne="http://schemas.microsoft.com/office/word/2006/wordml" xmlns:wps="http://schemas.microsoft.com/office/word/2010/wordprocessingShape" mc:Ignorable="w14 w15 w16se w16cid wp14">
   <w:abstractNum w:abstractNumId="0" w15:restartNumberingAfterBreak="0">
+    <w:nsid w:val="0C5835B1"/>
+    <w:multiLevelType w:val="hybridMultilevel"/>
+    <w:tmpl w:val="065667CA"/>
+    <w:lvl w:ilvl="0" w:tplc="0C0A0003">
+      <w:start w:val="1"/>
+      <w:numFmt w:val="bullet"/>
+      <w:lvlText w:val="o"/>
+      <w:lvlJc w:val="left"/>
+      <w:pPr>
+        <w:ind w:left="1440" w:hanging="360"/>
+      </w:pPr>
+      <w:rPr>
+        <w:rFonts w:ascii="Courier New" w:hAnsi="Courier New" w:cs="Courier New" w:hint="default"/>
+      </w:rPr>
+    </w:lvl>
+    <w:lvl w:ilvl="1" w:tplc="0C0A0003" w:tentative="1">
+      <w:start w:val="1"/>
+      <w:numFmt w:val="bullet"/>
+      <w:lvlText w:val="o"/>
+      <w:lvlJc w:val="left"/>
+      <w:pPr>
+        <w:ind w:left="2160" w:hanging="360"/>
+      </w:pPr>
+      <w:rPr>
+        <w:rFonts w:ascii="Courier New" w:hAnsi="Courier New" w:cs="Courier New" w:hint="default"/>
+      </w:rPr>
+    </w:lvl>
+    <w:lvl w:ilvl="2" w:tplc="0C0A0005" w:tentative="1">
+      <w:start w:val="1"/>
+      <w:numFmt w:val="bullet"/>
+      <w:lvlText w:val=""/>
+      <w:lvlJc w:val="left"/>
+      <w:pPr>
+        <w:ind w:left="2880" w:hanging="360"/>
+      </w:pPr>
+      <w:rPr>
+        <w:rFonts w:ascii="Wingdings" w:hAnsi="Wingdings" w:hint="default"/>
+      </w:rPr>
+    </w:lvl>
+    <w:lvl w:ilvl="3" w:tplc="0C0A0001" w:tentative="1">
+      <w:start w:val="1"/>
+      <w:numFmt w:val="bullet"/>
+      <w:lvlText w:val=""/>
+      <w:lvlJc w:val="left"/>
+      <w:pPr>
+        <w:ind w:left="3600" w:hanging="360"/>
+      </w:pPr>
+      <w:rPr>
+        <w:rFonts w:ascii="Symbol" w:hAnsi="Symbol" w:hint="default"/>
+      </w:rPr>
+    </w:lvl>
+    <w:lvl w:ilvl="4" w:tplc="0C0A0003" w:tentative="1">
+      <w:start w:val="1"/>
+      <w:numFmt w:val="bullet"/>
+      <w:lvlText w:val="o"/>
+      <w:lvlJc w:val="left"/>
+      <w:pPr>
+        <w:ind w:left="4320" w:hanging="360"/>
+      </w:pPr>
+      <w:rPr>
+        <w:rFonts w:ascii="Courier New" w:hAnsi="Courier New" w:cs="Courier New" w:hint="default"/>
+      </w:rPr>
+    </w:lvl>
+    <w:lvl w:ilvl="5" w:tplc="0C0A0005" w:tentative="1">
+      <w:start w:val="1"/>
+      <w:numFmt w:val="bullet"/>
+      <w:lvlText w:val=""/>
+      <w:lvlJc w:val="left"/>
+      <w:pPr>
+        <w:ind w:left="5040" w:hanging="360"/>
+      </w:pPr>
+      <w:rPr>
+        <w:rFonts w:ascii="Wingdings" w:hAnsi="Wingdings" w:hint="default"/>
+      </w:rPr>
+    </w:lvl>
+    <w:lvl w:ilvl="6" w:tplc="0C0A0001" w:tentative="1">
+      <w:start w:val="1"/>
+      <w:numFmt w:val="bullet"/>
+      <w:lvlText w:val=""/>
+      <w:lvlJc w:val="left"/>
+      <w:pPr>
+        <w:ind w:left="5760" w:hanging="360"/>
+      </w:pPr>
+      <w:rPr>
+        <w:rFonts w:ascii="Symbol" w:hAnsi="Symbol" w:hint="default"/>
+      </w:rPr>
+    </w:lvl>
+    <w:lvl w:ilvl="7" w:tplc="0C0A0003" w:tentative="1">
+      <w:start w:val="1"/>
+      <w:numFmt w:val="bullet"/>
+      <w:lvlText w:val="o"/>
+      <w:lvlJc w:val="left"/>
+      <w:pPr>
+        <w:ind w:left="6480" w:hanging="360"/>
+      </w:pPr>
+      <w:rPr>
+        <w:rFonts w:ascii="Courier New" w:hAnsi="Courier New" w:cs="Courier New" w:hint="default"/>
+      </w:rPr>
+    </w:lvl>
+    <w:lvl w:ilvl="8" w:tplc="0C0A0005" w:tentative="1">
+      <w:start w:val="1"/>
+      <w:numFmt w:val="bullet"/>
+      <w:lvlText w:val=""/>
+      <w:lvlJc w:val="left"/>
+      <w:pPr>
+        <w:ind w:left="7200" w:hanging="360"/>
+      </w:pPr>
+      <w:rPr>
+        <w:rFonts w:ascii="Wingdings" w:hAnsi="Wingdings" w:hint="default"/>
+      </w:rPr>
+    </w:lvl>
+  </w:abstractNum>
+  <w:abstractNum w:abstractNumId="1" w15:restartNumberingAfterBreak="0">
     <w:nsid w:val="1A875FE9"/>
     <w:multiLevelType w:val="multilevel"/>
     <w:tmpl w:val="7B7A807E"/>
@@ -2704,7 +3736,120 @@
       </w:rPr>
     </w:lvl>
   </w:abstractNum>
-  <w:abstractNum w:abstractNumId="1" w15:restartNumberingAfterBreak="0">
+  <w:abstractNum w:abstractNumId="2" w15:restartNumberingAfterBreak="0">
+    <w:nsid w:val="41731443"/>
+    <w:multiLevelType w:val="hybridMultilevel"/>
+    <w:tmpl w:val="EC30B1A0"/>
+    <w:lvl w:ilvl="0" w:tplc="0C0A0001">
+      <w:start w:val="1"/>
+      <w:numFmt w:val="bullet"/>
+      <w:lvlText w:val=""/>
+      <w:lvlJc w:val="left"/>
+      <w:pPr>
+        <w:ind w:left="720" w:hanging="360"/>
+      </w:pPr>
+      <w:rPr>
+        <w:rFonts w:ascii="Symbol" w:hAnsi="Symbol" w:hint="default"/>
+      </w:rPr>
+    </w:lvl>
+    <w:lvl w:ilvl="1" w:tplc="0C0A0003">
+      <w:start w:val="1"/>
+      <w:numFmt w:val="bullet"/>
+      <w:lvlText w:val="o"/>
+      <w:lvlJc w:val="left"/>
+      <w:pPr>
+        <w:ind w:left="1440" w:hanging="360"/>
+      </w:pPr>
+      <w:rPr>
+        <w:rFonts w:ascii="Courier New" w:hAnsi="Courier New" w:cs="Courier New" w:hint="default"/>
+      </w:rPr>
+    </w:lvl>
+    <w:lvl w:ilvl="2" w:tplc="0C0A0005" w:tentative="1">
+      <w:start w:val="1"/>
+      <w:numFmt w:val="bullet"/>
+      <w:lvlText w:val=""/>
+      <w:lvlJc w:val="left"/>
+      <w:pPr>
+        <w:ind w:left="2160" w:hanging="360"/>
+      </w:pPr>
+      <w:rPr>
+        <w:rFonts w:ascii="Wingdings" w:hAnsi="Wingdings" w:hint="default"/>
+      </w:rPr>
+    </w:lvl>
+    <w:lvl w:ilvl="3" w:tplc="0C0A0001" w:tentative="1">
+      <w:start w:val="1"/>
+      <w:numFmt w:val="bullet"/>
+      <w:lvlText w:val=""/>
+      <w:lvlJc w:val="left"/>
+      <w:pPr>
+        <w:ind w:left="2880" w:hanging="360"/>
+      </w:pPr>
+      <w:rPr>
+        <w:rFonts w:ascii="Symbol" w:hAnsi="Symbol" w:hint="default"/>
+      </w:rPr>
+    </w:lvl>
+    <w:lvl w:ilvl="4" w:tplc="0C0A0003" w:tentative="1">
+      <w:start w:val="1"/>
+      <w:numFmt w:val="bullet"/>
+      <w:lvlText w:val="o"/>
+      <w:lvlJc w:val="left"/>
+      <w:pPr>
+        <w:ind w:left="3600" w:hanging="360"/>
+      </w:pPr>
+      <w:rPr>
+        <w:rFonts w:ascii="Courier New" w:hAnsi="Courier New" w:cs="Courier New" w:hint="default"/>
+      </w:rPr>
+    </w:lvl>
+    <w:lvl w:ilvl="5" w:tplc="0C0A0005" w:tentative="1">
+      <w:start w:val="1"/>
+      <w:numFmt w:val="bullet"/>
+      <w:lvlText w:val=""/>
+      <w:lvlJc w:val="left"/>
+      <w:pPr>
+        <w:ind w:left="4320" w:hanging="360"/>
+      </w:pPr>
+      <w:rPr>
+        <w:rFonts w:ascii="Wingdings" w:hAnsi="Wingdings" w:hint="default"/>
+      </w:rPr>
+    </w:lvl>
+    <w:lvl w:ilvl="6" w:tplc="0C0A0001" w:tentative="1">
+      <w:start w:val="1"/>
+      <w:numFmt w:val="bullet"/>
+      <w:lvlText w:val=""/>
+      <w:lvlJc w:val="left"/>
+      <w:pPr>
+        <w:ind w:left="5040" w:hanging="360"/>
+      </w:pPr>
+      <w:rPr>
+        <w:rFonts w:ascii="Symbol" w:hAnsi="Symbol" w:hint="default"/>
+      </w:rPr>
+    </w:lvl>
+    <w:lvl w:ilvl="7" w:tplc="0C0A0003" w:tentative="1">
+      <w:start w:val="1"/>
+      <w:numFmt w:val="bullet"/>
+      <w:lvlText w:val="o"/>
+      <w:lvlJc w:val="left"/>
+      <w:pPr>
+        <w:ind w:left="5760" w:hanging="360"/>
+      </w:pPr>
+      <w:rPr>
+        <w:rFonts w:ascii="Courier New" w:hAnsi="Courier New" w:cs="Courier New" w:hint="default"/>
+      </w:rPr>
+    </w:lvl>
+    <w:lvl w:ilvl="8" w:tplc="0C0A0005" w:tentative="1">
+      <w:start w:val="1"/>
+      <w:numFmt w:val="bullet"/>
+      <w:lvlText w:val=""/>
+      <w:lvlJc w:val="left"/>
+      <w:pPr>
+        <w:ind w:left="6480" w:hanging="360"/>
+      </w:pPr>
+      <w:rPr>
+        <w:rFonts w:ascii="Wingdings" w:hAnsi="Wingdings" w:hint="default"/>
+      </w:rPr>
+    </w:lvl>
+  </w:abstractNum>
+  <w:abstractNum w:abstractNumId="3" w15:restartNumberingAfterBreak="0">
     <w:nsid w:val="51AE4999"/>
     <w:multiLevelType w:val="multilevel"/>
     <w:tmpl w:val="6D9EB654"/>
@@ -2853,7 +3998,7 @@
       </w:rPr>
     </w:lvl>
   </w:abstractNum>
-  <w:abstractNum w:abstractNumId="2" w15:restartNumberingAfterBreak="0">
+  <w:abstractNum w:abstractNumId="4" w15:restartNumberingAfterBreak="0">
     <w:nsid w:val="522063FE"/>
     <w:multiLevelType w:val="multilevel"/>
     <w:tmpl w:val="AE440480"/>
@@ -2974,7 +4119,7 @@
       </w:rPr>
     </w:lvl>
   </w:abstractNum>
-  <w:abstractNum w:abstractNumId="3" w15:restartNumberingAfterBreak="0">
+  <w:abstractNum w:abstractNumId="5" w15:restartNumberingAfterBreak="0">
     <w:nsid w:val="569B4E42"/>
     <w:multiLevelType w:val="hybridMultilevel"/>
     <w:tmpl w:val="14BCD8B0"/>
@@ -3060,7 +4205,7 @@
       </w:pPr>
     </w:lvl>
   </w:abstractNum>
-  <w:abstractNum w:abstractNumId="4" w15:restartNumberingAfterBreak="0">
+  <w:abstractNum w:abstractNumId="6" w15:restartNumberingAfterBreak="0">
     <w:nsid w:val="605742C8"/>
     <w:multiLevelType w:val="multilevel"/>
     <w:tmpl w:val="886884EE"/>
@@ -3173,7 +4318,7 @@
       </w:rPr>
     </w:lvl>
   </w:abstractNum>
-  <w:abstractNum w:abstractNumId="5" w15:restartNumberingAfterBreak="0">
+  <w:abstractNum w:abstractNumId="7" w15:restartNumberingAfterBreak="0">
     <w:nsid w:val="7B3B47CF"/>
     <w:multiLevelType w:val="hybridMultilevel"/>
     <w:tmpl w:val="C8D2A312"/>
@@ -3262,7 +4407,7 @@
       </w:pPr>
     </w:lvl>
   </w:abstractNum>
-  <w:abstractNum w:abstractNumId="6" w15:restartNumberingAfterBreak="0">
+  <w:abstractNum w:abstractNumId="8" w15:restartNumberingAfterBreak="0">
     <w:nsid w:val="7EE61E1A"/>
     <w:multiLevelType w:val="multilevel"/>
     <w:tmpl w:val="088A0CBE"/>
@@ -3411,7 +4556,7 @@
       </w:rPr>
     </w:lvl>
   </w:abstractNum>
-  <w:abstractNum w:abstractNumId="7" w15:restartNumberingAfterBreak="0">
+  <w:abstractNum w:abstractNumId="9" w15:restartNumberingAfterBreak="0">
     <w:nsid w:val="7F91412B"/>
     <w:multiLevelType w:val="hybridMultilevel"/>
     <w:tmpl w:val="E30CC33E"/>
@@ -3501,28 +4646,34 @@
     </w:lvl>
   </w:abstractNum>
   <w:num w:numId="1">
+    <w:abstractNumId w:val="5"/>
+  </w:num>
+  <w:num w:numId="2">
     <w:abstractNumId w:val="3"/>
   </w:num>
-  <w:num w:numId="2">
+  <w:num w:numId="3">
     <w:abstractNumId w:val="1"/>
   </w:num>
-  <w:num w:numId="3">
-    <w:abstractNumId w:val="0"/>
+  <w:num w:numId="4">
+    <w:abstractNumId w:val="8"/>
   </w:num>
-  <w:num w:numId="4">
+  <w:num w:numId="5">
+    <w:abstractNumId w:val="4"/>
+  </w:num>
+  <w:num w:numId="6">
+    <w:abstractNumId w:val="9"/>
+  </w:num>
+  <w:num w:numId="7">
+    <w:abstractNumId w:val="7"/>
+  </w:num>
+  <w:num w:numId="8">
     <w:abstractNumId w:val="6"/>
   </w:num>
-  <w:num w:numId="5">
+  <w:num w:numId="9">
     <w:abstractNumId w:val="2"/>
   </w:num>
-  <w:num w:numId="6">
-    <w:abstractNumId w:val="7"/>
-  </w:num>
-  <w:num w:numId="7">
-    <w:abstractNumId w:val="5"/>
-  </w:num>
-  <w:num w:numId="8">
-    <w:abstractNumId w:val="4"/>
+  <w:num w:numId="10">
+    <w:abstractNumId w:val="0"/>
   </w:num>
 </w:numbering>
 </file>
@@ -4408,6 +5559,18 @@
       <w:szCs w:val="20"/>
     </w:rPr>
   </w:style>
+  <w:style w:type="character" w:styleId="Mencinsinresolver">
+    <w:name w:val="Unresolved Mention"/>
+    <w:basedOn w:val="Fuentedeprrafopredeter"/>
+    <w:uiPriority w:val="99"/>
+    <w:semiHidden/>
+    <w:unhideWhenUsed/>
+    <w:rsid w:val="00AD4A62"/>
+    <w:rPr>
+      <w:color w:val="808080"/>
+      <w:shd w:val="clear" w:color="auto" w:fill="E6E6E6"/>
+    </w:rPr>
+  </w:style>
 </w:styles>
 </file>
 
@@ -4736,7 +5899,7 @@
 </file>
 
 <file path=customXml/itemProps2.xml><?xml version="1.0" encoding="utf-8"?>
-<ds:datastoreItem xmlns:ds="http://schemas.openxmlformats.org/officeDocument/2006/customXml" ds:itemID="{235B0C93-49E7-40FB-AF1E-43C8ED3BA20A}">
+<ds:datastoreItem xmlns:ds="http://schemas.openxmlformats.org/officeDocument/2006/customXml" ds:itemID="{6C0D171B-82AE-4094-ACBF-25982F69308F}">
   <ds:schemaRefs>
     <ds:schemaRef ds:uri="http://schemas.openxmlformats.org/officeDocument/2006/bibliography"/>
   </ds:schemaRefs>

</xml_diff>

<commit_message>
Correcciones en el documento del proyecto
</commit_message>
<xml_diff>
--- a/Documentación/Documento del proyecto.docx
+++ b/Documentación/Documento del proyecto.docx
@@ -1895,6 +1895,30 @@
         </w:rPr>
         <w:t>Los cambios que se han desarrollado para el proyecto son los siguientes:</w:t>
       </w:r>
+      <w:bookmarkStart w:id="0" w:name="_GoBack"/>
+      <w:bookmarkEnd w:id="0"/>
+    </w:p>
+    <w:p>
+      <w:pPr>
+        <w:pStyle w:val="NormalWeb"/>
+        <w:shd w:val="clear" w:color="auto" w:fill="FFFFFF"/>
+        <w:spacing w:before="0" w:beforeAutospacing="0" w:after="240" w:afterAutospacing="0"/>
+        <w:rPr>
+          <w:rFonts w:ascii="Segoe UI" w:hAnsi="Segoe UI" w:cs="Segoe UI"/>
+          <w:color w:val="24292E"/>
+        </w:rPr>
+      </w:pPr>
+      <w:r>
+        <w:rPr>
+          <w:rFonts w:ascii="Segoe UI" w:hAnsi="Segoe UI" w:cs="Segoe UI"/>
+          <w:b/>
+          <w:i/>
+          <w:color w:val="FF0000"/>
+          <w:sz w:val="30"/>
+          <w:szCs w:val="30"/>
+        </w:rPr>
+        <w:t>Revisar</w:t>
+      </w:r>
     </w:p>
     <w:p>
       <w:pPr>
@@ -2113,6 +2137,7 @@
           <w:rFonts w:ascii="Segoe UI" w:hAnsi="Segoe UI" w:cs="Segoe UI"/>
           <w:color w:val="24292E"/>
         </w:rPr>
+        <w:lastRenderedPageBreak/>
         <w:t>Proceso para la gestión del código</w:t>
       </w:r>
     </w:p>
@@ -2135,7 +2160,6 @@
           <w:rFonts w:ascii="Segoe UI" w:hAnsi="Segoe UI" w:cs="Segoe UI"/>
           <w:color w:val="24292E"/>
         </w:rPr>
-        <w:lastRenderedPageBreak/>
         <w:t>Presentación del proyecto en clase</w:t>
       </w:r>
       <w:r>
@@ -2656,9 +2680,8 @@
         <w:shd w:val="clear" w:color="auto" w:fill="FFFFFF"/>
         <w:spacing w:before="0" w:beforeAutospacing="0" w:after="240" w:afterAutospacing="0"/>
         <w:rPr>
-          <w:rFonts w:ascii="Segoe UI" w:hAnsi="Segoe UI" w:cs="Segoe UI"/>
-          <w:color w:val="24292E"/>
-          <w:u w:val="single"/>
+          <w:rStyle w:val="Hipervnculo"/>
+          <w:rFonts w:ascii="Segoe UI" w:hAnsi="Segoe UI" w:cs="Segoe UI"/>
         </w:rPr>
       </w:pPr>
       <w:r>
@@ -2720,12 +2743,23 @@
           <w:t>.</w:t>
         </w:r>
       </w:hyperlink>
-      <w:r>
-        <w:rPr>
-          <w:rFonts w:ascii="Segoe UI" w:hAnsi="Segoe UI" w:cs="Segoe UI"/>
-          <w:color w:val="24292E"/>
-        </w:rPr>
-        <w:br/>
+    </w:p>
+    <w:p>
+      <w:pPr>
+        <w:rPr>
+          <w:rStyle w:val="Hipervnculo"/>
+          <w:rFonts w:ascii="Segoe UI" w:eastAsia="Times New Roman" w:hAnsi="Segoe UI" w:cs="Segoe UI"/>
+          <w:sz w:val="24"/>
+          <w:szCs w:val="24"/>
+          <w:lang w:eastAsia="es-ES"/>
+        </w:rPr>
+      </w:pPr>
+      <w:r>
+        <w:rPr>
+          <w:rStyle w:val="Hipervnculo"/>
+          <w:rFonts w:ascii="Segoe UI" w:hAnsi="Segoe UI" w:cs="Segoe UI"/>
+        </w:rPr>
+        <w:br w:type="page"/>
       </w:r>
     </w:p>
     <w:p>
@@ -2751,11 +2785,649 @@
           <w:sz w:val="30"/>
           <w:szCs w:val="30"/>
         </w:rPr>
+        <w:lastRenderedPageBreak/>
         <w:t>Entorno de desarrollo</w:t>
       </w:r>
     </w:p>
     <w:p>
       <w:pPr>
+        <w:shd w:val="clear" w:color="auto" w:fill="FFFFFF"/>
+        <w:spacing w:before="100" w:beforeAutospacing="1" w:after="24" w:line="240" w:lineRule="auto"/>
+        <w:ind w:left="24"/>
+        <w:rPr>
+          <w:rFonts w:ascii="Segoe UI" w:hAnsi="Segoe UI" w:cs="Segoe UI"/>
+          <w:color w:val="24292E"/>
+          <w:sz w:val="24"/>
+          <w:szCs w:val="24"/>
+        </w:rPr>
+      </w:pPr>
+      <w:r>
+        <w:rPr>
+          <w:rFonts w:ascii="Segoe UI" w:hAnsi="Segoe UI" w:cs="Segoe UI"/>
+          <w:color w:val="24292E"/>
+          <w:sz w:val="24"/>
+          <w:szCs w:val="24"/>
+        </w:rPr>
+        <w:t>Se ha usado Eclipse como entorno de desarrollo</w:t>
+      </w:r>
+      <w:r>
+        <w:rPr>
+          <w:rFonts w:ascii="Segoe UI" w:hAnsi="Segoe UI" w:cs="Segoe UI"/>
+          <w:color w:val="24292E"/>
+          <w:sz w:val="24"/>
+          <w:szCs w:val="24"/>
+        </w:rPr>
+        <w:t xml:space="preserve"> integrado</w:t>
+      </w:r>
+      <w:r>
+        <w:rPr>
+          <w:rFonts w:ascii="Segoe UI" w:hAnsi="Segoe UI" w:cs="Segoe UI"/>
+          <w:color w:val="24292E"/>
+          <w:sz w:val="24"/>
+          <w:szCs w:val="24"/>
+        </w:rPr>
+        <w:t xml:space="preserve">. En su versión </w:t>
+      </w:r>
+      <w:proofErr w:type="spellStart"/>
+      <w:r>
+        <w:rPr>
+          <w:rFonts w:ascii="Segoe UI" w:hAnsi="Segoe UI" w:cs="Segoe UI"/>
+          <w:color w:val="24292E"/>
+          <w:sz w:val="24"/>
+          <w:szCs w:val="24"/>
+        </w:rPr>
+        <w:t>Oxygen</w:t>
+      </w:r>
+      <w:proofErr w:type="spellEnd"/>
+      <w:r>
+        <w:rPr>
+          <w:rFonts w:ascii="Segoe UI" w:hAnsi="Segoe UI" w:cs="Segoe UI"/>
+          <w:color w:val="24292E"/>
+          <w:sz w:val="24"/>
+          <w:szCs w:val="24"/>
+        </w:rPr>
+        <w:t xml:space="preserve"> con </w:t>
+      </w:r>
+      <w:r>
+        <w:rPr>
+          <w:rFonts w:ascii="Segoe UI" w:hAnsi="Segoe UI" w:cs="Segoe UI"/>
+          <w:color w:val="24292E"/>
+          <w:sz w:val="24"/>
+          <w:szCs w:val="24"/>
+        </w:rPr>
+        <w:t xml:space="preserve">el plugin </w:t>
+      </w:r>
+      <w:proofErr w:type="spellStart"/>
+      <w:r>
+        <w:rPr>
+          <w:rFonts w:ascii="Segoe UI" w:hAnsi="Segoe UI" w:cs="Segoe UI"/>
+          <w:color w:val="24292E"/>
+          <w:sz w:val="24"/>
+          <w:szCs w:val="24"/>
+        </w:rPr>
+        <w:t>PyDev</w:t>
+      </w:r>
+      <w:proofErr w:type="spellEnd"/>
+      <w:r>
+        <w:rPr>
+          <w:rFonts w:ascii="Segoe UI" w:hAnsi="Segoe UI" w:cs="Segoe UI"/>
+          <w:color w:val="24292E"/>
+          <w:sz w:val="24"/>
+          <w:szCs w:val="24"/>
+        </w:rPr>
+        <w:t xml:space="preserve">, el cual permite el desarrollo en </w:t>
+      </w:r>
+      <w:proofErr w:type="spellStart"/>
+      <w:r>
+        <w:rPr>
+          <w:rFonts w:ascii="Segoe UI" w:hAnsi="Segoe UI" w:cs="Segoe UI"/>
+          <w:color w:val="24292E"/>
+          <w:sz w:val="24"/>
+          <w:szCs w:val="24"/>
+        </w:rPr>
+        <w:t>Pyhton</w:t>
+      </w:r>
+      <w:proofErr w:type="spellEnd"/>
+      <w:r>
+        <w:rPr>
+          <w:rFonts w:ascii="Segoe UI" w:hAnsi="Segoe UI" w:cs="Segoe UI"/>
+          <w:color w:val="24292E"/>
+          <w:sz w:val="24"/>
+          <w:szCs w:val="24"/>
+        </w:rPr>
+        <w:t xml:space="preserve">. </w:t>
+      </w:r>
+    </w:p>
+    <w:p>
+      <w:pPr>
+        <w:shd w:val="clear" w:color="auto" w:fill="FFFFFF"/>
+        <w:spacing w:before="100" w:beforeAutospacing="1" w:after="24" w:line="240" w:lineRule="auto"/>
+        <w:ind w:left="24"/>
+        <w:rPr>
+          <w:rFonts w:ascii="Segoe UI" w:eastAsia="Times New Roman" w:hAnsi="Segoe UI" w:cs="Segoe UI"/>
+          <w:color w:val="000000"/>
+          <w:sz w:val="24"/>
+          <w:szCs w:val="24"/>
+          <w:lang w:eastAsia="es-ES"/>
+        </w:rPr>
+      </w:pPr>
+      <w:r>
+        <w:rPr>
+          <w:rFonts w:ascii="Segoe UI" w:hAnsi="Segoe UI" w:cs="Segoe UI"/>
+          <w:color w:val="24292E"/>
+          <w:sz w:val="24"/>
+          <w:szCs w:val="24"/>
+        </w:rPr>
+        <w:t xml:space="preserve">La versión de </w:t>
+      </w:r>
+      <w:r>
+        <w:rPr>
+          <w:rFonts w:ascii="Segoe UI" w:hAnsi="Segoe UI" w:cs="Segoe UI"/>
+          <w:color w:val="24292E"/>
+          <w:sz w:val="24"/>
+          <w:szCs w:val="24"/>
+        </w:rPr>
+        <w:t>Python</w:t>
+      </w:r>
+      <w:r>
+        <w:rPr>
+          <w:rFonts w:ascii="Segoe UI" w:hAnsi="Segoe UI" w:cs="Segoe UI"/>
+          <w:color w:val="24292E"/>
+          <w:sz w:val="24"/>
+          <w:szCs w:val="24"/>
+        </w:rPr>
+        <w:t xml:space="preserve"> utilizada es la 2.7.9, en adición del </w:t>
+      </w:r>
+      <w:proofErr w:type="spellStart"/>
+      <w:r>
+        <w:rPr>
+          <w:rFonts w:ascii="Segoe UI" w:hAnsi="Segoe UI" w:cs="Segoe UI"/>
+          <w:color w:val="24292E"/>
+          <w:sz w:val="24"/>
+          <w:szCs w:val="24"/>
+        </w:rPr>
+        <w:t>framework</w:t>
+      </w:r>
+      <w:proofErr w:type="spellEnd"/>
+      <w:r>
+        <w:rPr>
+          <w:rFonts w:ascii="Segoe UI" w:hAnsi="Segoe UI" w:cs="Segoe UI"/>
+          <w:color w:val="24292E"/>
+          <w:sz w:val="24"/>
+          <w:szCs w:val="24"/>
+        </w:rPr>
+        <w:t xml:space="preserve"> Django 1.8, y el </w:t>
+      </w:r>
+      <w:proofErr w:type="spellStart"/>
+      <w:r>
+        <w:rPr>
+          <w:rFonts w:ascii="Segoe UI" w:hAnsi="Segoe UI" w:cs="Segoe UI"/>
+          <w:color w:val="24292E"/>
+          <w:sz w:val="24"/>
+          <w:szCs w:val="24"/>
+        </w:rPr>
+        <w:t>framework</w:t>
+      </w:r>
+      <w:proofErr w:type="spellEnd"/>
+      <w:r>
+        <w:rPr>
+          <w:rFonts w:ascii="Segoe UI" w:hAnsi="Segoe UI" w:cs="Segoe UI"/>
+          <w:color w:val="24292E"/>
+          <w:sz w:val="24"/>
+          <w:szCs w:val="24"/>
+        </w:rPr>
+        <w:t xml:space="preserve"> </w:t>
+      </w:r>
+      <w:proofErr w:type="spellStart"/>
+      <w:r>
+        <w:rPr>
+          <w:rFonts w:ascii="Segoe UI" w:hAnsi="Segoe UI" w:cs="Segoe UI"/>
+          <w:color w:val="24292E"/>
+          <w:sz w:val="24"/>
+          <w:szCs w:val="24"/>
+        </w:rPr>
+        <w:t>Tastypie</w:t>
+      </w:r>
+      <w:proofErr w:type="spellEnd"/>
+      <w:r>
+        <w:rPr>
+          <w:rFonts w:ascii="Segoe UI" w:hAnsi="Segoe UI" w:cs="Segoe UI"/>
+          <w:color w:val="24292E"/>
+          <w:sz w:val="24"/>
+          <w:szCs w:val="24"/>
+        </w:rPr>
+        <w:t xml:space="preserve"> 0.14.0.</w:t>
+      </w:r>
+    </w:p>
+    <w:p>
+      <w:pPr>
+        <w:shd w:val="clear" w:color="auto" w:fill="FFFFFF"/>
+        <w:spacing w:before="100" w:beforeAutospacing="1" w:after="24" w:line="240" w:lineRule="auto"/>
+        <w:ind w:left="24"/>
+        <w:rPr>
+          <w:rFonts w:ascii="Segoe UI" w:eastAsia="Times New Roman" w:hAnsi="Segoe UI" w:cs="Segoe UI"/>
+          <w:color w:val="000000"/>
+          <w:sz w:val="24"/>
+          <w:szCs w:val="24"/>
+          <w:lang w:eastAsia="es-ES"/>
+        </w:rPr>
+      </w:pPr>
+      <w:r>
+        <w:rPr>
+          <w:rFonts w:ascii="Segoe UI" w:eastAsia="Times New Roman" w:hAnsi="Segoe UI" w:cs="Segoe UI"/>
+          <w:color w:val="000000"/>
+          <w:sz w:val="24"/>
+          <w:szCs w:val="24"/>
+          <w:lang w:eastAsia="es-ES"/>
+        </w:rPr>
+        <w:t>Para el montaje en local el subsistema se ha utilizado XAMPP en su versión 3.2.2 con una base de datos SQL</w:t>
+      </w:r>
+      <w:r>
+        <w:rPr>
+          <w:rFonts w:ascii="Segoe UI" w:eastAsia="Times New Roman" w:hAnsi="Segoe UI" w:cs="Segoe UI"/>
+          <w:color w:val="000000"/>
+          <w:sz w:val="24"/>
+          <w:szCs w:val="24"/>
+          <w:lang w:eastAsia="es-ES"/>
+        </w:rPr>
+        <w:t xml:space="preserve"> </w:t>
+      </w:r>
+      <w:proofErr w:type="spellStart"/>
+      <w:r>
+        <w:rPr>
+          <w:rFonts w:ascii="Segoe UI" w:eastAsia="Times New Roman" w:hAnsi="Segoe UI" w:cs="Segoe UI"/>
+          <w:color w:val="000000"/>
+          <w:sz w:val="24"/>
+          <w:szCs w:val="24"/>
+          <w:lang w:eastAsia="es-ES"/>
+        </w:rPr>
+        <w:t>MariaDB</w:t>
+      </w:r>
+      <w:proofErr w:type="spellEnd"/>
+      <w:r>
+        <w:rPr>
+          <w:rFonts w:ascii="Segoe UI" w:eastAsia="Times New Roman" w:hAnsi="Segoe UI" w:cs="Segoe UI"/>
+          <w:color w:val="000000"/>
+          <w:sz w:val="24"/>
+          <w:szCs w:val="24"/>
+          <w:lang w:eastAsia="es-ES"/>
+        </w:rPr>
+        <w:t xml:space="preserve"> </w:t>
+      </w:r>
+      <w:r>
+        <w:rPr>
+          <w:rFonts w:ascii="Segoe UI" w:eastAsia="Times New Roman" w:hAnsi="Segoe UI" w:cs="Segoe UI"/>
+          <w:color w:val="000000"/>
+          <w:sz w:val="24"/>
+          <w:szCs w:val="24"/>
+          <w:lang w:eastAsia="es-ES"/>
+        </w:rPr>
+        <w:t xml:space="preserve">en su versión </w:t>
+      </w:r>
+      <w:r>
+        <w:rPr>
+          <w:rFonts w:ascii="Segoe UI" w:eastAsia="Times New Roman" w:hAnsi="Segoe UI" w:cs="Segoe UI"/>
+          <w:color w:val="000000"/>
+          <w:sz w:val="24"/>
+          <w:szCs w:val="24"/>
+          <w:lang w:eastAsia="es-ES"/>
+        </w:rPr>
+        <w:t>10.0.31</w:t>
+      </w:r>
+      <w:r>
+        <w:rPr>
+          <w:rFonts w:ascii="Segoe UI" w:eastAsia="Times New Roman" w:hAnsi="Segoe UI" w:cs="Segoe UI"/>
+          <w:color w:val="000000"/>
+          <w:sz w:val="24"/>
+          <w:szCs w:val="24"/>
+          <w:lang w:eastAsia="es-ES"/>
+        </w:rPr>
+        <w:t>.</w:t>
+      </w:r>
+    </w:p>
+    <w:p>
+      <w:pPr>
+        <w:shd w:val="clear" w:color="auto" w:fill="FFFFFF"/>
+        <w:spacing w:before="100" w:beforeAutospacing="1" w:after="24" w:line="240" w:lineRule="auto"/>
+        <w:rPr>
+          <w:rFonts w:ascii="Segoe UI" w:eastAsia="Times New Roman" w:hAnsi="Segoe UI" w:cs="Segoe UI"/>
+          <w:color w:val="000000"/>
+          <w:sz w:val="24"/>
+          <w:szCs w:val="24"/>
+          <w:lang w:eastAsia="es-ES"/>
+        </w:rPr>
+      </w:pPr>
+      <w:r>
+        <w:rPr>
+          <w:rFonts w:ascii="Segoe UI" w:eastAsia="Times New Roman" w:hAnsi="Segoe UI" w:cs="Segoe UI"/>
+          <w:color w:val="000000"/>
+          <w:sz w:val="24"/>
+          <w:szCs w:val="24"/>
+          <w:lang w:eastAsia="es-ES"/>
+        </w:rPr>
+        <w:t>Para montar el entorno los pasos necesarios a seguir son los siguientes:</w:t>
+      </w:r>
+    </w:p>
+    <w:p>
+      <w:pPr>
+        <w:pStyle w:val="Prrafodelista"/>
+        <w:numPr>
+          <w:ilvl w:val="0"/>
+          <w:numId w:val="13"/>
+        </w:numPr>
+        <w:shd w:val="clear" w:color="auto" w:fill="FFFFFF"/>
+        <w:spacing w:before="100" w:beforeAutospacing="1" w:after="24" w:line="240" w:lineRule="auto"/>
+        <w:rPr>
+          <w:rFonts w:ascii="Segoe UI" w:eastAsia="Times New Roman" w:hAnsi="Segoe UI" w:cs="Segoe UI"/>
+          <w:color w:val="000000"/>
+          <w:sz w:val="24"/>
+          <w:szCs w:val="24"/>
+          <w:lang w:eastAsia="es-ES"/>
+        </w:rPr>
+      </w:pPr>
+      <w:r>
+        <w:rPr>
+          <w:rFonts w:ascii="Segoe UI" w:eastAsia="Times New Roman" w:hAnsi="Segoe UI" w:cs="Segoe UI"/>
+          <w:color w:val="000000"/>
+          <w:sz w:val="24"/>
+          <w:szCs w:val="24"/>
+          <w:lang w:eastAsia="es-ES"/>
+        </w:rPr>
+        <w:t xml:space="preserve">Descargar e instalar Eclipse y el plugin </w:t>
+      </w:r>
+      <w:proofErr w:type="spellStart"/>
+      <w:r>
+        <w:rPr>
+          <w:rFonts w:ascii="Segoe UI" w:eastAsia="Times New Roman" w:hAnsi="Segoe UI" w:cs="Segoe UI"/>
+          <w:color w:val="000000"/>
+          <w:sz w:val="24"/>
+          <w:szCs w:val="24"/>
+          <w:lang w:eastAsia="es-ES"/>
+        </w:rPr>
+        <w:t>PyDev</w:t>
+      </w:r>
+      <w:proofErr w:type="spellEnd"/>
+      <w:r>
+        <w:rPr>
+          <w:rFonts w:ascii="Segoe UI" w:eastAsia="Times New Roman" w:hAnsi="Segoe UI" w:cs="Segoe UI"/>
+          <w:color w:val="000000"/>
+          <w:sz w:val="24"/>
+          <w:szCs w:val="24"/>
+          <w:lang w:eastAsia="es-ES"/>
+        </w:rPr>
+        <w:t>.</w:t>
+      </w:r>
+    </w:p>
+    <w:p>
+      <w:pPr>
+        <w:pStyle w:val="Prrafodelista"/>
+        <w:numPr>
+          <w:ilvl w:val="0"/>
+          <w:numId w:val="13"/>
+        </w:numPr>
+        <w:shd w:val="clear" w:color="auto" w:fill="FFFFFF"/>
+        <w:spacing w:before="100" w:beforeAutospacing="1" w:after="24" w:line="240" w:lineRule="auto"/>
+        <w:rPr>
+          <w:rFonts w:ascii="Segoe UI" w:eastAsia="Times New Roman" w:hAnsi="Segoe UI" w:cs="Segoe UI"/>
+          <w:color w:val="000000"/>
+          <w:sz w:val="24"/>
+          <w:szCs w:val="24"/>
+          <w:lang w:eastAsia="es-ES"/>
+        </w:rPr>
+      </w:pPr>
+      <w:r>
+        <w:rPr>
+          <w:rFonts w:ascii="Segoe UI" w:eastAsia="Times New Roman" w:hAnsi="Segoe UI" w:cs="Segoe UI"/>
+          <w:color w:val="000000"/>
+          <w:sz w:val="24"/>
+          <w:szCs w:val="24"/>
+          <w:lang w:eastAsia="es-ES"/>
+        </w:rPr>
+        <w:t>Descargar e instalar Git</w:t>
+      </w:r>
+    </w:p>
+    <w:p>
+      <w:pPr>
+        <w:pStyle w:val="Prrafodelista"/>
+        <w:numPr>
+          <w:ilvl w:val="0"/>
+          <w:numId w:val="13"/>
+        </w:numPr>
+        <w:shd w:val="clear" w:color="auto" w:fill="FFFFFF"/>
+        <w:spacing w:before="100" w:beforeAutospacing="1" w:after="24" w:line="240" w:lineRule="auto"/>
+        <w:rPr>
+          <w:rFonts w:ascii="Segoe UI" w:eastAsia="Times New Roman" w:hAnsi="Segoe UI" w:cs="Segoe UI"/>
+          <w:color w:val="000000"/>
+          <w:sz w:val="24"/>
+          <w:szCs w:val="24"/>
+          <w:lang w:eastAsia="es-ES"/>
+        </w:rPr>
+      </w:pPr>
+      <w:r>
+        <w:rPr>
+          <w:rFonts w:ascii="Segoe UI" w:eastAsia="Times New Roman" w:hAnsi="Segoe UI" w:cs="Segoe UI"/>
+          <w:color w:val="000000"/>
+          <w:sz w:val="24"/>
+          <w:szCs w:val="24"/>
+          <w:lang w:eastAsia="es-ES"/>
+        </w:rPr>
+        <w:t>Descargar e instalar XAMPP</w:t>
+      </w:r>
+    </w:p>
+    <w:p>
+      <w:pPr>
+        <w:pStyle w:val="Prrafodelista"/>
+        <w:numPr>
+          <w:ilvl w:val="0"/>
+          <w:numId w:val="13"/>
+        </w:numPr>
+        <w:shd w:val="clear" w:color="auto" w:fill="FFFFFF"/>
+        <w:spacing w:before="100" w:beforeAutospacing="1" w:after="24" w:line="240" w:lineRule="auto"/>
+        <w:rPr>
+          <w:rFonts w:ascii="Segoe UI" w:eastAsia="Times New Roman" w:hAnsi="Segoe UI" w:cs="Segoe UI"/>
+          <w:color w:val="000000"/>
+          <w:sz w:val="24"/>
+          <w:szCs w:val="24"/>
+          <w:lang w:eastAsia="es-ES"/>
+        </w:rPr>
+      </w:pPr>
+      <w:r>
+        <w:rPr>
+          <w:rFonts w:ascii="Segoe UI" w:eastAsia="Times New Roman" w:hAnsi="Segoe UI" w:cs="Segoe UI"/>
+          <w:color w:val="000000"/>
+          <w:sz w:val="24"/>
+          <w:szCs w:val="24"/>
+          <w:lang w:eastAsia="es-ES"/>
+        </w:rPr>
+        <w:t>Una vez instalado XAMPP</w:t>
+      </w:r>
+      <w:r>
+        <w:rPr>
+          <w:rFonts w:ascii="Segoe UI" w:eastAsia="Times New Roman" w:hAnsi="Segoe UI" w:cs="Segoe UI"/>
+          <w:color w:val="000000"/>
+          <w:sz w:val="24"/>
+          <w:szCs w:val="24"/>
+          <w:lang w:eastAsia="es-ES"/>
+        </w:rPr>
+        <w:t xml:space="preserve"> </w:t>
+      </w:r>
+      <w:r>
+        <w:rPr>
+          <w:rFonts w:ascii="Segoe UI" w:eastAsia="Times New Roman" w:hAnsi="Segoe UI" w:cs="Segoe UI"/>
+          <w:color w:val="000000"/>
+          <w:sz w:val="24"/>
+          <w:szCs w:val="24"/>
+          <w:lang w:eastAsia="es-ES"/>
+        </w:rPr>
+        <w:t xml:space="preserve">activar el servidor Apache. Activar también SQL con </w:t>
+      </w:r>
+      <w:proofErr w:type="spellStart"/>
+      <w:r>
+        <w:rPr>
+          <w:rFonts w:ascii="Segoe UI" w:eastAsia="Times New Roman" w:hAnsi="Segoe UI" w:cs="Segoe UI"/>
+          <w:color w:val="000000"/>
+          <w:sz w:val="24"/>
+          <w:szCs w:val="24"/>
+          <w:lang w:eastAsia="es-ES"/>
+        </w:rPr>
+        <w:t>MariaDB</w:t>
+      </w:r>
+      <w:proofErr w:type="spellEnd"/>
+      <w:r>
+        <w:rPr>
+          <w:rFonts w:ascii="Segoe UI" w:eastAsia="Times New Roman" w:hAnsi="Segoe UI" w:cs="Segoe UI"/>
+          <w:color w:val="000000"/>
+          <w:sz w:val="24"/>
+          <w:szCs w:val="24"/>
+          <w:lang w:eastAsia="es-ES"/>
+        </w:rPr>
+        <w:t>.</w:t>
+      </w:r>
+    </w:p>
+    <w:p>
+      <w:pPr>
+        <w:pStyle w:val="Prrafodelista"/>
+        <w:numPr>
+          <w:ilvl w:val="0"/>
+          <w:numId w:val="13"/>
+        </w:numPr>
+        <w:shd w:val="clear" w:color="auto" w:fill="FFFFFF"/>
+        <w:spacing w:before="100" w:beforeAutospacing="1" w:after="24" w:line="240" w:lineRule="auto"/>
+        <w:rPr>
+          <w:rFonts w:ascii="Segoe UI" w:eastAsia="Times New Roman" w:hAnsi="Segoe UI" w:cs="Segoe UI"/>
+          <w:color w:val="000000"/>
+          <w:sz w:val="24"/>
+          <w:szCs w:val="24"/>
+          <w:lang w:eastAsia="es-ES"/>
+        </w:rPr>
+      </w:pPr>
+      <w:r>
+        <w:rPr>
+          <w:rFonts w:ascii="Segoe UI" w:eastAsia="Times New Roman" w:hAnsi="Segoe UI" w:cs="Segoe UI"/>
+          <w:color w:val="000000"/>
+          <w:sz w:val="24"/>
+          <w:szCs w:val="24"/>
+          <w:lang w:eastAsia="es-ES"/>
+        </w:rPr>
+        <w:t>Abrir una ventana de comandos Git</w:t>
+      </w:r>
+      <w:r>
+        <w:rPr>
+          <w:rFonts w:ascii="Segoe UI" w:eastAsia="Times New Roman" w:hAnsi="Segoe UI" w:cs="Segoe UI"/>
+          <w:color w:val="000000"/>
+          <w:sz w:val="24"/>
+          <w:szCs w:val="24"/>
+          <w:lang w:eastAsia="es-ES"/>
+        </w:rPr>
+        <w:t xml:space="preserve"> y escribir el siguiente comando: </w:t>
+      </w:r>
+      <w:r>
+        <w:rPr>
+          <w:rFonts w:ascii="Segoe UI" w:eastAsia="Times New Roman" w:hAnsi="Segoe UI" w:cs="Segoe UI"/>
+          <w:color w:val="000000"/>
+          <w:sz w:val="24"/>
+          <w:szCs w:val="24"/>
+          <w:lang w:eastAsia="es-ES"/>
+        </w:rPr>
+        <w:br/>
+      </w:r>
+      <w:proofErr w:type="spellStart"/>
+      <w:r>
+        <w:rPr>
+          <w:rFonts w:ascii="Segoe UI" w:eastAsia="Times New Roman" w:hAnsi="Segoe UI" w:cs="Segoe UI"/>
+          <w:i/>
+          <w:color w:val="70AD47" w:themeColor="accent6"/>
+          <w:sz w:val="20"/>
+          <w:szCs w:val="24"/>
+          <w:lang w:eastAsia="es-ES"/>
+        </w:rPr>
+        <w:t>git</w:t>
+      </w:r>
+      <w:proofErr w:type="spellEnd"/>
+      <w:r>
+        <w:rPr>
+          <w:rFonts w:ascii="Segoe UI" w:eastAsia="Times New Roman" w:hAnsi="Segoe UI" w:cs="Segoe UI"/>
+          <w:i/>
+          <w:color w:val="70AD47" w:themeColor="accent6"/>
+          <w:sz w:val="20"/>
+          <w:szCs w:val="24"/>
+          <w:lang w:eastAsia="es-ES"/>
+        </w:rPr>
+        <w:t xml:space="preserve"> clone </w:t>
+      </w:r>
+      <w:hyperlink r:id="rId10" w:history="1">
+        <w:r>
+          <w:rPr>
+            <w:rStyle w:val="Hipervnculo"/>
+            <w:rFonts w:ascii="Segoe UI" w:eastAsia="Times New Roman" w:hAnsi="Segoe UI" w:cs="Segoe UI"/>
+            <w:i/>
+            <w:color w:val="70AD47" w:themeColor="accent6"/>
+            <w:sz w:val="20"/>
+            <w:szCs w:val="24"/>
+            <w:lang w:eastAsia="es-ES"/>
+          </w:rPr>
+          <w:t>https://github.com/Proyecto-EGC-G1/Almacenamiento-Votos-EGC-G1.git</w:t>
+        </w:r>
+      </w:hyperlink>
+    </w:p>
+    <w:p>
+      <w:pPr>
+        <w:pStyle w:val="Prrafodelista"/>
+        <w:numPr>
+          <w:ilvl w:val="0"/>
+          <w:numId w:val="13"/>
+        </w:numPr>
+        <w:shd w:val="clear" w:color="auto" w:fill="FFFFFF"/>
+        <w:spacing w:before="100" w:beforeAutospacing="1" w:after="24" w:line="240" w:lineRule="auto"/>
+        <w:rPr>
+          <w:rFonts w:ascii="Segoe UI" w:eastAsia="Times New Roman" w:hAnsi="Segoe UI" w:cs="Segoe UI"/>
+          <w:color w:val="000000"/>
+          <w:sz w:val="24"/>
+          <w:szCs w:val="24"/>
+          <w:lang w:eastAsia="es-ES"/>
+        </w:rPr>
+      </w:pPr>
+      <w:r>
+        <w:rPr>
+          <w:rFonts w:ascii="Segoe UI" w:eastAsia="Times New Roman" w:hAnsi="Segoe UI" w:cs="Segoe UI"/>
+          <w:color w:val="000000"/>
+          <w:sz w:val="24"/>
+          <w:szCs w:val="24"/>
+          <w:lang w:eastAsia="es-ES"/>
+        </w:rPr>
+        <w:t>Importar el proyecto a Eclipse</w:t>
+      </w:r>
+    </w:p>
+    <w:p>
+      <w:pPr>
+        <w:pStyle w:val="Prrafodelista"/>
+        <w:numPr>
+          <w:ilvl w:val="0"/>
+          <w:numId w:val="13"/>
+        </w:numPr>
+        <w:shd w:val="clear" w:color="auto" w:fill="FFFFFF"/>
+        <w:spacing w:before="100" w:beforeAutospacing="1" w:after="24" w:line="240" w:lineRule="auto"/>
+        <w:rPr>
+          <w:rFonts w:ascii="Segoe UI" w:eastAsia="Times New Roman" w:hAnsi="Segoe UI" w:cs="Segoe UI"/>
+          <w:color w:val="000000"/>
+          <w:sz w:val="24"/>
+          <w:szCs w:val="24"/>
+          <w:lang w:eastAsia="es-ES"/>
+        </w:rPr>
+      </w:pPr>
+      <w:r>
+        <w:rPr>
+          <w:rFonts w:ascii="Segoe UI" w:eastAsia="Times New Roman" w:hAnsi="Segoe UI" w:cs="Segoe UI"/>
+          <w:color w:val="000000"/>
+          <w:sz w:val="24"/>
+          <w:szCs w:val="24"/>
+          <w:lang w:eastAsia="es-ES"/>
+        </w:rPr>
+        <w:t>Compilar el proyecto</w:t>
+      </w:r>
+    </w:p>
+    <w:p>
+      <w:pPr>
         <w:pStyle w:val="NormalWeb"/>
         <w:shd w:val="clear" w:color="auto" w:fill="FFFFFF"/>
         <w:spacing w:before="0" w:beforeAutospacing="0" w:after="240" w:afterAutospacing="0"/>
@@ -2769,7 +3441,7 @@
           <w:rFonts w:ascii="Segoe UI" w:hAnsi="Segoe UI" w:cs="Segoe UI"/>
           <w:color w:val="24292E"/>
         </w:rPr>
-        <w:t xml:space="preserve">Se ha usado Eclipse como entorno de desarrollo. En su versión XXXX con Python 1.8. </w:t>
+        <w:t xml:space="preserve"> </w:t>
       </w:r>
     </w:p>
     <w:p>
@@ -2779,24 +3451,30 @@
         <w:spacing w:before="0" w:beforeAutospacing="0" w:after="240" w:afterAutospacing="0"/>
         <w:rPr>
           <w:rFonts w:ascii="Segoe UI" w:hAnsi="Segoe UI" w:cs="Segoe UI"/>
-          <w:color w:val="24292E"/>
-        </w:rPr>
-      </w:pPr>
-      <w:r>
-        <w:rPr>
-          <w:rFonts w:ascii="Segoe UI" w:hAnsi="Segoe UI" w:cs="Segoe UI"/>
+          <w:b/>
+          <w:color w:val="24292E"/>
+          <w:sz w:val="30"/>
+          <w:szCs w:val="30"/>
+        </w:rPr>
+      </w:pPr>
+      <w:r>
+        <w:rPr>
+          <w:rFonts w:ascii="Segoe UI" w:hAnsi="Segoe UI" w:cs="Segoe UI"/>
+          <w:b/>
           <w:i/>
           <w:color w:val="FF0000"/>
-          <w:sz w:val="20"/>
-        </w:rPr>
-        <w:t>debe explicar cuál es el entorno de desarrollo que ha usado, cuáles son las versiones usadas y qué pasos hay que seguir para instalar tanto su sistema como los subsistemas relacionados para hacer funcionar el sistema al completo.</w:t>
-      </w:r>
-      <w:bookmarkStart w:id="0" w:name="_GoBack"/>
-      <w:bookmarkEnd w:id="0"/>
-      <w:r>
-        <w:rPr>
-          <w:rFonts w:ascii="Segoe UI" w:hAnsi="Segoe UI" w:cs="Segoe UI"/>
-          <w:color w:val="24292E"/>
+          <w:sz w:val="30"/>
+          <w:szCs w:val="30"/>
+        </w:rPr>
+        <w:t>Revisar</w:t>
+      </w:r>
+      <w:r>
+        <w:rPr>
+          <w:rFonts w:ascii="Segoe UI" w:hAnsi="Segoe UI" w:cs="Segoe UI"/>
+          <w:b/>
+          <w:color w:val="24292E"/>
+          <w:sz w:val="30"/>
+          <w:szCs w:val="30"/>
         </w:rPr>
         <w:br w:type="page"/>
       </w:r>
@@ -3477,6 +4155,119 @@
 <file path=word/numbering.xml><?xml version="1.0" encoding="utf-8"?>
 <w:numbering xmlns:wpc="http://schemas.microsoft.com/office/word/2010/wordprocessingCanvas" xmlns:cx="http://schemas.microsoft.com/office/drawing/2014/chartex" xmlns:cx1="http://schemas.microsoft.com/office/drawing/2015/9/8/chartex" xmlns:cx2="http://schemas.microsoft.com/office/drawing/2015/10/21/chartex" xmlns:cx3="http://schemas.microsoft.com/office/drawing/2016/5/9/chartex" xmlns:cx4="http://schemas.microsoft.com/office/drawing/2016/5/10/chartex" xmlns:cx5="http://schemas.microsoft.com/office/drawing/2016/5/11/chartex" xmlns:cx6="http://schemas.microsoft.com/office/drawing/2016/5/12/chartex" xmlns:cx7="http://schemas.microsoft.com/office/drawing/2016/5/13/chartex" xmlns:cx8="http://schemas.microsoft.com/office/drawing/2016/5/14/chartex" xmlns:mc="http://schemas.openxmlformats.org/markup-compatibility/2006" xmlns:aink="http://schemas.microsoft.com/office/drawing/2016/ink" xmlns:am3d="http://schemas.microsoft.com/office/drawing/2017/model3d" xmlns:o="urn:schemas-microsoft-com:office:office" xmlns:r="http://schemas.openxmlformats.org/officeDocument/2006/relationships" xmlns:m="http://schemas.openxmlformats.org/officeDocument/2006/math" xmlns:v="urn:schemas-microsoft-com:vml" xmlns:wp14="http://schemas.microsoft.com/office/word/2010/wordprocessingDrawing" xmlns:wp="http://schemas.openxmlformats.org/drawingml/2006/wordprocessingDrawing" xmlns:w10="urn:schemas-microsoft-com:office:word" xmlns:w="http://schemas.openxmlformats.org/wordprocessingml/2006/main" xmlns:w14="http://schemas.microsoft.com/office/word/2010/wordml" xmlns:w15="http://schemas.microsoft.com/office/word/2012/wordml" xmlns:w16cid="http://schemas.microsoft.com/office/word/2016/wordml/cid" xmlns:w16se="http://schemas.microsoft.com/office/word/2015/wordml/symex" xmlns:wpg="http://schemas.microsoft.com/office/word/2010/wordprocessingGroup" xmlns:wpi="http://schemas.microsoft.com/office/word/2010/wordprocessingInk" xmlns:wne="http://schemas.microsoft.com/office/word/2006/wordml" xmlns:wps="http://schemas.microsoft.com/office/word/2010/wordprocessingShape" mc:Ignorable="w14 w15 w16se w16cid wp14">
   <w:abstractNum w:abstractNumId="0" w15:restartNumberingAfterBreak="0">
+    <w:nsid w:val="07EA4C62"/>
+    <w:multiLevelType w:val="hybridMultilevel"/>
+    <w:tmpl w:val="2B34B666"/>
+    <w:lvl w:ilvl="0" w:tplc="0C0A0003">
+      <w:start w:val="1"/>
+      <w:numFmt w:val="bullet"/>
+      <w:lvlText w:val="o"/>
+      <w:lvlJc w:val="left"/>
+      <w:pPr>
+        <w:ind w:left="720" w:hanging="360"/>
+      </w:pPr>
+      <w:rPr>
+        <w:rFonts w:ascii="Courier New" w:hAnsi="Courier New" w:cs="Courier New" w:hint="default"/>
+      </w:rPr>
+    </w:lvl>
+    <w:lvl w:ilvl="1" w:tplc="0C0A0003" w:tentative="1">
+      <w:start w:val="1"/>
+      <w:numFmt w:val="bullet"/>
+      <w:lvlText w:val="o"/>
+      <w:lvlJc w:val="left"/>
+      <w:pPr>
+        <w:ind w:left="1440" w:hanging="360"/>
+      </w:pPr>
+      <w:rPr>
+        <w:rFonts w:ascii="Courier New" w:hAnsi="Courier New" w:cs="Courier New" w:hint="default"/>
+      </w:rPr>
+    </w:lvl>
+    <w:lvl w:ilvl="2" w:tplc="0C0A0005" w:tentative="1">
+      <w:start w:val="1"/>
+      <w:numFmt w:val="bullet"/>
+      <w:lvlText w:val=""/>
+      <w:lvlJc w:val="left"/>
+      <w:pPr>
+        <w:ind w:left="2160" w:hanging="360"/>
+      </w:pPr>
+      <w:rPr>
+        <w:rFonts w:ascii="Wingdings" w:hAnsi="Wingdings" w:hint="default"/>
+      </w:rPr>
+    </w:lvl>
+    <w:lvl w:ilvl="3" w:tplc="0C0A0001" w:tentative="1">
+      <w:start w:val="1"/>
+      <w:numFmt w:val="bullet"/>
+      <w:lvlText w:val=""/>
+      <w:lvlJc w:val="left"/>
+      <w:pPr>
+        <w:ind w:left="2880" w:hanging="360"/>
+      </w:pPr>
+      <w:rPr>
+        <w:rFonts w:ascii="Symbol" w:hAnsi="Symbol" w:hint="default"/>
+      </w:rPr>
+    </w:lvl>
+    <w:lvl w:ilvl="4" w:tplc="0C0A0003" w:tentative="1">
+      <w:start w:val="1"/>
+      <w:numFmt w:val="bullet"/>
+      <w:lvlText w:val="o"/>
+      <w:lvlJc w:val="left"/>
+      <w:pPr>
+        <w:ind w:left="3600" w:hanging="360"/>
+      </w:pPr>
+      <w:rPr>
+        <w:rFonts w:ascii="Courier New" w:hAnsi="Courier New" w:cs="Courier New" w:hint="default"/>
+      </w:rPr>
+    </w:lvl>
+    <w:lvl w:ilvl="5" w:tplc="0C0A0005" w:tentative="1">
+      <w:start w:val="1"/>
+      <w:numFmt w:val="bullet"/>
+      <w:lvlText w:val=""/>
+      <w:lvlJc w:val="left"/>
+      <w:pPr>
+        <w:ind w:left="4320" w:hanging="360"/>
+      </w:pPr>
+      <w:rPr>
+        <w:rFonts w:ascii="Wingdings" w:hAnsi="Wingdings" w:hint="default"/>
+      </w:rPr>
+    </w:lvl>
+    <w:lvl w:ilvl="6" w:tplc="0C0A0001" w:tentative="1">
+      <w:start w:val="1"/>
+      <w:numFmt w:val="bullet"/>
+      <w:lvlText w:val=""/>
+      <w:lvlJc w:val="left"/>
+      <w:pPr>
+        <w:ind w:left="5040" w:hanging="360"/>
+      </w:pPr>
+      <w:rPr>
+        <w:rFonts w:ascii="Symbol" w:hAnsi="Symbol" w:hint="default"/>
+      </w:rPr>
+    </w:lvl>
+    <w:lvl w:ilvl="7" w:tplc="0C0A0003" w:tentative="1">
+      <w:start w:val="1"/>
+      <w:numFmt w:val="bullet"/>
+      <w:lvlText w:val="o"/>
+      <w:lvlJc w:val="left"/>
+      <w:pPr>
+        <w:ind w:left="5760" w:hanging="360"/>
+      </w:pPr>
+      <w:rPr>
+        <w:rFonts w:ascii="Courier New" w:hAnsi="Courier New" w:cs="Courier New" w:hint="default"/>
+      </w:rPr>
+    </w:lvl>
+    <w:lvl w:ilvl="8" w:tplc="0C0A0005" w:tentative="1">
+      <w:start w:val="1"/>
+      <w:numFmt w:val="bullet"/>
+      <w:lvlText w:val=""/>
+      <w:lvlJc w:val="left"/>
+      <w:pPr>
+        <w:ind w:left="6480" w:hanging="360"/>
+      </w:pPr>
+      <w:rPr>
+        <w:rFonts w:ascii="Wingdings" w:hAnsi="Wingdings" w:hint="default"/>
+      </w:rPr>
+    </w:lvl>
+  </w:abstractNum>
+  <w:abstractNum w:abstractNumId="1" w15:restartNumberingAfterBreak="0">
     <w:nsid w:val="0C5835B1"/>
     <w:multiLevelType w:val="hybridMultilevel"/>
     <w:tmpl w:val="065667CA"/>
@@ -3589,7 +4380,156 @@
       </w:rPr>
     </w:lvl>
   </w:abstractNum>
-  <w:abstractNum w:abstractNumId="1" w15:restartNumberingAfterBreak="0">
+  <w:abstractNum w:abstractNumId="2" w15:restartNumberingAfterBreak="0">
+    <w:nsid w:val="17C33812"/>
+    <w:multiLevelType w:val="multilevel"/>
+    <w:tmpl w:val="B8D20774"/>
+    <w:lvl w:ilvl="0">
+      <w:start w:val="1"/>
+      <w:numFmt w:val="bullet"/>
+      <w:lvlText w:val=""/>
+      <w:lvlJc w:val="left"/>
+      <w:pPr>
+        <w:tabs>
+          <w:tab w:val="num" w:pos="720"/>
+        </w:tabs>
+        <w:ind w:left="720" w:hanging="360"/>
+      </w:pPr>
+      <w:rPr>
+        <w:rFonts w:ascii="Wingdings" w:hAnsi="Wingdings" w:hint="default"/>
+        <w:sz w:val="20"/>
+      </w:rPr>
+    </w:lvl>
+    <w:lvl w:ilvl="1" w:tentative="1">
+      <w:start w:val="1"/>
+      <w:numFmt w:val="bullet"/>
+      <w:lvlText w:val=""/>
+      <w:lvlJc w:val="left"/>
+      <w:pPr>
+        <w:tabs>
+          <w:tab w:val="num" w:pos="1440"/>
+        </w:tabs>
+        <w:ind w:left="1440" w:hanging="360"/>
+      </w:pPr>
+      <w:rPr>
+        <w:rFonts w:ascii="Wingdings" w:hAnsi="Wingdings" w:hint="default"/>
+        <w:sz w:val="20"/>
+      </w:rPr>
+    </w:lvl>
+    <w:lvl w:ilvl="2" w:tentative="1">
+      <w:start w:val="1"/>
+      <w:numFmt w:val="bullet"/>
+      <w:lvlText w:val=""/>
+      <w:lvlJc w:val="left"/>
+      <w:pPr>
+        <w:tabs>
+          <w:tab w:val="num" w:pos="2160"/>
+        </w:tabs>
+        <w:ind w:left="2160" w:hanging="360"/>
+      </w:pPr>
+      <w:rPr>
+        <w:rFonts w:ascii="Wingdings" w:hAnsi="Wingdings" w:hint="default"/>
+        <w:sz w:val="20"/>
+      </w:rPr>
+    </w:lvl>
+    <w:lvl w:ilvl="3" w:tentative="1">
+      <w:start w:val="1"/>
+      <w:numFmt w:val="bullet"/>
+      <w:lvlText w:val=""/>
+      <w:lvlJc w:val="left"/>
+      <w:pPr>
+        <w:tabs>
+          <w:tab w:val="num" w:pos="2880"/>
+        </w:tabs>
+        <w:ind w:left="2880" w:hanging="360"/>
+      </w:pPr>
+      <w:rPr>
+        <w:rFonts w:ascii="Wingdings" w:hAnsi="Wingdings" w:hint="default"/>
+        <w:sz w:val="20"/>
+      </w:rPr>
+    </w:lvl>
+    <w:lvl w:ilvl="4" w:tentative="1">
+      <w:start w:val="1"/>
+      <w:numFmt w:val="bullet"/>
+      <w:lvlText w:val=""/>
+      <w:lvlJc w:val="left"/>
+      <w:pPr>
+        <w:tabs>
+          <w:tab w:val="num" w:pos="3600"/>
+        </w:tabs>
+        <w:ind w:left="3600" w:hanging="360"/>
+      </w:pPr>
+      <w:rPr>
+        <w:rFonts w:ascii="Wingdings" w:hAnsi="Wingdings" w:hint="default"/>
+        <w:sz w:val="20"/>
+      </w:rPr>
+    </w:lvl>
+    <w:lvl w:ilvl="5" w:tentative="1">
+      <w:start w:val="1"/>
+      <w:numFmt w:val="bullet"/>
+      <w:lvlText w:val=""/>
+      <w:lvlJc w:val="left"/>
+      <w:pPr>
+        <w:tabs>
+          <w:tab w:val="num" w:pos="4320"/>
+        </w:tabs>
+        <w:ind w:left="4320" w:hanging="360"/>
+      </w:pPr>
+      <w:rPr>
+        <w:rFonts w:ascii="Wingdings" w:hAnsi="Wingdings" w:hint="default"/>
+        <w:sz w:val="20"/>
+      </w:rPr>
+    </w:lvl>
+    <w:lvl w:ilvl="6" w:tentative="1">
+      <w:start w:val="1"/>
+      <w:numFmt w:val="bullet"/>
+      <w:lvlText w:val=""/>
+      <w:lvlJc w:val="left"/>
+      <w:pPr>
+        <w:tabs>
+          <w:tab w:val="num" w:pos="5040"/>
+        </w:tabs>
+        <w:ind w:left="5040" w:hanging="360"/>
+      </w:pPr>
+      <w:rPr>
+        <w:rFonts w:ascii="Wingdings" w:hAnsi="Wingdings" w:hint="default"/>
+        <w:sz w:val="20"/>
+      </w:rPr>
+    </w:lvl>
+    <w:lvl w:ilvl="7" w:tentative="1">
+      <w:start w:val="1"/>
+      <w:numFmt w:val="bullet"/>
+      <w:lvlText w:val=""/>
+      <w:lvlJc w:val="left"/>
+      <w:pPr>
+        <w:tabs>
+          <w:tab w:val="num" w:pos="5760"/>
+        </w:tabs>
+        <w:ind w:left="5760" w:hanging="360"/>
+      </w:pPr>
+      <w:rPr>
+        <w:rFonts w:ascii="Wingdings" w:hAnsi="Wingdings" w:hint="default"/>
+        <w:sz w:val="20"/>
+      </w:rPr>
+    </w:lvl>
+    <w:lvl w:ilvl="8" w:tentative="1">
+      <w:start w:val="1"/>
+      <w:numFmt w:val="bullet"/>
+      <w:lvlText w:val=""/>
+      <w:lvlJc w:val="left"/>
+      <w:pPr>
+        <w:tabs>
+          <w:tab w:val="num" w:pos="6480"/>
+        </w:tabs>
+        <w:ind w:left="6480" w:hanging="360"/>
+      </w:pPr>
+      <w:rPr>
+        <w:rFonts w:ascii="Wingdings" w:hAnsi="Wingdings" w:hint="default"/>
+        <w:sz w:val="20"/>
+      </w:rPr>
+    </w:lvl>
+  </w:abstractNum>
+  <w:abstractNum w:abstractNumId="3" w15:restartNumberingAfterBreak="0">
     <w:nsid w:val="1A875FE9"/>
     <w:multiLevelType w:val="multilevel"/>
     <w:tmpl w:val="7B7A807E"/>
@@ -3738,7 +4678,7 @@
       </w:rPr>
     </w:lvl>
   </w:abstractNum>
-  <w:abstractNum w:abstractNumId="2" w15:restartNumberingAfterBreak="0">
+  <w:abstractNum w:abstractNumId="4" w15:restartNumberingAfterBreak="0">
     <w:nsid w:val="41731443"/>
     <w:multiLevelType w:val="hybridMultilevel"/>
     <w:tmpl w:val="EC30B1A0"/>
@@ -3851,7 +4791,7 @@
       </w:rPr>
     </w:lvl>
   </w:abstractNum>
-  <w:abstractNum w:abstractNumId="3" w15:restartNumberingAfterBreak="0">
+  <w:abstractNum w:abstractNumId="5" w15:restartNumberingAfterBreak="0">
     <w:nsid w:val="51AE4999"/>
     <w:multiLevelType w:val="multilevel"/>
     <w:tmpl w:val="6D9EB654"/>
@@ -4000,7 +4940,7 @@
       </w:rPr>
     </w:lvl>
   </w:abstractNum>
-  <w:abstractNum w:abstractNumId="4" w15:restartNumberingAfterBreak="0">
+  <w:abstractNum w:abstractNumId="6" w15:restartNumberingAfterBreak="0">
     <w:nsid w:val="522063FE"/>
     <w:multiLevelType w:val="multilevel"/>
     <w:tmpl w:val="AE440480"/>
@@ -4121,7 +5061,120 @@
       </w:rPr>
     </w:lvl>
   </w:abstractNum>
-  <w:abstractNum w:abstractNumId="5" w15:restartNumberingAfterBreak="0">
+  <w:abstractNum w:abstractNumId="7" w15:restartNumberingAfterBreak="0">
+    <w:nsid w:val="55FC6267"/>
+    <w:multiLevelType w:val="hybridMultilevel"/>
+    <w:tmpl w:val="B3F8D756"/>
+    <w:lvl w:ilvl="0" w:tplc="0C0A0003">
+      <w:start w:val="1"/>
+      <w:numFmt w:val="bullet"/>
+      <w:lvlText w:val="o"/>
+      <w:lvlJc w:val="left"/>
+      <w:pPr>
+        <w:ind w:left="744" w:hanging="360"/>
+      </w:pPr>
+      <w:rPr>
+        <w:rFonts w:ascii="Courier New" w:hAnsi="Courier New" w:cs="Courier New" w:hint="default"/>
+      </w:rPr>
+    </w:lvl>
+    <w:lvl w:ilvl="1" w:tplc="0C0A0003" w:tentative="1">
+      <w:start w:val="1"/>
+      <w:numFmt w:val="bullet"/>
+      <w:lvlText w:val="o"/>
+      <w:lvlJc w:val="left"/>
+      <w:pPr>
+        <w:ind w:left="1464" w:hanging="360"/>
+      </w:pPr>
+      <w:rPr>
+        <w:rFonts w:ascii="Courier New" w:hAnsi="Courier New" w:cs="Courier New" w:hint="default"/>
+      </w:rPr>
+    </w:lvl>
+    <w:lvl w:ilvl="2" w:tplc="0C0A0005" w:tentative="1">
+      <w:start w:val="1"/>
+      <w:numFmt w:val="bullet"/>
+      <w:lvlText w:val=""/>
+      <w:lvlJc w:val="left"/>
+      <w:pPr>
+        <w:ind w:left="2184" w:hanging="360"/>
+      </w:pPr>
+      <w:rPr>
+        <w:rFonts w:ascii="Wingdings" w:hAnsi="Wingdings" w:hint="default"/>
+      </w:rPr>
+    </w:lvl>
+    <w:lvl w:ilvl="3" w:tplc="0C0A0001" w:tentative="1">
+      <w:start w:val="1"/>
+      <w:numFmt w:val="bullet"/>
+      <w:lvlText w:val=""/>
+      <w:lvlJc w:val="left"/>
+      <w:pPr>
+        <w:ind w:left="2904" w:hanging="360"/>
+      </w:pPr>
+      <w:rPr>
+        <w:rFonts w:ascii="Symbol" w:hAnsi="Symbol" w:hint="default"/>
+      </w:rPr>
+    </w:lvl>
+    <w:lvl w:ilvl="4" w:tplc="0C0A0003" w:tentative="1">
+      <w:start w:val="1"/>
+      <w:numFmt w:val="bullet"/>
+      <w:lvlText w:val="o"/>
+      <w:lvlJc w:val="left"/>
+      <w:pPr>
+        <w:ind w:left="3624" w:hanging="360"/>
+      </w:pPr>
+      <w:rPr>
+        <w:rFonts w:ascii="Courier New" w:hAnsi="Courier New" w:cs="Courier New" w:hint="default"/>
+      </w:rPr>
+    </w:lvl>
+    <w:lvl w:ilvl="5" w:tplc="0C0A0005" w:tentative="1">
+      <w:start w:val="1"/>
+      <w:numFmt w:val="bullet"/>
+      <w:lvlText w:val=""/>
+      <w:lvlJc w:val="left"/>
+      <w:pPr>
+        <w:ind w:left="4344" w:hanging="360"/>
+      </w:pPr>
+      <w:rPr>
+        <w:rFonts w:ascii="Wingdings" w:hAnsi="Wingdings" w:hint="default"/>
+      </w:rPr>
+    </w:lvl>
+    <w:lvl w:ilvl="6" w:tplc="0C0A0001" w:tentative="1">
+      <w:start w:val="1"/>
+      <w:numFmt w:val="bullet"/>
+      <w:lvlText w:val=""/>
+      <w:lvlJc w:val="left"/>
+      <w:pPr>
+        <w:ind w:left="5064" w:hanging="360"/>
+      </w:pPr>
+      <w:rPr>
+        <w:rFonts w:ascii="Symbol" w:hAnsi="Symbol" w:hint="default"/>
+      </w:rPr>
+    </w:lvl>
+    <w:lvl w:ilvl="7" w:tplc="0C0A0003" w:tentative="1">
+      <w:start w:val="1"/>
+      <w:numFmt w:val="bullet"/>
+      <w:lvlText w:val="o"/>
+      <w:lvlJc w:val="left"/>
+      <w:pPr>
+        <w:ind w:left="5784" w:hanging="360"/>
+      </w:pPr>
+      <w:rPr>
+        <w:rFonts w:ascii="Courier New" w:hAnsi="Courier New" w:cs="Courier New" w:hint="default"/>
+      </w:rPr>
+    </w:lvl>
+    <w:lvl w:ilvl="8" w:tplc="0C0A0005" w:tentative="1">
+      <w:start w:val="1"/>
+      <w:numFmt w:val="bullet"/>
+      <w:lvlText w:val=""/>
+      <w:lvlJc w:val="left"/>
+      <w:pPr>
+        <w:ind w:left="6504" w:hanging="360"/>
+      </w:pPr>
+      <w:rPr>
+        <w:rFonts w:ascii="Wingdings" w:hAnsi="Wingdings" w:hint="default"/>
+      </w:rPr>
+    </w:lvl>
+  </w:abstractNum>
+  <w:abstractNum w:abstractNumId="8" w15:restartNumberingAfterBreak="0">
     <w:nsid w:val="569B4E42"/>
     <w:multiLevelType w:val="hybridMultilevel"/>
     <w:tmpl w:val="14BCD8B0"/>
@@ -4207,7 +5260,7 @@
       </w:pPr>
     </w:lvl>
   </w:abstractNum>
-  <w:abstractNum w:abstractNumId="6" w15:restartNumberingAfterBreak="0">
+  <w:abstractNum w:abstractNumId="9" w15:restartNumberingAfterBreak="0">
     <w:nsid w:val="605742C8"/>
     <w:multiLevelType w:val="multilevel"/>
     <w:tmpl w:val="886884EE"/>
@@ -4320,7 +5373,7 @@
       </w:rPr>
     </w:lvl>
   </w:abstractNum>
-  <w:abstractNum w:abstractNumId="7" w15:restartNumberingAfterBreak="0">
+  <w:abstractNum w:abstractNumId="10" w15:restartNumberingAfterBreak="0">
     <w:nsid w:val="7B3B47CF"/>
     <w:multiLevelType w:val="hybridMultilevel"/>
     <w:tmpl w:val="C8D2A312"/>
@@ -4409,7 +5462,7 @@
       </w:pPr>
     </w:lvl>
   </w:abstractNum>
-  <w:abstractNum w:abstractNumId="8" w15:restartNumberingAfterBreak="0">
+  <w:abstractNum w:abstractNumId="11" w15:restartNumberingAfterBreak="0">
     <w:nsid w:val="7EE61E1A"/>
     <w:multiLevelType w:val="multilevel"/>
     <w:tmpl w:val="088A0CBE"/>
@@ -4558,7 +5611,7 @@
       </w:rPr>
     </w:lvl>
   </w:abstractNum>
-  <w:abstractNum w:abstractNumId="9" w15:restartNumberingAfterBreak="0">
+  <w:abstractNum w:abstractNumId="12" w15:restartNumberingAfterBreak="0">
     <w:nsid w:val="7F91412B"/>
     <w:multiLevelType w:val="hybridMultilevel"/>
     <w:tmpl w:val="E30CC33E"/>
@@ -4648,33 +5701,42 @@
     </w:lvl>
   </w:abstractNum>
   <w:num w:numId="1">
+    <w:abstractNumId w:val="8"/>
+  </w:num>
+  <w:num w:numId="2">
     <w:abstractNumId w:val="5"/>
   </w:num>
-  <w:num w:numId="2">
+  <w:num w:numId="3">
     <w:abstractNumId w:val="3"/>
   </w:num>
-  <w:num w:numId="3">
+  <w:num w:numId="4">
+    <w:abstractNumId w:val="11"/>
+  </w:num>
+  <w:num w:numId="5">
+    <w:abstractNumId w:val="6"/>
+  </w:num>
+  <w:num w:numId="6">
+    <w:abstractNumId w:val="12"/>
+  </w:num>
+  <w:num w:numId="7">
+    <w:abstractNumId w:val="10"/>
+  </w:num>
+  <w:num w:numId="8">
+    <w:abstractNumId w:val="9"/>
+  </w:num>
+  <w:num w:numId="9">
+    <w:abstractNumId w:val="4"/>
+  </w:num>
+  <w:num w:numId="10">
     <w:abstractNumId w:val="1"/>
   </w:num>
-  <w:num w:numId="4">
-    <w:abstractNumId w:val="8"/>
+  <w:num w:numId="11">
+    <w:abstractNumId w:val="2"/>
   </w:num>
-  <w:num w:numId="5">
-    <w:abstractNumId w:val="4"/>
-  </w:num>
-  <w:num w:numId="6">
-    <w:abstractNumId w:val="9"/>
-  </w:num>
-  <w:num w:numId="7">
+  <w:num w:numId="12">
     <w:abstractNumId w:val="7"/>
   </w:num>
-  <w:num w:numId="8">
-    <w:abstractNumId w:val="6"/>
-  </w:num>
-  <w:num w:numId="9">
-    <w:abstractNumId w:val="2"/>
-  </w:num>
-  <w:num w:numId="10">
+  <w:num w:numId="13">
     <w:abstractNumId w:val="0"/>
   </w:num>
 </w:numbering>
@@ -5900,7 +6962,7 @@
 </file>
 
 <file path=customXml/itemProps2.xml><?xml version="1.0" encoding="utf-8"?>
-<ds:datastoreItem xmlns:ds="http://schemas.openxmlformats.org/officeDocument/2006/customXml" ds:itemID="{825236C2-75C1-4045-A0CD-6DF8A8AA6A71}">
+<ds:datastoreItem xmlns:ds="http://schemas.openxmlformats.org/officeDocument/2006/customXml" ds:itemID="{7A799FFF-5BF9-4B4F-9F0F-CB11D7DFD2AB}">
   <ds:schemaRefs>
     <ds:schemaRef ds:uri="http://schemas.openxmlformats.org/officeDocument/2006/bibliography"/>
   </ds:schemaRefs>

</xml_diff>

<commit_message>
Continuación de cumplimentación del documento del proyecto
</commit_message>
<xml_diff>
--- a/Documentación/Documento del proyecto.docx
+++ b/Documentación/Documento del proyecto.docx
@@ -1273,7 +1273,7 @@
           <w:rFonts w:ascii="Segoe UI" w:eastAsia="Calibri" w:hAnsi="Segoe UI" w:cs="Segoe UI"/>
           <w:b/>
           <w:color w:val="2E74B5"/>
-          <w:sz w:val="30"/>
+          <w:sz w:val="24"/>
           <w:szCs w:val="30"/>
           <w:lang w:eastAsia="es-ES"/>
         </w:rPr>
@@ -1283,7 +1283,7 @@
           <w:rFonts w:ascii="Segoe UI" w:eastAsia="Calibri" w:hAnsi="Segoe UI" w:cs="Segoe UI"/>
           <w:b/>
           <w:color w:val="2E74B5"/>
-          <w:sz w:val="30"/>
+          <w:sz w:val="24"/>
           <w:szCs w:val="30"/>
           <w:lang w:eastAsia="es-ES"/>
         </w:rPr>
@@ -1301,7 +1301,7 @@
           <w:rFonts w:ascii="Segoe UI" w:eastAsia="Calibri" w:hAnsi="Segoe UI" w:cs="Segoe UI"/>
           <w:b/>
           <w:color w:val="2E74B5"/>
-          <w:sz w:val="30"/>
+          <w:sz w:val="24"/>
           <w:szCs w:val="30"/>
           <w:lang w:eastAsia="es-ES"/>
         </w:rPr>
@@ -1311,7 +1311,7 @@
           <w:rFonts w:ascii="Segoe UI" w:eastAsia="Calibri" w:hAnsi="Segoe UI" w:cs="Segoe UI"/>
           <w:b/>
           <w:color w:val="2E74B5"/>
-          <w:sz w:val="30"/>
+          <w:sz w:val="24"/>
           <w:szCs w:val="30"/>
           <w:lang w:eastAsia="es-ES"/>
         </w:rPr>
@@ -1329,7 +1329,7 @@
           <w:rFonts w:ascii="Segoe UI" w:eastAsia="Calibri" w:hAnsi="Segoe UI" w:cs="Segoe UI"/>
           <w:b/>
           <w:color w:val="2E74B5"/>
-          <w:sz w:val="30"/>
+          <w:sz w:val="24"/>
           <w:szCs w:val="30"/>
           <w:lang w:eastAsia="es-ES"/>
         </w:rPr>
@@ -1339,7 +1339,7 @@
           <w:rFonts w:ascii="Segoe UI" w:eastAsia="Calibri" w:hAnsi="Segoe UI" w:cs="Segoe UI"/>
           <w:b/>
           <w:color w:val="2E74B5"/>
-          <w:sz w:val="30"/>
+          <w:sz w:val="24"/>
           <w:szCs w:val="30"/>
           <w:lang w:eastAsia="es-ES"/>
         </w:rPr>
@@ -1357,7 +1357,7 @@
           <w:rFonts w:ascii="Segoe UI" w:eastAsia="Calibri" w:hAnsi="Segoe UI" w:cs="Segoe UI"/>
           <w:b/>
           <w:color w:val="2E74B5"/>
-          <w:sz w:val="30"/>
+          <w:sz w:val="24"/>
           <w:szCs w:val="30"/>
           <w:lang w:eastAsia="es-ES"/>
         </w:rPr>
@@ -1367,7 +1367,7 @@
           <w:rFonts w:ascii="Segoe UI" w:eastAsia="Calibri" w:hAnsi="Segoe UI" w:cs="Segoe UI"/>
           <w:b/>
           <w:color w:val="2E74B5"/>
-          <w:sz w:val="30"/>
+          <w:sz w:val="24"/>
           <w:szCs w:val="30"/>
           <w:lang w:eastAsia="es-ES"/>
         </w:rPr>
@@ -1385,7 +1385,7 @@
           <w:rFonts w:ascii="Segoe UI" w:eastAsia="Calibri" w:hAnsi="Segoe UI" w:cs="Segoe UI"/>
           <w:b/>
           <w:color w:val="2E74B5"/>
-          <w:sz w:val="30"/>
+          <w:sz w:val="24"/>
           <w:szCs w:val="30"/>
           <w:lang w:eastAsia="es-ES"/>
         </w:rPr>
@@ -1395,7 +1395,7 @@
           <w:rFonts w:ascii="Segoe UI" w:eastAsia="Calibri" w:hAnsi="Segoe UI" w:cs="Segoe UI"/>
           <w:b/>
           <w:color w:val="2E74B5"/>
-          <w:sz w:val="30"/>
+          <w:sz w:val="24"/>
           <w:szCs w:val="30"/>
           <w:lang w:eastAsia="es-ES"/>
         </w:rPr>
@@ -1413,7 +1413,7 @@
           <w:rFonts w:ascii="Segoe UI" w:eastAsia="Calibri" w:hAnsi="Segoe UI" w:cs="Segoe UI"/>
           <w:b/>
           <w:color w:val="2E74B5"/>
-          <w:sz w:val="30"/>
+          <w:sz w:val="24"/>
           <w:szCs w:val="30"/>
           <w:lang w:eastAsia="es-ES"/>
         </w:rPr>
@@ -1423,7 +1423,7 @@
           <w:rFonts w:ascii="Segoe UI" w:eastAsia="Calibri" w:hAnsi="Segoe UI" w:cs="Segoe UI"/>
           <w:b/>
           <w:color w:val="2E74B5"/>
-          <w:sz w:val="30"/>
+          <w:sz w:val="24"/>
           <w:szCs w:val="30"/>
           <w:lang w:eastAsia="es-ES"/>
         </w:rPr>
@@ -1441,7 +1441,7 @@
           <w:rFonts w:ascii="Segoe UI" w:eastAsia="Calibri" w:hAnsi="Segoe UI" w:cs="Segoe UI"/>
           <w:b/>
           <w:color w:val="2E74B5"/>
-          <w:sz w:val="30"/>
+          <w:sz w:val="24"/>
           <w:szCs w:val="30"/>
           <w:lang w:eastAsia="es-ES"/>
         </w:rPr>
@@ -1451,7 +1451,7 @@
           <w:rFonts w:ascii="Segoe UI" w:eastAsia="Calibri" w:hAnsi="Segoe UI" w:cs="Segoe UI"/>
           <w:b/>
           <w:color w:val="2E74B5"/>
-          <w:sz w:val="30"/>
+          <w:sz w:val="24"/>
           <w:szCs w:val="30"/>
           <w:lang w:eastAsia="es-ES"/>
         </w:rPr>
@@ -1469,7 +1469,7 @@
           <w:rFonts w:ascii="Segoe UI" w:eastAsia="Calibri" w:hAnsi="Segoe UI" w:cs="Segoe UI"/>
           <w:b/>
           <w:color w:val="2E74B5"/>
-          <w:sz w:val="30"/>
+          <w:sz w:val="24"/>
           <w:szCs w:val="30"/>
           <w:lang w:eastAsia="es-ES"/>
         </w:rPr>
@@ -1479,7 +1479,7 @@
           <w:rFonts w:ascii="Segoe UI" w:eastAsia="Calibri" w:hAnsi="Segoe UI" w:cs="Segoe UI"/>
           <w:b/>
           <w:color w:val="2E74B5"/>
-          <w:sz w:val="30"/>
+          <w:sz w:val="24"/>
           <w:szCs w:val="30"/>
           <w:lang w:eastAsia="es-ES"/>
         </w:rPr>
@@ -1497,7 +1497,7 @@
           <w:rFonts w:ascii="Segoe UI" w:eastAsia="Calibri" w:hAnsi="Segoe UI" w:cs="Segoe UI"/>
           <w:b/>
           <w:color w:val="2E74B5"/>
-          <w:sz w:val="30"/>
+          <w:sz w:val="24"/>
           <w:szCs w:val="30"/>
           <w:lang w:eastAsia="es-ES"/>
         </w:rPr>
@@ -1507,7 +1507,7 @@
           <w:rFonts w:ascii="Segoe UI" w:eastAsia="Calibri" w:hAnsi="Segoe UI" w:cs="Segoe UI"/>
           <w:b/>
           <w:color w:val="2E74B5"/>
-          <w:sz w:val="30"/>
+          <w:sz w:val="24"/>
           <w:szCs w:val="30"/>
           <w:lang w:eastAsia="es-ES"/>
         </w:rPr>
@@ -1525,7 +1525,7 @@
           <w:rFonts w:ascii="Segoe UI" w:eastAsia="Calibri" w:hAnsi="Segoe UI" w:cs="Segoe UI"/>
           <w:b/>
           <w:color w:val="2E74B5"/>
-          <w:sz w:val="30"/>
+          <w:sz w:val="24"/>
           <w:szCs w:val="30"/>
           <w:lang w:eastAsia="es-ES"/>
         </w:rPr>
@@ -1535,7 +1535,7 @@
           <w:rFonts w:ascii="Segoe UI" w:eastAsia="Calibri" w:hAnsi="Segoe UI" w:cs="Segoe UI"/>
           <w:b/>
           <w:color w:val="2E74B5"/>
-          <w:sz w:val="30"/>
+          <w:sz w:val="24"/>
           <w:szCs w:val="30"/>
           <w:lang w:eastAsia="es-ES"/>
         </w:rPr>
@@ -1553,7 +1553,7 @@
           <w:rFonts w:ascii="Segoe UI" w:eastAsia="Calibri" w:hAnsi="Segoe UI" w:cs="Segoe UI"/>
           <w:b/>
           <w:color w:val="2E74B5"/>
-          <w:sz w:val="30"/>
+          <w:sz w:val="24"/>
           <w:szCs w:val="30"/>
           <w:lang w:eastAsia="es-ES"/>
         </w:rPr>
@@ -1563,7 +1563,7 @@
           <w:rFonts w:ascii="Segoe UI" w:eastAsia="Calibri" w:hAnsi="Segoe UI" w:cs="Segoe UI"/>
           <w:b/>
           <w:color w:val="2E74B5"/>
-          <w:sz w:val="30"/>
+          <w:sz w:val="24"/>
           <w:szCs w:val="30"/>
           <w:lang w:eastAsia="es-ES"/>
         </w:rPr>
@@ -1590,12 +1590,14 @@
           <w:rFonts w:ascii="Segoe UI" w:eastAsia="Calibri" w:hAnsi="Segoe UI" w:cs="Segoe UI"/>
           <w:b/>
           <w:color w:val="2E74B5"/>
-          <w:sz w:val="30"/>
+          <w:sz w:val="24"/>
           <w:szCs w:val="30"/>
           <w:lang w:eastAsia="es-ES"/>
         </w:rPr>
         <w:t>Conclusiones, trabajo futuro y lecciones aprendidas</w:t>
       </w:r>
+      <w:bookmarkStart w:id="0" w:name="_GoBack"/>
+      <w:bookmarkEnd w:id="0"/>
       <w:r>
         <w:rPr>
           <w:rFonts w:ascii="Segoe UI" w:eastAsia="Calibri" w:hAnsi="Segoe UI" w:cs="Segoe UI"/>
@@ -1895,8 +1897,6 @@
         </w:rPr>
         <w:t>Los cambios que se han desarrollado para el proyecto son los siguientes:</w:t>
       </w:r>
-      <w:bookmarkStart w:id="0" w:name="_GoBack"/>
-      <w:bookmarkEnd w:id="0"/>
     </w:p>
     <w:p>
       <w:pPr>
@@ -2718,31 +2718,15 @@
           <w:rFonts w:ascii="Segoe UI" w:hAnsi="Segoe UI" w:cs="Segoe UI"/>
           <w:color w:val="24292E"/>
         </w:rPr>
-        <w:t xml:space="preserve"> y en el repositorio de GitHub, al que puede acceder </w:t>
-      </w:r>
-      <w:hyperlink r:id="rId9" w:history="1">
-        <w:r>
-          <w:rPr>
-            <w:rStyle w:val="Hipervnculo"/>
-            <w:rFonts w:ascii="Segoe UI" w:hAnsi="Segoe UI" w:cs="Segoe UI"/>
-          </w:rPr>
-          <w:t>desde aquí</w:t>
-        </w:r>
-        <w:r>
-          <w:rPr>
-            <w:rStyle w:val="Hipervnculo"/>
-            <w:rFonts w:ascii="Segoe UI" w:hAnsi="Segoe UI" w:cs="Segoe UI"/>
-          </w:rPr>
-          <w:t>, haciendo clic en este texto</w:t>
-        </w:r>
-        <w:r>
-          <w:rPr>
-            <w:rStyle w:val="Hipervnculo"/>
-            <w:rFonts w:ascii="Segoe UI" w:hAnsi="Segoe UI" w:cs="Segoe UI"/>
-          </w:rPr>
-          <w:t>.</w:t>
-        </w:r>
-      </w:hyperlink>
+        <w:t xml:space="preserve"> y en el repositorio de GitHub</w:t>
+      </w:r>
+      <w:r>
+        <w:rPr>
+          <w:rFonts w:ascii="Segoe UI" w:hAnsi="Segoe UI" w:cs="Segoe UI"/>
+          <w:color w:val="24292E"/>
+        </w:rPr>
+        <w:t>. Mas adelante, en la sección 6, encontrará las evidencias de dicho reparto de tareas y cómo acceder a él, así como su estructura.</w:t>
+      </w:r>
     </w:p>
     <w:p>
       <w:pPr>
@@ -3295,7 +3279,8 @@
         <w:spacing w:before="100" w:beforeAutospacing="1" w:after="24" w:line="240" w:lineRule="auto"/>
         <w:rPr>
           <w:rFonts w:ascii="Segoe UI" w:eastAsia="Times New Roman" w:hAnsi="Segoe UI" w:cs="Segoe UI"/>
-          <w:color w:val="000000"/>
+          <w:i/>
+          <w:color w:val="4472C4" w:themeColor="accent1"/>
           <w:sz w:val="24"/>
           <w:szCs w:val="24"/>
           <w:lang w:eastAsia="es-ES"/>
@@ -3336,7 +3321,7 @@
         <w:rPr>
           <w:rFonts w:ascii="Segoe UI" w:eastAsia="Times New Roman" w:hAnsi="Segoe UI" w:cs="Segoe UI"/>
           <w:i/>
-          <w:color w:val="70AD47" w:themeColor="accent6"/>
+          <w:color w:val="4472C4" w:themeColor="accent1"/>
           <w:sz w:val="20"/>
           <w:szCs w:val="24"/>
           <w:lang w:eastAsia="es-ES"/>
@@ -3348,27 +3333,13 @@
         <w:rPr>
           <w:rFonts w:ascii="Segoe UI" w:eastAsia="Times New Roman" w:hAnsi="Segoe UI" w:cs="Segoe UI"/>
           <w:i/>
-          <w:color w:val="70AD47" w:themeColor="accent6"/>
+          <w:color w:val="4472C4" w:themeColor="accent1"/>
           <w:sz w:val="20"/>
           <w:szCs w:val="24"/>
           <w:lang w:eastAsia="es-ES"/>
         </w:rPr>
-        <w:t xml:space="preserve"> clone </w:t>
-      </w:r>
-      <w:hyperlink r:id="rId10" w:history="1">
-        <w:r>
-          <w:rPr>
-            <w:rStyle w:val="Hipervnculo"/>
-            <w:rFonts w:ascii="Segoe UI" w:eastAsia="Times New Roman" w:hAnsi="Segoe UI" w:cs="Segoe UI"/>
-            <w:i/>
-            <w:color w:val="70AD47" w:themeColor="accent6"/>
-            <w:sz w:val="20"/>
-            <w:szCs w:val="24"/>
-            <w:lang w:eastAsia="es-ES"/>
-          </w:rPr>
-          <w:t>https://github.com/Proyecto-EGC-G1/Almacenamiento-Votos-EGC-G1.git</w:t>
-        </w:r>
-      </w:hyperlink>
+        <w:t xml:space="preserve"> clone https://github.com/Proyecto-EGC-G1/Almacenamiento-Votos-EGC-G1.git</w:t>
+      </w:r>
     </w:p>
     <w:p>
       <w:pPr>
@@ -3494,12 +3465,16 @@
         <w:rPr>
           <w:rFonts w:ascii="Segoe UI" w:hAnsi="Segoe UI" w:cs="Segoe UI"/>
           <w:color w:val="24292E"/>
-        </w:rPr>
-      </w:pPr>
-      <w:r>
-        <w:rPr>
-          <w:rFonts w:ascii="Segoe UI" w:hAnsi="Segoe UI" w:cs="Segoe UI"/>
-          <w:color w:val="24292E"/>
+          <w:sz w:val="30"/>
+          <w:szCs w:val="30"/>
+        </w:rPr>
+      </w:pPr>
+      <w:r>
+        <w:rPr>
+          <w:rFonts w:ascii="Segoe UI" w:hAnsi="Segoe UI" w:cs="Segoe UI"/>
+          <w:color w:val="24292E"/>
+          <w:sz w:val="30"/>
+          <w:szCs w:val="30"/>
         </w:rPr>
         <w:lastRenderedPageBreak/>
         <w:t>Gestión del cambio, incidencias y depuración</w:t>
@@ -3507,95 +3482,831 @@
     </w:p>
     <w:p>
       <w:pPr>
-        <w:pStyle w:val="NormalWeb"/>
-        <w:shd w:val="clear" w:color="auto" w:fill="FFFFFF"/>
-        <w:spacing w:before="0" w:beforeAutospacing="0" w:after="240" w:afterAutospacing="0"/>
-        <w:rPr>
-          <w:rFonts w:ascii="Segoe UI" w:hAnsi="Segoe UI" w:cs="Segoe UI"/>
-          <w:color w:val="24292E"/>
-        </w:rPr>
-      </w:pPr>
-      <w:r>
-        <w:rPr>
-          <w:rFonts w:ascii="Segoe UI" w:hAnsi="Segoe UI" w:cs="Segoe UI"/>
-          <w:color w:val="24292E"/>
-        </w:rPr>
-        <w:t xml:space="preserve">se describirá el proceso de gestión de incidencias, cambio y depuración que ha seguido en el proyecto. También deberá enlazar partes de </w:t>
+        <w:autoSpaceDE w:val="0"/>
+        <w:autoSpaceDN w:val="0"/>
+        <w:adjustRightInd w:val="0"/>
+        <w:spacing w:after="0" w:line="240" w:lineRule="auto"/>
+        <w:rPr>
+          <w:rFonts w:ascii="Segoe UI" w:hAnsi="Segoe UI" w:cs="Segoe UI"/>
+          <w:sz w:val="24"/>
+          <w:szCs w:val="24"/>
+        </w:rPr>
+      </w:pPr>
+      <w:r>
+        <w:rPr>
+          <w:rFonts w:ascii="Segoe UI" w:hAnsi="Segoe UI" w:cs="Segoe UI"/>
+          <w:color w:val="24292E"/>
+          <w:sz w:val="24"/>
+          <w:szCs w:val="24"/>
+        </w:rPr>
+        <w:t>Descripción del</w:t>
+      </w:r>
+      <w:r>
+        <w:rPr>
+          <w:rFonts w:ascii="Segoe UI" w:hAnsi="Segoe UI" w:cs="Segoe UI"/>
+          <w:color w:val="24292E"/>
+          <w:sz w:val="24"/>
+          <w:szCs w:val="24"/>
+        </w:rPr>
+        <w:t xml:space="preserve"> proceso de gestión de incidencias</w:t>
+      </w:r>
+      <w:r>
+        <w:rPr>
+          <w:rFonts w:ascii="Segoe UI" w:hAnsi="Segoe UI" w:cs="Segoe UI"/>
+          <w:color w:val="24292E"/>
+          <w:sz w:val="24"/>
+          <w:szCs w:val="24"/>
+        </w:rPr>
+        <w:t xml:space="preserve"> que se ha elegido para el proyecto</w:t>
+      </w:r>
+      <w:r>
+        <w:rPr>
+          <w:rFonts w:ascii="Segoe UI" w:hAnsi="Segoe UI" w:cs="Segoe UI"/>
+          <w:color w:val="24292E"/>
+          <w:sz w:val="24"/>
+          <w:szCs w:val="24"/>
+        </w:rPr>
+        <w:t>.</w:t>
+      </w:r>
+    </w:p>
+    <w:p>
+      <w:pPr>
+        <w:autoSpaceDE w:val="0"/>
+        <w:autoSpaceDN w:val="0"/>
+        <w:adjustRightInd w:val="0"/>
+        <w:spacing w:after="0" w:line="240" w:lineRule="auto"/>
+        <w:rPr>
+          <w:rFonts w:ascii="Segoe UI" w:hAnsi="Segoe UI" w:cs="Segoe UI"/>
+          <w:sz w:val="24"/>
+          <w:szCs w:val="24"/>
+        </w:rPr>
+      </w:pPr>
+    </w:p>
+    <w:p>
+      <w:pPr>
+        <w:pStyle w:val="Prrafodelista"/>
+        <w:numPr>
+          <w:ilvl w:val="0"/>
+          <w:numId w:val="15"/>
+        </w:numPr>
+        <w:autoSpaceDE w:val="0"/>
+        <w:autoSpaceDN w:val="0"/>
+        <w:adjustRightInd w:val="0"/>
+        <w:spacing w:after="0" w:line="240" w:lineRule="auto"/>
+        <w:rPr>
+          <w:rFonts w:ascii="Segoe UI" w:hAnsi="Segoe UI" w:cs="Segoe UI"/>
+          <w:b/>
+          <w:sz w:val="24"/>
+          <w:szCs w:val="24"/>
+        </w:rPr>
+      </w:pPr>
+      <w:r>
+        <w:rPr>
+          <w:rFonts w:ascii="Segoe UI" w:hAnsi="Segoe UI" w:cs="Segoe UI"/>
+          <w:b/>
+          <w:sz w:val="24"/>
+          <w:szCs w:val="24"/>
+        </w:rPr>
+        <w:t>Gestión de incidencias internas:</w:t>
+      </w:r>
+    </w:p>
+    <w:p>
+      <w:pPr>
+        <w:autoSpaceDE w:val="0"/>
+        <w:autoSpaceDN w:val="0"/>
+        <w:adjustRightInd w:val="0"/>
+        <w:spacing w:after="0" w:line="240" w:lineRule="auto"/>
+        <w:rPr>
+          <w:rFonts w:ascii="Segoe UI" w:hAnsi="Segoe UI" w:cs="Segoe UI"/>
+          <w:sz w:val="24"/>
+          <w:szCs w:val="24"/>
+        </w:rPr>
+      </w:pPr>
+    </w:p>
+    <w:p>
+      <w:pPr>
+        <w:autoSpaceDE w:val="0"/>
+        <w:autoSpaceDN w:val="0"/>
+        <w:adjustRightInd w:val="0"/>
+        <w:spacing w:after="0" w:line="240" w:lineRule="auto"/>
+        <w:ind w:left="708"/>
+        <w:rPr>
+          <w:rFonts w:ascii="Segoe UI" w:hAnsi="Segoe UI" w:cs="Segoe UI"/>
+          <w:sz w:val="24"/>
+          <w:szCs w:val="24"/>
+        </w:rPr>
+      </w:pPr>
+      <w:r>
+        <w:rPr>
+          <w:rFonts w:ascii="Segoe UI" w:hAnsi="Segoe UI" w:cs="Segoe UI"/>
+          <w:sz w:val="24"/>
+          <w:szCs w:val="24"/>
+        </w:rPr>
+        <w:t>Cada incidencia tendrá asociadas un</w:t>
+      </w:r>
+      <w:r>
+        <w:rPr>
+          <w:rFonts w:ascii="Segoe UI" w:hAnsi="Segoe UI" w:cs="Segoe UI"/>
+          <w:sz w:val="24"/>
+          <w:szCs w:val="24"/>
+        </w:rPr>
+        <w:t xml:space="preserve">o </w:t>
+      </w:r>
+      <w:r>
+        <w:rPr>
+          <w:rFonts w:ascii="Segoe UI" w:hAnsi="Segoe UI" w:cs="Segoe UI"/>
+          <w:sz w:val="24"/>
+          <w:szCs w:val="24"/>
+        </w:rPr>
+        <w:t>o más</w:t>
+      </w:r>
+      <w:r>
+        <w:rPr>
+          <w:rFonts w:ascii="Segoe UI" w:hAnsi="Segoe UI" w:cs="Segoe UI"/>
+          <w:sz w:val="24"/>
+          <w:szCs w:val="24"/>
+        </w:rPr>
+        <w:t xml:space="preserve"> </w:t>
+      </w:r>
+      <w:r>
+        <w:rPr>
+          <w:rFonts w:ascii="Segoe UI" w:hAnsi="Segoe UI" w:cs="Segoe UI"/>
+          <w:sz w:val="24"/>
+          <w:szCs w:val="24"/>
+        </w:rPr>
+        <w:t>tags diferentes en función del tipo de tarea que haya que hacer con el fin de terminar</w:t>
+      </w:r>
+      <w:r>
+        <w:rPr>
+          <w:rFonts w:ascii="Segoe UI" w:hAnsi="Segoe UI" w:cs="Segoe UI"/>
+          <w:sz w:val="24"/>
+          <w:szCs w:val="24"/>
+        </w:rPr>
+        <w:t xml:space="preserve"> </w:t>
+      </w:r>
+      <w:r>
+        <w:rPr>
+          <w:rFonts w:ascii="Segoe UI" w:hAnsi="Segoe UI" w:cs="Segoe UI"/>
+          <w:sz w:val="24"/>
+          <w:szCs w:val="24"/>
+        </w:rPr>
+        <w:t>la incidencia:</w:t>
+      </w:r>
+    </w:p>
+    <w:p>
+      <w:pPr>
+        <w:pStyle w:val="Prrafodelista"/>
+        <w:numPr>
+          <w:ilvl w:val="0"/>
+          <w:numId w:val="14"/>
+        </w:numPr>
+        <w:autoSpaceDE w:val="0"/>
+        <w:autoSpaceDN w:val="0"/>
+        <w:adjustRightInd w:val="0"/>
+        <w:spacing w:after="0" w:line="240" w:lineRule="auto"/>
+        <w:ind w:left="1428"/>
+        <w:rPr>
+          <w:rFonts w:ascii="Segoe UI" w:hAnsi="Segoe UI" w:cs="Segoe UI"/>
+          <w:sz w:val="24"/>
+          <w:szCs w:val="24"/>
+        </w:rPr>
+      </w:pPr>
+      <w:r>
+        <w:rPr>
+          <w:rFonts w:ascii="Segoe UI" w:eastAsia="CIDFont+F4" w:hAnsi="Segoe UI" w:cs="Segoe UI"/>
+          <w:b/>
+          <w:color w:val="FF0000"/>
+          <w:sz w:val="24"/>
+          <w:szCs w:val="24"/>
+        </w:rPr>
+        <w:t>B</w:t>
+      </w:r>
+      <w:r>
+        <w:rPr>
+          <w:rFonts w:ascii="Segoe UI" w:hAnsi="Segoe UI" w:cs="Segoe UI"/>
+          <w:b/>
+          <w:color w:val="FF0000"/>
+          <w:sz w:val="24"/>
+          <w:szCs w:val="24"/>
+        </w:rPr>
+        <w:t>ug</w:t>
+      </w:r>
+      <w:r>
+        <w:rPr>
+          <w:rFonts w:ascii="Segoe UI" w:hAnsi="Segoe UI" w:cs="Segoe UI"/>
+          <w:sz w:val="24"/>
+          <w:szCs w:val="24"/>
+        </w:rPr>
+        <w:t xml:space="preserve">: </w:t>
+      </w:r>
+      <w:r>
+        <w:rPr>
+          <w:rFonts w:ascii="Segoe UI" w:hAnsi="Segoe UI" w:cs="Segoe UI"/>
+          <w:sz w:val="24"/>
+          <w:szCs w:val="24"/>
+        </w:rPr>
+        <w:t>S</w:t>
+      </w:r>
+      <w:r>
+        <w:rPr>
+          <w:rFonts w:ascii="Segoe UI" w:hAnsi="Segoe UI" w:cs="Segoe UI"/>
+          <w:sz w:val="24"/>
+          <w:szCs w:val="24"/>
+        </w:rPr>
+        <w:t>i consiste en arreglar un fallo.</w:t>
+      </w:r>
+    </w:p>
+    <w:p>
+      <w:pPr>
+        <w:pStyle w:val="Prrafodelista"/>
+        <w:numPr>
+          <w:ilvl w:val="0"/>
+          <w:numId w:val="14"/>
+        </w:numPr>
+        <w:autoSpaceDE w:val="0"/>
+        <w:autoSpaceDN w:val="0"/>
+        <w:adjustRightInd w:val="0"/>
+        <w:spacing w:after="0" w:line="240" w:lineRule="auto"/>
+        <w:ind w:left="1428"/>
+        <w:rPr>
+          <w:rFonts w:ascii="Segoe UI" w:hAnsi="Segoe UI" w:cs="Segoe UI"/>
+          <w:sz w:val="24"/>
+          <w:szCs w:val="24"/>
+        </w:rPr>
+      </w:pPr>
+      <w:proofErr w:type="spellStart"/>
+      <w:r>
+        <w:rPr>
+          <w:rFonts w:ascii="Segoe UI" w:eastAsia="CIDFont+F4" w:hAnsi="Segoe UI" w:cs="Segoe UI"/>
+          <w:b/>
+          <w:color w:val="92D050"/>
+          <w:sz w:val="24"/>
+          <w:szCs w:val="24"/>
+        </w:rPr>
+        <w:t>D</w:t>
+      </w:r>
+      <w:r>
+        <w:rPr>
+          <w:rFonts w:ascii="Segoe UI" w:hAnsi="Segoe UI" w:cs="Segoe UI"/>
+          <w:b/>
+          <w:color w:val="92D050"/>
+          <w:sz w:val="24"/>
+          <w:szCs w:val="24"/>
+        </w:rPr>
+        <w:t>ocumentation</w:t>
+      </w:r>
+      <w:proofErr w:type="spellEnd"/>
+      <w:r>
+        <w:rPr>
+          <w:rFonts w:ascii="Segoe UI" w:hAnsi="Segoe UI" w:cs="Segoe UI"/>
+          <w:sz w:val="24"/>
+          <w:szCs w:val="24"/>
+        </w:rPr>
+        <w:t xml:space="preserve">: </w:t>
+      </w:r>
+      <w:r>
+        <w:rPr>
+          <w:rFonts w:ascii="Segoe UI" w:hAnsi="Segoe UI" w:cs="Segoe UI"/>
+          <w:sz w:val="24"/>
+          <w:szCs w:val="24"/>
+        </w:rPr>
+        <w:t>C</w:t>
+      </w:r>
+      <w:r>
+        <w:rPr>
+          <w:rFonts w:ascii="Segoe UI" w:hAnsi="Segoe UI" w:cs="Segoe UI"/>
+          <w:sz w:val="24"/>
+          <w:szCs w:val="24"/>
+        </w:rPr>
+        <w:t>uando haya que rellenar documentación.</w:t>
+      </w:r>
+    </w:p>
+    <w:p>
+      <w:pPr>
+        <w:pStyle w:val="Prrafodelista"/>
+        <w:numPr>
+          <w:ilvl w:val="0"/>
+          <w:numId w:val="14"/>
+        </w:numPr>
+        <w:autoSpaceDE w:val="0"/>
+        <w:autoSpaceDN w:val="0"/>
+        <w:adjustRightInd w:val="0"/>
+        <w:spacing w:after="0" w:line="240" w:lineRule="auto"/>
+        <w:ind w:left="1428"/>
+        <w:rPr>
+          <w:rFonts w:ascii="Segoe UI" w:hAnsi="Segoe UI" w:cs="Segoe UI"/>
+          <w:sz w:val="24"/>
+          <w:szCs w:val="24"/>
+        </w:rPr>
+      </w:pPr>
+      <w:proofErr w:type="spellStart"/>
+      <w:r>
+        <w:rPr>
+          <w:rFonts w:ascii="Segoe UI" w:eastAsia="CIDFont+F4" w:hAnsi="Segoe UI" w:cs="Segoe UI"/>
+          <w:b/>
+          <w:color w:val="00B0F0"/>
+          <w:sz w:val="24"/>
+          <w:szCs w:val="24"/>
+        </w:rPr>
+        <w:t>E</w:t>
+      </w:r>
+      <w:r>
+        <w:rPr>
+          <w:rFonts w:ascii="Segoe UI" w:hAnsi="Segoe UI" w:cs="Segoe UI"/>
+          <w:b/>
+          <w:color w:val="00B0F0"/>
+          <w:sz w:val="24"/>
+          <w:szCs w:val="24"/>
+        </w:rPr>
+        <w:t>nhancement</w:t>
+      </w:r>
+      <w:proofErr w:type="spellEnd"/>
+      <w:r>
+        <w:rPr>
+          <w:rFonts w:ascii="Segoe UI" w:hAnsi="Segoe UI" w:cs="Segoe UI"/>
+          <w:sz w:val="24"/>
+          <w:szCs w:val="24"/>
+        </w:rPr>
+        <w:t xml:space="preserve">: </w:t>
+      </w:r>
+      <w:r>
+        <w:rPr>
+          <w:rFonts w:ascii="Segoe UI" w:hAnsi="Segoe UI" w:cs="Segoe UI"/>
+          <w:sz w:val="24"/>
+          <w:szCs w:val="24"/>
+        </w:rPr>
+        <w:t>S</w:t>
+      </w:r>
+      <w:r>
+        <w:rPr>
+          <w:rFonts w:ascii="Segoe UI" w:hAnsi="Segoe UI" w:cs="Segoe UI"/>
+          <w:sz w:val="24"/>
+          <w:szCs w:val="24"/>
+        </w:rPr>
+        <w:t>i se trata de una mejora del subsistema.</w:t>
+      </w:r>
+    </w:p>
+    <w:p>
+      <w:pPr>
+        <w:pStyle w:val="Prrafodelista"/>
+        <w:numPr>
+          <w:ilvl w:val="0"/>
+          <w:numId w:val="14"/>
+        </w:numPr>
+        <w:autoSpaceDE w:val="0"/>
+        <w:autoSpaceDN w:val="0"/>
+        <w:adjustRightInd w:val="0"/>
+        <w:spacing w:after="0" w:line="240" w:lineRule="auto"/>
+        <w:ind w:left="1428"/>
+        <w:rPr>
+          <w:rFonts w:ascii="Segoe UI" w:hAnsi="Segoe UI" w:cs="Segoe UI"/>
+          <w:sz w:val="24"/>
+          <w:szCs w:val="24"/>
+        </w:rPr>
+      </w:pPr>
+      <w:proofErr w:type="spellStart"/>
+      <w:r>
+        <w:rPr>
+          <w:rFonts w:ascii="Segoe UI" w:eastAsia="CIDFont+F4" w:hAnsi="Segoe UI" w:cs="Segoe UI"/>
+          <w:b/>
+          <w:color w:val="FFD966" w:themeColor="accent4" w:themeTint="99"/>
+          <w:sz w:val="24"/>
+          <w:szCs w:val="24"/>
+        </w:rPr>
+        <w:t>I</w:t>
+      </w:r>
+      <w:r>
+        <w:rPr>
+          <w:rFonts w:ascii="Segoe UI" w:hAnsi="Segoe UI" w:cs="Segoe UI"/>
+          <w:b/>
+          <w:color w:val="FFD966" w:themeColor="accent4" w:themeTint="99"/>
+          <w:sz w:val="24"/>
+          <w:szCs w:val="24"/>
+        </w:rPr>
+        <w:t>mplementation</w:t>
+      </w:r>
+      <w:proofErr w:type="spellEnd"/>
+      <w:r>
+        <w:rPr>
+          <w:rFonts w:ascii="Segoe UI" w:hAnsi="Segoe UI" w:cs="Segoe UI"/>
+          <w:sz w:val="24"/>
+          <w:szCs w:val="24"/>
+        </w:rPr>
+        <w:t xml:space="preserve">: </w:t>
+      </w:r>
+      <w:r>
+        <w:rPr>
+          <w:rFonts w:ascii="Segoe UI" w:hAnsi="Segoe UI" w:cs="Segoe UI"/>
+          <w:sz w:val="24"/>
+          <w:szCs w:val="24"/>
+        </w:rPr>
+        <w:t>S</w:t>
+      </w:r>
+      <w:r>
+        <w:rPr>
+          <w:rFonts w:ascii="Segoe UI" w:hAnsi="Segoe UI" w:cs="Segoe UI"/>
+          <w:sz w:val="24"/>
+          <w:szCs w:val="24"/>
+        </w:rPr>
+        <w:t>i la tarea a realizar consiste en una</w:t>
+      </w:r>
+      <w:r>
+        <w:rPr>
+          <w:rFonts w:ascii="Segoe UI" w:hAnsi="Segoe UI" w:cs="Segoe UI"/>
+          <w:sz w:val="24"/>
+          <w:szCs w:val="24"/>
+        </w:rPr>
+        <w:t xml:space="preserve"> </w:t>
+      </w:r>
+      <w:r>
+        <w:rPr>
+          <w:rFonts w:ascii="Segoe UI" w:hAnsi="Segoe UI" w:cs="Segoe UI"/>
+          <w:sz w:val="24"/>
+          <w:szCs w:val="24"/>
+        </w:rPr>
+        <w:t>implementación del código de nuestro subsistema.</w:t>
+      </w:r>
+    </w:p>
+    <w:p>
+      <w:pPr>
+        <w:pStyle w:val="Prrafodelista"/>
+        <w:numPr>
+          <w:ilvl w:val="0"/>
+          <w:numId w:val="14"/>
+        </w:numPr>
+        <w:autoSpaceDE w:val="0"/>
+        <w:autoSpaceDN w:val="0"/>
+        <w:adjustRightInd w:val="0"/>
+        <w:spacing w:after="0" w:line="240" w:lineRule="auto"/>
+        <w:ind w:left="1428"/>
+        <w:rPr>
+          <w:rFonts w:ascii="Segoe UI" w:hAnsi="Segoe UI" w:cs="Segoe UI"/>
+          <w:sz w:val="24"/>
+          <w:szCs w:val="24"/>
+        </w:rPr>
+      </w:pPr>
+      <w:proofErr w:type="spellStart"/>
+      <w:r>
+        <w:rPr>
+          <w:rFonts w:ascii="Segoe UI" w:eastAsia="CIDFont+F4" w:hAnsi="Segoe UI" w:cs="Segoe UI"/>
+          <w:b/>
+          <w:color w:val="9999FF"/>
+          <w:sz w:val="24"/>
+          <w:szCs w:val="24"/>
+        </w:rPr>
+        <w:t>Organization</w:t>
+      </w:r>
+      <w:proofErr w:type="spellEnd"/>
+      <w:r>
+        <w:rPr>
+          <w:rFonts w:ascii="Segoe UI" w:hAnsi="Segoe UI" w:cs="Segoe UI"/>
+          <w:sz w:val="24"/>
+          <w:szCs w:val="24"/>
+        </w:rPr>
+        <w:t xml:space="preserve">: </w:t>
+      </w:r>
+      <w:r>
+        <w:rPr>
+          <w:rFonts w:ascii="Segoe UI" w:hAnsi="Segoe UI" w:cs="Segoe UI"/>
+          <w:sz w:val="24"/>
+          <w:szCs w:val="24"/>
+        </w:rPr>
+        <w:t>S</w:t>
+      </w:r>
+      <w:r>
+        <w:rPr>
+          <w:rFonts w:ascii="Segoe UI" w:hAnsi="Segoe UI" w:cs="Segoe UI"/>
+          <w:sz w:val="24"/>
+          <w:szCs w:val="24"/>
+        </w:rPr>
+        <w:t>i consiste en una tarea que facilite el trabajo (por ejemplo,</w:t>
+      </w:r>
+      <w:r>
+        <w:rPr>
+          <w:rFonts w:ascii="Segoe UI" w:hAnsi="Segoe UI" w:cs="Segoe UI"/>
+          <w:sz w:val="24"/>
+          <w:szCs w:val="24"/>
+        </w:rPr>
+        <w:t xml:space="preserve"> </w:t>
+      </w:r>
+      <w:r>
+        <w:rPr>
+          <w:rFonts w:ascii="Segoe UI" w:hAnsi="Segoe UI" w:cs="Segoe UI"/>
+          <w:sz w:val="24"/>
+          <w:szCs w:val="24"/>
+        </w:rPr>
+        <w:t xml:space="preserve">la creación del </w:t>
+      </w:r>
+      <w:proofErr w:type="spellStart"/>
+      <w:r>
+        <w:rPr>
+          <w:rFonts w:ascii="Segoe UI" w:hAnsi="Segoe UI" w:cs="Segoe UI"/>
+          <w:sz w:val="24"/>
+          <w:szCs w:val="24"/>
+        </w:rPr>
+        <w:t>workspace</w:t>
+      </w:r>
+      <w:proofErr w:type="spellEnd"/>
+      <w:r>
+        <w:rPr>
+          <w:rFonts w:ascii="Segoe UI" w:hAnsi="Segoe UI" w:cs="Segoe UI"/>
+          <w:sz w:val="24"/>
+          <w:szCs w:val="24"/>
+        </w:rPr>
+        <w:t>)</w:t>
+      </w:r>
+      <w:r>
+        <w:rPr>
+          <w:rFonts w:ascii="Segoe UI" w:hAnsi="Segoe UI" w:cs="Segoe UI"/>
+          <w:sz w:val="24"/>
+          <w:szCs w:val="24"/>
+        </w:rPr>
+        <w:t>.</w:t>
+      </w:r>
+    </w:p>
+    <w:p>
+      <w:pPr>
+        <w:pStyle w:val="Prrafodelista"/>
+        <w:numPr>
+          <w:ilvl w:val="0"/>
+          <w:numId w:val="14"/>
+        </w:numPr>
+        <w:autoSpaceDE w:val="0"/>
+        <w:autoSpaceDN w:val="0"/>
+        <w:adjustRightInd w:val="0"/>
+        <w:spacing w:after="0" w:line="240" w:lineRule="auto"/>
+        <w:ind w:left="1428"/>
+        <w:rPr>
+          <w:rFonts w:ascii="Segoe UI" w:hAnsi="Segoe UI" w:cs="Segoe UI"/>
+          <w:sz w:val="24"/>
+          <w:szCs w:val="24"/>
+        </w:rPr>
+      </w:pPr>
+      <w:proofErr w:type="spellStart"/>
+      <w:r>
+        <w:rPr>
+          <w:rFonts w:ascii="Segoe UI" w:eastAsia="CIDFont+F4" w:hAnsi="Segoe UI" w:cs="Segoe UI"/>
+          <w:b/>
+          <w:color w:val="7030A0"/>
+          <w:sz w:val="24"/>
+          <w:szCs w:val="24"/>
+        </w:rPr>
+        <w:t>S</w:t>
+      </w:r>
+      <w:r>
+        <w:rPr>
+          <w:rFonts w:ascii="Segoe UI" w:hAnsi="Segoe UI" w:cs="Segoe UI"/>
+          <w:b/>
+          <w:color w:val="7030A0"/>
+          <w:sz w:val="24"/>
+          <w:szCs w:val="24"/>
+        </w:rPr>
+        <w:t>tudy</w:t>
+      </w:r>
+      <w:proofErr w:type="spellEnd"/>
+      <w:r>
+        <w:rPr>
+          <w:rFonts w:ascii="Segoe UI" w:hAnsi="Segoe UI" w:cs="Segoe UI"/>
+          <w:sz w:val="24"/>
+          <w:szCs w:val="24"/>
+        </w:rPr>
+        <w:t xml:space="preserve">: </w:t>
+      </w:r>
+      <w:r>
+        <w:rPr>
+          <w:rFonts w:ascii="Segoe UI" w:hAnsi="Segoe UI" w:cs="Segoe UI"/>
+          <w:sz w:val="24"/>
+          <w:szCs w:val="24"/>
+        </w:rPr>
+        <w:t>C</w:t>
+      </w:r>
+      <w:r>
+        <w:rPr>
+          <w:rFonts w:ascii="Segoe UI" w:hAnsi="Segoe UI" w:cs="Segoe UI"/>
+          <w:sz w:val="24"/>
+          <w:szCs w:val="24"/>
+        </w:rPr>
+        <w:t>uando haya que realizar un estudio, por ejemplo, sobre una</w:t>
+      </w:r>
+      <w:r>
+        <w:rPr>
+          <w:rFonts w:ascii="Segoe UI" w:hAnsi="Segoe UI" w:cs="Segoe UI"/>
+          <w:sz w:val="24"/>
+          <w:szCs w:val="24"/>
+        </w:rPr>
+        <w:t xml:space="preserve"> </w:t>
+      </w:r>
+      <w:r>
+        <w:rPr>
+          <w:rFonts w:ascii="Segoe UI" w:hAnsi="Segoe UI" w:cs="Segoe UI"/>
+          <w:sz w:val="24"/>
+          <w:szCs w:val="24"/>
+        </w:rPr>
+        <w:t>herramienta o sobre un tipo de implementación en el código.</w:t>
+      </w:r>
+    </w:p>
+    <w:p>
+      <w:pPr>
+        <w:pStyle w:val="Prrafodelista"/>
+        <w:numPr>
+          <w:ilvl w:val="0"/>
+          <w:numId w:val="14"/>
+        </w:numPr>
+        <w:autoSpaceDE w:val="0"/>
+        <w:autoSpaceDN w:val="0"/>
+        <w:adjustRightInd w:val="0"/>
+        <w:spacing w:after="0" w:line="240" w:lineRule="auto"/>
+        <w:ind w:left="1428"/>
+        <w:rPr>
+          <w:rFonts w:ascii="Segoe UI" w:hAnsi="Segoe UI" w:cs="Segoe UI"/>
+          <w:sz w:val="24"/>
+          <w:szCs w:val="24"/>
+        </w:rPr>
+      </w:pPr>
+      <w:proofErr w:type="spellStart"/>
+      <w:r>
+        <w:rPr>
+          <w:rFonts w:ascii="Segoe UI" w:eastAsia="CIDFont+F4" w:hAnsi="Segoe UI" w:cs="Segoe UI"/>
+          <w:b/>
+          <w:color w:val="C00000"/>
+          <w:sz w:val="24"/>
+          <w:szCs w:val="24"/>
+        </w:rPr>
+        <w:t>U</w:t>
+      </w:r>
+      <w:r>
+        <w:rPr>
+          <w:rFonts w:ascii="Segoe UI" w:hAnsi="Segoe UI" w:cs="Segoe UI"/>
+          <w:b/>
+          <w:color w:val="C00000"/>
+          <w:sz w:val="24"/>
+          <w:szCs w:val="24"/>
+        </w:rPr>
+        <w:t>rgent</w:t>
+      </w:r>
+      <w:proofErr w:type="spellEnd"/>
+      <w:r>
+        <w:rPr>
+          <w:rFonts w:ascii="Segoe UI" w:hAnsi="Segoe UI" w:cs="Segoe UI"/>
+          <w:sz w:val="24"/>
+          <w:szCs w:val="24"/>
+        </w:rPr>
+        <w:t xml:space="preserve">: </w:t>
+      </w:r>
+      <w:r>
+        <w:rPr>
+          <w:rFonts w:ascii="Segoe UI" w:hAnsi="Segoe UI" w:cs="Segoe UI"/>
+          <w:sz w:val="24"/>
+          <w:szCs w:val="24"/>
+        </w:rPr>
+        <w:t>S</w:t>
+      </w:r>
+      <w:r>
+        <w:rPr>
+          <w:rFonts w:ascii="Segoe UI" w:hAnsi="Segoe UI" w:cs="Segoe UI"/>
+          <w:sz w:val="24"/>
+          <w:szCs w:val="24"/>
+        </w:rPr>
+        <w:t>i la tarea debe de realizarse lo antes posible.</w:t>
+      </w:r>
+      <w:r>
+        <w:rPr>
+          <w:rFonts w:ascii="Segoe UI" w:hAnsi="Segoe UI" w:cs="Segoe UI"/>
+          <w:sz w:val="24"/>
+          <w:szCs w:val="24"/>
+        </w:rPr>
+        <w:br/>
+      </w:r>
+    </w:p>
+    <w:p>
+      <w:pPr>
+        <w:autoSpaceDE w:val="0"/>
+        <w:autoSpaceDN w:val="0"/>
+        <w:adjustRightInd w:val="0"/>
+        <w:spacing w:after="0" w:line="240" w:lineRule="auto"/>
+        <w:ind w:left="708"/>
+        <w:rPr>
+          <w:rFonts w:ascii="Segoe UI" w:hAnsi="Segoe UI" w:cs="Segoe UI"/>
+          <w:sz w:val="24"/>
+          <w:szCs w:val="24"/>
+        </w:rPr>
+      </w:pPr>
+      <w:r>
+        <w:rPr>
+          <w:rFonts w:ascii="Segoe UI" w:hAnsi="Segoe UI" w:cs="Segoe UI"/>
+          <w:sz w:val="24"/>
+          <w:szCs w:val="24"/>
+        </w:rPr>
+        <w:t>Conforme avanza la incidencia, se deberá de actualizar mediante un comentario</w:t>
+      </w:r>
+      <w:r>
+        <w:rPr>
+          <w:rFonts w:ascii="Segoe UI" w:hAnsi="Segoe UI" w:cs="Segoe UI"/>
+          <w:sz w:val="24"/>
+          <w:szCs w:val="24"/>
+        </w:rPr>
+        <w:t xml:space="preserve"> </w:t>
+      </w:r>
+      <w:r>
+        <w:rPr>
+          <w:rFonts w:ascii="Segoe UI" w:hAnsi="Segoe UI" w:cs="Segoe UI"/>
+          <w:sz w:val="24"/>
+          <w:szCs w:val="24"/>
+        </w:rPr>
+        <w:t xml:space="preserve">explicando brevemente el estado de la misma. Al igual, cuando se finalice </w:t>
+      </w:r>
+      <w:r>
+        <w:rPr>
+          <w:rFonts w:ascii="Segoe UI" w:hAnsi="Segoe UI" w:cs="Segoe UI"/>
+          <w:sz w:val="24"/>
+          <w:szCs w:val="24"/>
+        </w:rPr>
+        <w:t xml:space="preserve">una </w:t>
+      </w:r>
+      <w:proofErr w:type="spellStart"/>
+      <w:r>
+        <w:rPr>
+          <w:rFonts w:ascii="Segoe UI" w:hAnsi="Segoe UI" w:cs="Segoe UI"/>
+          <w:sz w:val="24"/>
+          <w:szCs w:val="24"/>
+        </w:rPr>
+        <w:t>i</w:t>
+      </w:r>
+      <w:r>
+        <w:rPr>
+          <w:rFonts w:ascii="Segoe UI" w:hAnsi="Segoe UI" w:cs="Segoe UI"/>
+          <w:sz w:val="24"/>
+          <w:szCs w:val="24"/>
+        </w:rPr>
+        <w:t>ssue</w:t>
+      </w:r>
+      <w:proofErr w:type="spellEnd"/>
+      <w:r>
+        <w:rPr>
+          <w:rFonts w:ascii="Segoe UI" w:hAnsi="Segoe UI" w:cs="Segoe UI"/>
+          <w:sz w:val="24"/>
+          <w:szCs w:val="24"/>
+        </w:rPr>
+        <w:t xml:space="preserve">, </w:t>
+      </w:r>
+      <w:r>
+        <w:rPr>
+          <w:rFonts w:ascii="Segoe UI" w:hAnsi="Segoe UI" w:cs="Segoe UI"/>
+          <w:sz w:val="24"/>
+          <w:szCs w:val="24"/>
+        </w:rPr>
+        <w:t>tendrá que ir acompañada con un comentario que lo afirme</w:t>
+      </w:r>
+      <w:r>
+        <w:rPr>
+          <w:rFonts w:ascii="Segoe UI" w:hAnsi="Segoe UI" w:cs="Segoe UI"/>
+          <w:sz w:val="24"/>
+          <w:szCs w:val="24"/>
+        </w:rPr>
+        <w:t xml:space="preserve">, y puede </w:t>
       </w:r>
       <w:proofErr w:type="gramStart"/>
       <w:r>
         <w:rPr>
           <w:rFonts w:ascii="Segoe UI" w:hAnsi="Segoe UI" w:cs="Segoe UI"/>
-          <w:color w:val="24292E"/>
-        </w:rPr>
-        <w:t>su proyectos</w:t>
+          <w:sz w:val="24"/>
+          <w:szCs w:val="24"/>
+        </w:rPr>
+        <w:t>que</w:t>
       </w:r>
       <w:proofErr w:type="gramEnd"/>
       <w:r>
         <w:rPr>
           <w:rFonts w:ascii="Segoe UI" w:hAnsi="Segoe UI" w:cs="Segoe UI"/>
-          <w:color w:val="24292E"/>
-        </w:rPr>
-        <w:t xml:space="preserve"> donde se evidencie que ha seguido ese proceso.</w:t>
-      </w:r>
-    </w:p>
-    <w:p>
-      <w:pPr>
-        <w:pStyle w:val="NormalWeb"/>
-        <w:shd w:val="clear" w:color="auto" w:fill="FFFFFF"/>
-        <w:spacing w:before="0" w:beforeAutospacing="0" w:after="240" w:afterAutospacing="0"/>
-        <w:rPr>
-          <w:rFonts w:ascii="Segoe UI" w:hAnsi="Segoe UI" w:cs="Segoe UI"/>
-          <w:color w:val="24292E"/>
-        </w:rPr>
-      </w:pPr>
-      <w:r>
-        <w:rPr>
-          <w:rFonts w:ascii="Segoe UI" w:hAnsi="Segoe UI" w:cs="Segoe UI"/>
-          <w:color w:val="24292E"/>
-        </w:rPr>
-        <w:t xml:space="preserve">La gestión de incidencias debería contener explícitamente dos apartados. Uno de cómo se han gestionado </w:t>
-      </w:r>
-      <w:proofErr w:type="gramStart"/>
-      <w:r>
-        <w:rPr>
-          <w:rFonts w:ascii="Segoe UI" w:hAnsi="Segoe UI" w:cs="Segoe UI"/>
-          <w:color w:val="24292E"/>
-        </w:rPr>
-        <w:t>la incidencias internas</w:t>
-      </w:r>
-      <w:proofErr w:type="gramEnd"/>
-      <w:r>
-        <w:rPr>
-          <w:rFonts w:ascii="Segoe UI" w:hAnsi="Segoe UI" w:cs="Segoe UI"/>
-          <w:color w:val="24292E"/>
-        </w:rPr>
-        <w:t xml:space="preserve"> y otro el cómo se han gestionado y se ofrece protocolo para gestionar las incidencias externas tanto las recibidas como las que se reporten a otros subsistemas.</w:t>
-      </w:r>
-    </w:p>
-    <w:p>
-      <w:pPr>
-        <w:pStyle w:val="NormalWeb"/>
-        <w:shd w:val="clear" w:color="auto" w:fill="FFFFFF"/>
-        <w:spacing w:before="0" w:beforeAutospacing="0" w:after="240" w:afterAutospacing="0"/>
-        <w:rPr>
-          <w:rFonts w:ascii="Segoe UI" w:hAnsi="Segoe UI" w:cs="Segoe UI"/>
-          <w:color w:val="24292E"/>
-        </w:rPr>
-      </w:pPr>
-      <w:r>
-        <w:rPr>
-          <w:rFonts w:ascii="Segoe UI" w:hAnsi="Segoe UI" w:cs="Segoe UI"/>
-          <w:color w:val="24292E"/>
-        </w:rPr>
-        <w:t>Cuando una incidencia esté relacionada con un </w:t>
+          <w:sz w:val="24"/>
+          <w:szCs w:val="24"/>
+        </w:rPr>
+        <w:t xml:space="preserve"> de forma detallada, si así se requiere.</w:t>
+      </w:r>
+      <w:r>
+        <w:rPr>
+          <w:rFonts w:ascii="Segoe UI" w:hAnsi="Segoe UI" w:cs="Segoe UI"/>
+          <w:sz w:val="24"/>
+          <w:szCs w:val="24"/>
+        </w:rPr>
+        <w:t xml:space="preserve"> </w:t>
+      </w:r>
+      <w:r>
+        <w:rPr>
+          <w:rFonts w:ascii="Segoe UI" w:hAnsi="Segoe UI" w:cs="Segoe UI"/>
+          <w:sz w:val="24"/>
+          <w:szCs w:val="24"/>
+          <w:u w:val="single"/>
+        </w:rPr>
+        <w:t xml:space="preserve">También, si la incidencia está relacionada con un </w:t>
       </w:r>
       <w:proofErr w:type="spellStart"/>
       <w:r>
         <w:rPr>
-          <w:rStyle w:val="nfasis"/>
-          <w:rFonts w:ascii="Segoe UI" w:hAnsi="Segoe UI" w:cs="Segoe UI"/>
-          <w:color w:val="24292E"/>
+          <w:rFonts w:ascii="Segoe UI" w:hAnsi="Segoe UI" w:cs="Segoe UI"/>
+          <w:sz w:val="24"/>
+          <w:szCs w:val="24"/>
+          <w:u w:val="single"/>
         </w:rPr>
         <w:t>commit</w:t>
       </w:r>
@@ -3603,16 +4314,48 @@
       <w:r>
         <w:rPr>
           <w:rFonts w:ascii="Segoe UI" w:hAnsi="Segoe UI" w:cs="Segoe UI"/>
-          <w:color w:val="24292E"/>
-        </w:rPr>
-        <w:t>, señalar el </w:t>
+          <w:sz w:val="24"/>
+          <w:szCs w:val="24"/>
+          <w:u w:val="single"/>
+        </w:rPr>
+        <w:t xml:space="preserve">, se enlazará </w:t>
       </w:r>
       <w:proofErr w:type="spellStart"/>
       <w:r>
         <w:rPr>
-          <w:rStyle w:val="nfasis"/>
-          <w:rFonts w:ascii="Segoe UI" w:hAnsi="Segoe UI" w:cs="Segoe UI"/>
-          <w:color w:val="24292E"/>
+          <w:rFonts w:ascii="Segoe UI" w:hAnsi="Segoe UI" w:cs="Segoe UI"/>
+          <w:sz w:val="24"/>
+          <w:szCs w:val="24"/>
+          <w:u w:val="single"/>
+        </w:rPr>
+        <w:t>i</w:t>
+      </w:r>
+      <w:r>
+        <w:rPr>
+          <w:rFonts w:ascii="Segoe UI" w:hAnsi="Segoe UI" w:cs="Segoe UI"/>
+          <w:sz w:val="24"/>
+          <w:szCs w:val="24"/>
+          <w:u w:val="single"/>
+        </w:rPr>
+        <w:t>ssue</w:t>
+      </w:r>
+      <w:proofErr w:type="spellEnd"/>
+      <w:r>
+        <w:rPr>
+          <w:rFonts w:ascii="Segoe UI" w:hAnsi="Segoe UI" w:cs="Segoe UI"/>
+          <w:sz w:val="24"/>
+          <w:szCs w:val="24"/>
+          <w:u w:val="single"/>
+        </w:rPr>
+        <w:t xml:space="preserve"> y </w:t>
+      </w:r>
+      <w:proofErr w:type="spellStart"/>
+      <w:r>
+        <w:rPr>
+          <w:rFonts w:ascii="Segoe UI" w:hAnsi="Segoe UI" w:cs="Segoe UI"/>
+          <w:sz w:val="24"/>
+          <w:szCs w:val="24"/>
+          <w:u w:val="single"/>
         </w:rPr>
         <w:t>commit</w:t>
       </w:r>
@@ -3620,9 +4363,243 @@
       <w:r>
         <w:rPr>
           <w:rFonts w:ascii="Segoe UI" w:hAnsi="Segoe UI" w:cs="Segoe UI"/>
-          <w:color w:val="24292E"/>
-        </w:rPr>
-        <w:t> dentro de la propia incidencia y viceversa.</w:t>
+          <w:sz w:val="24"/>
+          <w:szCs w:val="24"/>
+          <w:u w:val="single"/>
+        </w:rPr>
+        <w:t>.</w:t>
+      </w:r>
+    </w:p>
+    <w:p>
+      <w:pPr>
+        <w:autoSpaceDE w:val="0"/>
+        <w:autoSpaceDN w:val="0"/>
+        <w:adjustRightInd w:val="0"/>
+        <w:spacing w:after="0" w:line="240" w:lineRule="auto"/>
+        <w:rPr>
+          <w:rFonts w:ascii="Segoe UI" w:hAnsi="Segoe UI" w:cs="Segoe UI"/>
+          <w:sz w:val="24"/>
+          <w:szCs w:val="24"/>
+        </w:rPr>
+      </w:pPr>
+    </w:p>
+    <w:p>
+      <w:pPr>
+        <w:pStyle w:val="Prrafodelista"/>
+        <w:numPr>
+          <w:ilvl w:val="0"/>
+          <w:numId w:val="15"/>
+        </w:numPr>
+        <w:autoSpaceDE w:val="0"/>
+        <w:autoSpaceDN w:val="0"/>
+        <w:adjustRightInd w:val="0"/>
+        <w:spacing w:after="0" w:line="240" w:lineRule="auto"/>
+        <w:rPr>
+          <w:rFonts w:ascii="Segoe UI" w:hAnsi="Segoe UI" w:cs="Segoe UI"/>
+          <w:b/>
+          <w:sz w:val="24"/>
+          <w:szCs w:val="24"/>
+        </w:rPr>
+      </w:pPr>
+      <w:r>
+        <w:rPr>
+          <w:rFonts w:ascii="Segoe UI" w:hAnsi="Segoe UI" w:cs="Segoe UI"/>
+          <w:b/>
+          <w:sz w:val="24"/>
+          <w:szCs w:val="24"/>
+        </w:rPr>
+        <w:t>Gestión de incidencias externas:</w:t>
+      </w:r>
+    </w:p>
+    <w:p>
+      <w:pPr>
+        <w:autoSpaceDE w:val="0"/>
+        <w:autoSpaceDN w:val="0"/>
+        <w:adjustRightInd w:val="0"/>
+        <w:spacing w:after="0" w:line="240" w:lineRule="auto"/>
+        <w:rPr>
+          <w:rFonts w:ascii="Segoe UI" w:hAnsi="Segoe UI" w:cs="Segoe UI"/>
+          <w:b/>
+          <w:sz w:val="24"/>
+          <w:szCs w:val="24"/>
+        </w:rPr>
+      </w:pPr>
+    </w:p>
+    <w:p>
+      <w:pPr>
+        <w:autoSpaceDE w:val="0"/>
+        <w:autoSpaceDN w:val="0"/>
+        <w:adjustRightInd w:val="0"/>
+        <w:spacing w:after="0" w:line="240" w:lineRule="auto"/>
+        <w:ind w:left="708"/>
+        <w:rPr>
+          <w:rFonts w:ascii="Segoe UI" w:hAnsi="Segoe UI" w:cs="Segoe UI"/>
+          <w:sz w:val="24"/>
+          <w:szCs w:val="24"/>
+        </w:rPr>
+      </w:pPr>
+      <w:r>
+        <w:rPr>
+          <w:rFonts w:ascii="Segoe UI" w:hAnsi="Segoe UI" w:cs="Segoe UI"/>
+          <w:sz w:val="24"/>
+          <w:szCs w:val="24"/>
+        </w:rPr>
+        <w:t>Para las incidencias externas se ha decidido seguir exactamente el mismo formato descrito en el apartado anterior. Así mismo, las incidencias externas recibidas se notificarán a nuestro equipo de la misma forma.</w:t>
+      </w:r>
+      <w:r>
+        <w:rPr>
+          <w:rFonts w:ascii="Segoe UI" w:hAnsi="Segoe UI" w:cs="Segoe UI"/>
+          <w:sz w:val="24"/>
+          <w:szCs w:val="24"/>
+        </w:rPr>
+        <w:br/>
+        <w:t>Puede ver una evidencia de ello en el siguiente enlace:</w:t>
+      </w:r>
+    </w:p>
+    <w:p>
+      <w:pPr>
+        <w:autoSpaceDE w:val="0"/>
+        <w:autoSpaceDN w:val="0"/>
+        <w:adjustRightInd w:val="0"/>
+        <w:spacing w:after="0" w:line="240" w:lineRule="auto"/>
+        <w:ind w:left="708"/>
+        <w:rPr>
+          <w:rFonts w:ascii="Segoe UI" w:hAnsi="Segoe UI" w:cs="Segoe UI"/>
+          <w:szCs w:val="24"/>
+        </w:rPr>
+      </w:pPr>
+      <w:hyperlink r:id="rId9" w:history="1">
+        <w:r>
+          <w:rPr>
+            <w:rStyle w:val="Hipervnculo"/>
+            <w:rFonts w:ascii="Segoe UI" w:hAnsi="Segoe UI" w:cs="Segoe UI"/>
+            <w:szCs w:val="24"/>
+          </w:rPr>
+          <w:t>https://github.com/Proyecto-EGC-G1/Almacenamiento-Votos-EGC-G1/issues</w:t>
+        </w:r>
+        <w:r>
+          <w:rPr>
+            <w:rStyle w:val="Hipervnculo"/>
+            <w:rFonts w:ascii="Segoe UI" w:hAnsi="Segoe UI" w:cs="Segoe UI"/>
+            <w:szCs w:val="24"/>
+          </w:rPr>
+          <w:t>/</w:t>
+        </w:r>
+        <w:r>
+          <w:rPr>
+            <w:rStyle w:val="Hipervnculo"/>
+            <w:rFonts w:ascii="Segoe UI" w:hAnsi="Segoe UI" w:cs="Segoe UI"/>
+            <w:szCs w:val="24"/>
+          </w:rPr>
+          <w:t>33</w:t>
+        </w:r>
+      </w:hyperlink>
+    </w:p>
+    <w:p>
+      <w:pPr>
+        <w:autoSpaceDE w:val="0"/>
+        <w:autoSpaceDN w:val="0"/>
+        <w:adjustRightInd w:val="0"/>
+        <w:spacing w:after="0" w:line="240" w:lineRule="auto"/>
+        <w:rPr>
+          <w:rFonts w:ascii="Segoe UI" w:hAnsi="Segoe UI" w:cs="Segoe UI"/>
+          <w:sz w:val="24"/>
+          <w:szCs w:val="24"/>
+        </w:rPr>
+      </w:pPr>
+    </w:p>
+    <w:p>
+      <w:pPr>
+        <w:autoSpaceDE w:val="0"/>
+        <w:autoSpaceDN w:val="0"/>
+        <w:adjustRightInd w:val="0"/>
+        <w:spacing w:after="0" w:line="240" w:lineRule="auto"/>
+        <w:rPr>
+          <w:rFonts w:ascii="Segoe UI" w:hAnsi="Segoe UI" w:cs="Segoe UI"/>
+          <w:sz w:val="24"/>
+          <w:szCs w:val="24"/>
+        </w:rPr>
+      </w:pPr>
+    </w:p>
+    <w:p>
+      <w:pPr>
+        <w:autoSpaceDE w:val="0"/>
+        <w:autoSpaceDN w:val="0"/>
+        <w:adjustRightInd w:val="0"/>
+        <w:spacing w:after="0" w:line="240" w:lineRule="auto"/>
+        <w:rPr>
+          <w:rFonts w:ascii="Segoe UI" w:hAnsi="Segoe UI" w:cs="Segoe UI"/>
+          <w:sz w:val="24"/>
+          <w:szCs w:val="24"/>
+        </w:rPr>
+      </w:pPr>
+      <w:r>
+        <w:rPr>
+          <w:rFonts w:ascii="Segoe UI" w:hAnsi="Segoe UI" w:cs="Segoe UI"/>
+          <w:sz w:val="24"/>
+          <w:szCs w:val="24"/>
+        </w:rPr>
+        <w:t>Para evidenciar el uso de dicho sistema</w:t>
+      </w:r>
+      <w:r>
+        <w:rPr>
+          <w:rFonts w:ascii="Segoe UI" w:hAnsi="Segoe UI" w:cs="Segoe UI"/>
+          <w:sz w:val="24"/>
+          <w:szCs w:val="24"/>
+        </w:rPr>
+        <w:t xml:space="preserve"> de gestión de incidencias</w:t>
+      </w:r>
+      <w:r>
+        <w:rPr>
+          <w:rFonts w:ascii="Segoe UI" w:hAnsi="Segoe UI" w:cs="Segoe UI"/>
+          <w:sz w:val="24"/>
+          <w:szCs w:val="24"/>
+        </w:rPr>
+        <w:t xml:space="preserve">, puede acceder a la sección Issues de nuestro GitHub desde el siguiente enlace: </w:t>
+      </w:r>
+    </w:p>
+    <w:p>
+      <w:pPr>
+        <w:autoSpaceDE w:val="0"/>
+        <w:autoSpaceDN w:val="0"/>
+        <w:adjustRightInd w:val="0"/>
+        <w:spacing w:after="0" w:line="240" w:lineRule="auto"/>
+        <w:rPr>
+          <w:rFonts w:ascii="Segoe UI" w:hAnsi="Segoe UI" w:cs="Segoe UI"/>
+          <w:i/>
+          <w:color w:val="70AD47" w:themeColor="accent6"/>
+          <w:szCs w:val="24"/>
+        </w:rPr>
+      </w:pPr>
+      <w:hyperlink r:id="rId10" w:history="1">
+        <w:r>
+          <w:rPr>
+            <w:rStyle w:val="Hipervnculo"/>
+            <w:rFonts w:ascii="Segoe UI" w:hAnsi="Segoe UI" w:cs="Segoe UI"/>
+            <w:i/>
+            <w:szCs w:val="24"/>
+          </w:rPr>
+          <w:t>https://github.com/Proyecto-EGC-G1/Almacenamiento-Votos-EGC-G1/issues</w:t>
+        </w:r>
+      </w:hyperlink>
+    </w:p>
+    <w:p>
+      <w:pPr>
+        <w:rPr>
+          <w:rFonts w:ascii="Segoe UI" w:hAnsi="Segoe UI" w:cs="Segoe UI"/>
+          <w:i/>
+          <w:color w:val="70AD47" w:themeColor="accent6"/>
+          <w:szCs w:val="24"/>
+        </w:rPr>
+      </w:pPr>
+      <w:r>
+        <w:rPr>
+          <w:rFonts w:ascii="Segoe UI" w:hAnsi="Segoe UI" w:cs="Segoe UI"/>
+          <w:i/>
+          <w:color w:val="70AD47" w:themeColor="accent6"/>
+          <w:szCs w:val="24"/>
+        </w:rPr>
+        <w:br w:type="page"/>
       </w:r>
     </w:p>
     <w:p>
@@ -3648,112 +4625,283 @@
           <w:sz w:val="30"/>
           <w:szCs w:val="30"/>
         </w:rPr>
+        <w:lastRenderedPageBreak/>
         <w:t>Gestión del código fuente</w:t>
       </w:r>
     </w:p>
     <w:p>
       <w:pPr>
-        <w:pStyle w:val="NormalWeb"/>
-        <w:shd w:val="clear" w:color="auto" w:fill="FFFFFF"/>
-        <w:spacing w:before="0" w:beforeAutospacing="0" w:after="240" w:afterAutospacing="0"/>
-        <w:rPr>
-          <w:rFonts w:ascii="Segoe UI" w:hAnsi="Segoe UI" w:cs="Segoe UI"/>
-          <w:color w:val="24292E"/>
-        </w:rPr>
-      </w:pPr>
-      <w:r>
-        <w:rPr>
-          <w:rFonts w:ascii="Segoe UI" w:hAnsi="Segoe UI" w:cs="Segoe UI"/>
-          <w:color w:val="24292E"/>
-        </w:rPr>
-        <w:t>se explicarán los procesos, técnicas y herramientas para la gestión del código del proyecto. Evite poner información de las herramientas en sí que se pueda encontrar en fuentes bibliográficas o internet. Si es del caso haga referencia a ellas. Céntrese en los aspectos particulares de su proyecto en concreto:</w:t>
-      </w:r>
-    </w:p>
-    <w:p>
-      <w:pPr>
-        <w:numPr>
-          <w:ilvl w:val="0"/>
-          <w:numId w:val="2"/>
-        </w:numPr>
-        <w:shd w:val="clear" w:color="auto" w:fill="FFFFFF"/>
-        <w:spacing w:before="100" w:beforeAutospacing="1" w:after="100" w:afterAutospacing="1" w:line="240" w:lineRule="auto"/>
-        <w:rPr>
-          <w:rFonts w:ascii="Segoe UI" w:hAnsi="Segoe UI" w:cs="Segoe UI"/>
-          <w:color w:val="24292E"/>
-        </w:rPr>
-      </w:pPr>
-      <w:r>
-        <w:rPr>
-          <w:rFonts w:ascii="Segoe UI" w:hAnsi="Segoe UI" w:cs="Segoe UI"/>
-          <w:color w:val="24292E"/>
-        </w:rPr>
-        <w:t>Guía de cómo y cuándo hacer </w:t>
+        <w:autoSpaceDE w:val="0"/>
+        <w:autoSpaceDN w:val="0"/>
+        <w:adjustRightInd w:val="0"/>
+        <w:spacing w:after="0" w:line="240" w:lineRule="auto"/>
+        <w:rPr>
+          <w:rFonts w:ascii="Segoe UI" w:hAnsi="Segoe UI" w:cs="Segoe UI"/>
+          <w:color w:val="24292E"/>
+          <w:sz w:val="24"/>
+          <w:szCs w:val="24"/>
+        </w:rPr>
+      </w:pPr>
+      <w:r>
+        <w:rPr>
+          <w:rFonts w:ascii="Segoe UI" w:hAnsi="Segoe UI" w:cs="Segoe UI"/>
+          <w:color w:val="24292E"/>
+          <w:sz w:val="24"/>
+          <w:szCs w:val="24"/>
+        </w:rPr>
+        <w:t>Principalmente,</w:t>
+      </w:r>
+      <w:r>
+        <w:rPr>
+          <w:rFonts w:ascii="Segoe UI" w:hAnsi="Segoe UI" w:cs="Segoe UI"/>
+          <w:sz w:val="24"/>
+          <w:szCs w:val="24"/>
+        </w:rPr>
+        <w:t xml:space="preserve"> se encontrará la rama original/</w:t>
+      </w:r>
+      <w:proofErr w:type="gramStart"/>
+      <w:r>
+        <w:rPr>
+          <w:rFonts w:ascii="Segoe UI" w:hAnsi="Segoe UI" w:cs="Segoe UI"/>
+          <w:sz w:val="24"/>
+          <w:szCs w:val="24"/>
+        </w:rPr>
+        <w:t>master</w:t>
+      </w:r>
+      <w:proofErr w:type="gramEnd"/>
+      <w:r>
+        <w:rPr>
+          <w:rFonts w:ascii="Segoe UI" w:hAnsi="Segoe UI" w:cs="Segoe UI"/>
+          <w:sz w:val="24"/>
+          <w:szCs w:val="24"/>
+        </w:rPr>
+        <w:t>, de la cual se crearán diferentes</w:t>
+      </w:r>
+      <w:r>
+        <w:rPr>
+          <w:rFonts w:ascii="Segoe UI" w:hAnsi="Segoe UI" w:cs="Segoe UI"/>
+          <w:sz w:val="24"/>
+          <w:szCs w:val="24"/>
+        </w:rPr>
+        <w:t xml:space="preserve"> </w:t>
+      </w:r>
+      <w:r>
+        <w:rPr>
+          <w:rFonts w:ascii="Segoe UI" w:hAnsi="Segoe UI" w:cs="Segoe UI"/>
+          <w:sz w:val="24"/>
+          <w:szCs w:val="24"/>
+        </w:rPr>
+        <w:t>ramas en función de las actividades o incidencias (</w:t>
+      </w:r>
+      <w:r>
+        <w:rPr>
+          <w:rFonts w:ascii="Segoe UI" w:hAnsi="Segoe UI" w:cs="Segoe UI"/>
+          <w:sz w:val="24"/>
+          <w:szCs w:val="24"/>
+        </w:rPr>
+        <w:t>I</w:t>
+      </w:r>
+      <w:r>
+        <w:rPr>
+          <w:rFonts w:ascii="Segoe UI" w:hAnsi="Segoe UI" w:cs="Segoe UI"/>
+          <w:sz w:val="24"/>
+          <w:szCs w:val="24"/>
+        </w:rPr>
+        <w:t xml:space="preserve">ssues) a realizar. </w:t>
+      </w:r>
+      <w:r>
+        <w:rPr>
+          <w:rFonts w:ascii="Segoe UI" w:hAnsi="Segoe UI" w:cs="Segoe UI"/>
+          <w:sz w:val="24"/>
+          <w:szCs w:val="24"/>
+        </w:rPr>
+        <w:br/>
+      </w:r>
+      <w:r>
+        <w:rPr>
+          <w:rFonts w:ascii="Segoe UI" w:hAnsi="Segoe UI" w:cs="Segoe UI"/>
+          <w:sz w:val="24"/>
+          <w:szCs w:val="24"/>
+        </w:rPr>
+        <w:br/>
+      </w:r>
+      <w:r>
+        <w:rPr>
+          <w:rFonts w:ascii="Segoe UI" w:hAnsi="Segoe UI" w:cs="Segoe UI"/>
+          <w:sz w:val="24"/>
+          <w:szCs w:val="24"/>
+        </w:rPr>
+        <w:t>Es decir, habrá una</w:t>
+      </w:r>
+      <w:r>
+        <w:rPr>
+          <w:rFonts w:ascii="Segoe UI" w:hAnsi="Segoe UI" w:cs="Segoe UI"/>
+          <w:sz w:val="24"/>
+          <w:szCs w:val="24"/>
+        </w:rPr>
+        <w:t xml:space="preserve"> </w:t>
+      </w:r>
+      <w:r>
+        <w:rPr>
+          <w:rFonts w:ascii="Segoe UI" w:hAnsi="Segoe UI" w:cs="Segoe UI"/>
+          <w:sz w:val="24"/>
+          <w:szCs w:val="24"/>
+        </w:rPr>
+        <w:t>rama por cada tarea o incidencia, nombrada por el nombre descriptivo de la tarea o</w:t>
+      </w:r>
+      <w:r>
+        <w:rPr>
+          <w:rFonts w:ascii="Segoe UI" w:hAnsi="Segoe UI" w:cs="Segoe UI"/>
+          <w:sz w:val="24"/>
+          <w:szCs w:val="24"/>
+        </w:rPr>
+        <w:t xml:space="preserve"> </w:t>
+      </w:r>
+      <w:r>
+        <w:rPr>
+          <w:rFonts w:ascii="Segoe UI" w:hAnsi="Segoe UI" w:cs="Segoe UI"/>
+          <w:sz w:val="24"/>
+          <w:szCs w:val="24"/>
+        </w:rPr>
+        <w:t xml:space="preserve">por la incidencia o </w:t>
       </w:r>
       <w:proofErr w:type="spellStart"/>
       <w:r>
         <w:rPr>
-          <w:rStyle w:val="nfasis"/>
-          <w:rFonts w:ascii="Segoe UI" w:hAnsi="Segoe UI" w:cs="Segoe UI"/>
-          <w:color w:val="24292E"/>
-        </w:rPr>
-        <w:t>commits</w:t>
+          <w:rFonts w:ascii="Segoe UI" w:hAnsi="Segoe UI" w:cs="Segoe UI"/>
+          <w:sz w:val="24"/>
+          <w:szCs w:val="24"/>
+        </w:rPr>
+        <w:t>issue</w:t>
       </w:r>
       <w:proofErr w:type="spellEnd"/>
       <w:r>
         <w:rPr>
           <w:rFonts w:ascii="Segoe UI" w:hAnsi="Segoe UI" w:cs="Segoe UI"/>
-          <w:color w:val="24292E"/>
-        </w:rPr>
-        <w:t>: de enlaces concretos a ejemplos que se puedan ver en su repositorio de cómo ha seguido esas guías.</w:t>
-      </w:r>
-    </w:p>
-    <w:p>
-      <w:pPr>
-        <w:numPr>
-          <w:ilvl w:val="0"/>
-          <w:numId w:val="2"/>
-        </w:numPr>
-        <w:shd w:val="clear" w:color="auto" w:fill="FFFFFF"/>
-        <w:spacing w:before="60" w:after="100" w:afterAutospacing="1" w:line="240" w:lineRule="auto"/>
-        <w:rPr>
-          <w:rFonts w:ascii="Segoe UI" w:hAnsi="Segoe UI" w:cs="Segoe UI"/>
-          <w:color w:val="24292E"/>
-        </w:rPr>
-      </w:pPr>
+          <w:sz w:val="24"/>
+          <w:szCs w:val="24"/>
+        </w:rPr>
+        <w:t xml:space="preserve"> que se encarga de resolver la misma (</w:t>
+      </w:r>
       <w:proofErr w:type="spellStart"/>
       <w:r>
         <w:rPr>
-          <w:rStyle w:val="nfasis"/>
-          <w:rFonts w:ascii="Segoe UI" w:hAnsi="Segoe UI" w:cs="Segoe UI"/>
-          <w:color w:val="24292E"/>
-        </w:rPr>
-        <w:t>Usage</w:t>
+          <w:rFonts w:ascii="Segoe UI" w:hAnsi="Segoe UI" w:cs="Segoe UI"/>
+          <w:sz w:val="24"/>
+          <w:szCs w:val="24"/>
+        </w:rPr>
+        <w:t>Issue#xy</w:t>
       </w:r>
       <w:proofErr w:type="spellEnd"/>
       <w:r>
         <w:rPr>
-          <w:rStyle w:val="nfasis"/>
-          <w:rFonts w:ascii="Segoe UI" w:hAnsi="Segoe UI" w:cs="Segoe UI"/>
-          <w:color w:val="24292E"/>
+          <w:rFonts w:ascii="Segoe UI" w:hAnsi="Segoe UI" w:cs="Segoe UI"/>
+          <w:sz w:val="24"/>
+          <w:szCs w:val="24"/>
+        </w:rPr>
+        <w:t>).</w:t>
+      </w:r>
+      <w:r>
+        <w:rPr>
+          <w:rFonts w:ascii="Segoe UI" w:hAnsi="Segoe UI" w:cs="Segoe UI"/>
+          <w:sz w:val="24"/>
+          <w:szCs w:val="24"/>
         </w:rPr>
         <w:t xml:space="preserve"> </w:t>
       </w:r>
+      <w:r>
+        <w:rPr>
+          <w:rFonts w:ascii="Segoe UI" w:hAnsi="Segoe UI" w:cs="Segoe UI"/>
+          <w:sz w:val="24"/>
+          <w:szCs w:val="24"/>
+        </w:rPr>
+        <w:t>Una vez la tarea esté completamente realizada, se eliminará la rama del repositorio</w:t>
+      </w:r>
+      <w:r>
+        <w:rPr>
+          <w:rFonts w:ascii="Segoe UI" w:hAnsi="Segoe UI" w:cs="Segoe UI"/>
+          <w:sz w:val="24"/>
+          <w:szCs w:val="24"/>
+        </w:rPr>
+        <w:t xml:space="preserve"> </w:t>
+      </w:r>
+      <w:r>
+        <w:rPr>
+          <w:rFonts w:ascii="Segoe UI" w:hAnsi="Segoe UI" w:cs="Segoe UI"/>
+          <w:sz w:val="24"/>
+          <w:szCs w:val="24"/>
+        </w:rPr>
+        <w:t>con el fin de no saturar el repositorio de las mismas.</w:t>
+      </w:r>
+    </w:p>
+    <w:p>
+      <w:pPr>
+        <w:autoSpaceDE w:val="0"/>
+        <w:autoSpaceDN w:val="0"/>
+        <w:adjustRightInd w:val="0"/>
+        <w:spacing w:after="0" w:line="240" w:lineRule="auto"/>
+        <w:rPr>
+          <w:rFonts w:ascii="Segoe UI" w:hAnsi="Segoe UI" w:cs="Segoe UI"/>
+          <w:sz w:val="24"/>
+          <w:szCs w:val="24"/>
+        </w:rPr>
+      </w:pPr>
+    </w:p>
+    <w:p>
+      <w:pPr>
+        <w:autoSpaceDE w:val="0"/>
+        <w:autoSpaceDN w:val="0"/>
+        <w:adjustRightInd w:val="0"/>
+        <w:spacing w:after="0" w:line="240" w:lineRule="auto"/>
+        <w:rPr>
+          <w:rFonts w:ascii="Segoe UI" w:hAnsi="Segoe UI" w:cs="Segoe UI"/>
+          <w:sz w:val="24"/>
+          <w:szCs w:val="24"/>
+        </w:rPr>
+      </w:pPr>
+      <w:r>
+        <w:rPr>
+          <w:rFonts w:ascii="Segoe UI" w:hAnsi="Segoe UI" w:cs="Segoe UI"/>
+          <w:sz w:val="24"/>
+          <w:szCs w:val="24"/>
+        </w:rPr>
+        <w:t xml:space="preserve">Una vez que en una rama se ha terminado la funcionalidad y se ha probado que funciona, se procederá a hacer </w:t>
+      </w:r>
       <w:proofErr w:type="spellStart"/>
       <w:r>
         <w:rPr>
-          <w:rStyle w:val="nfasis"/>
-          <w:rFonts w:ascii="Segoe UI" w:hAnsi="Segoe UI" w:cs="Segoe UI"/>
-          <w:color w:val="24292E"/>
-        </w:rPr>
-        <w:t>model</w:t>
+          <w:rFonts w:ascii="Segoe UI" w:hAnsi="Segoe UI" w:cs="Segoe UI"/>
+          <w:sz w:val="24"/>
+          <w:szCs w:val="24"/>
+        </w:rPr>
+        <w:t>merge</w:t>
       </w:r>
       <w:proofErr w:type="spellEnd"/>
       <w:r>
         <w:rPr>
           <w:rFonts w:ascii="Segoe UI" w:hAnsi="Segoe UI" w:cs="Segoe UI"/>
-          <w:color w:val="24292E"/>
-        </w:rPr>
-        <w:t> del repositorio: ¿cómo se gestiona el repositorio?</w:t>
+          <w:sz w:val="24"/>
+          <w:szCs w:val="24"/>
+        </w:rPr>
+        <w:t xml:space="preserve"> con la rama </w:t>
+      </w:r>
+      <w:proofErr w:type="gramStart"/>
+      <w:r>
+        <w:rPr>
+          <w:rFonts w:ascii="Segoe UI" w:hAnsi="Segoe UI" w:cs="Segoe UI"/>
+          <w:sz w:val="24"/>
+          <w:szCs w:val="24"/>
+        </w:rPr>
+        <w:t>master</w:t>
+      </w:r>
+      <w:proofErr w:type="gramEnd"/>
+      <w:r>
+        <w:rPr>
+          <w:rFonts w:ascii="Segoe UI" w:hAnsi="Segoe UI" w:cs="Segoe UI"/>
+          <w:sz w:val="24"/>
+          <w:szCs w:val="24"/>
+        </w:rPr>
+        <w:t>.</w:t>
       </w:r>
     </w:p>
     <w:p>
@@ -3784,62 +4932,188 @@
     </w:p>
     <w:p>
       <w:pPr>
-        <w:pStyle w:val="NormalWeb"/>
         <w:shd w:val="clear" w:color="auto" w:fill="FFFFFF"/>
-        <w:spacing w:before="0" w:beforeAutospacing="0" w:after="240" w:afterAutospacing="0"/>
-        <w:rPr>
-          <w:rFonts w:ascii="Segoe UI" w:hAnsi="Segoe UI" w:cs="Segoe UI"/>
-          <w:color w:val="24292E"/>
-        </w:rPr>
-      </w:pPr>
-      <w:r>
-        <w:rPr>
-          <w:rFonts w:ascii="Segoe UI" w:hAnsi="Segoe UI" w:cs="Segoe UI"/>
-          <w:color w:val="24292E"/>
-        </w:rPr>
-        <w:t>se explicarán los procesos, técnicas y herramientas para la gestión de la construcción e integración continua del proyecto. Evite poner información de las herramientas en sí que se pueda encontrar en fuentes bibliográficas o internet. Si es del caso haga referencia a ellas. Céntrese en los aspectos particulares de su proyecto en concreto:</w:t>
-      </w:r>
-    </w:p>
-    <w:p>
-      <w:pPr>
-        <w:numPr>
-          <w:ilvl w:val="0"/>
-          <w:numId w:val="3"/>
-        </w:numPr>
+        <w:spacing w:before="100" w:beforeAutospacing="1" w:after="24" w:line="240" w:lineRule="auto"/>
+        <w:ind w:left="24"/>
+        <w:rPr>
+          <w:rFonts w:ascii="Segoe UI" w:eastAsia="Times New Roman" w:hAnsi="Segoe UI" w:cs="Segoe UI"/>
+          <w:color w:val="000000"/>
+          <w:sz w:val="24"/>
+          <w:szCs w:val="24"/>
+          <w:lang w:eastAsia="es-ES"/>
+        </w:rPr>
+      </w:pPr>
+      <w:r>
+        <w:rPr>
+          <w:rFonts w:ascii="Segoe UI" w:eastAsia="Times New Roman" w:hAnsi="Segoe UI" w:cs="Segoe UI"/>
+          <w:color w:val="000000"/>
+          <w:sz w:val="24"/>
+          <w:szCs w:val="24"/>
+          <w:lang w:eastAsia="es-ES"/>
+        </w:rPr>
+        <w:t>Para la construcción automática del proyecto se ha utilizado el servicio Travis CI, que permite</w:t>
+      </w:r>
+      <w:r>
+        <w:rPr>
+          <w:rFonts w:ascii="Segoe UI" w:eastAsia="Times New Roman" w:hAnsi="Segoe UI" w:cs="Segoe UI"/>
+          <w:color w:val="000000"/>
+          <w:sz w:val="24"/>
+          <w:szCs w:val="24"/>
+          <w:lang w:eastAsia="es-ES"/>
+        </w:rPr>
+        <w:t xml:space="preserve"> una</w:t>
+      </w:r>
+      <w:r>
+        <w:rPr>
+          <w:rFonts w:ascii="Segoe UI" w:eastAsia="Times New Roman" w:hAnsi="Segoe UI" w:cs="Segoe UI"/>
+          <w:color w:val="000000"/>
+          <w:sz w:val="24"/>
+          <w:szCs w:val="24"/>
+          <w:lang w:eastAsia="es-ES"/>
+        </w:rPr>
+        <w:t xml:space="preserve"> sincronización entre</w:t>
+      </w:r>
+      <w:r>
+        <w:rPr>
+          <w:rFonts w:ascii="Segoe UI" w:eastAsia="Times New Roman" w:hAnsi="Segoe UI" w:cs="Segoe UI"/>
+          <w:color w:val="000000"/>
+          <w:sz w:val="24"/>
+          <w:szCs w:val="24"/>
+          <w:lang w:eastAsia="es-ES"/>
+        </w:rPr>
+        <w:t xml:space="preserve"> un repositorio alojado en GitHub y el sistema de construcción Travis.</w:t>
+      </w:r>
+    </w:p>
+    <w:p>
+      <w:pPr>
         <w:shd w:val="clear" w:color="auto" w:fill="FFFFFF"/>
-        <w:spacing w:before="100" w:beforeAutospacing="1" w:after="100" w:afterAutospacing="1" w:line="240" w:lineRule="auto"/>
-        <w:rPr>
-          <w:rFonts w:ascii="Segoe UI" w:hAnsi="Segoe UI" w:cs="Segoe UI"/>
-          <w:color w:val="24292E"/>
-        </w:rPr>
-      </w:pPr>
-      <w:r>
-        <w:rPr>
-          <w:rFonts w:ascii="Segoe UI" w:hAnsi="Segoe UI" w:cs="Segoe UI"/>
-          <w:color w:val="24292E"/>
-        </w:rPr>
-        <w:t>Proceso de integración continua que usa</w:t>
-      </w:r>
-    </w:p>
-    <w:p>
-      <w:pPr>
-        <w:numPr>
-          <w:ilvl w:val="0"/>
-          <w:numId w:val="3"/>
-        </w:numPr>
+        <w:spacing w:before="100" w:beforeAutospacing="1" w:after="24" w:line="240" w:lineRule="auto"/>
+        <w:ind w:left="24"/>
+        <w:rPr>
+          <w:rFonts w:ascii="Segoe UI" w:eastAsia="Times New Roman" w:hAnsi="Segoe UI" w:cs="Segoe UI"/>
+          <w:color w:val="000000"/>
+          <w:sz w:val="24"/>
+          <w:szCs w:val="24"/>
+          <w:lang w:eastAsia="es-ES"/>
+        </w:rPr>
+      </w:pPr>
+      <w:r>
+        <w:rPr>
+          <w:rFonts w:ascii="Segoe UI" w:eastAsia="Times New Roman" w:hAnsi="Segoe UI" w:cs="Segoe UI"/>
+          <w:color w:val="000000"/>
+          <w:sz w:val="24"/>
+          <w:szCs w:val="24"/>
+          <w:lang w:eastAsia="es-ES"/>
+        </w:rPr>
+        <w:t xml:space="preserve">Travis es capaz de detectar automáticamente el momento en el que se ha realizado un </w:t>
+      </w:r>
+      <w:proofErr w:type="spellStart"/>
+      <w:r>
+        <w:rPr>
+          <w:rFonts w:ascii="Segoe UI" w:eastAsia="Times New Roman" w:hAnsi="Segoe UI" w:cs="Segoe UI"/>
+          <w:color w:val="000000"/>
+          <w:sz w:val="24"/>
+          <w:szCs w:val="24"/>
+          <w:lang w:eastAsia="es-ES"/>
+        </w:rPr>
+        <w:t>commit</w:t>
+      </w:r>
+      <w:proofErr w:type="spellEnd"/>
+      <w:r>
+        <w:rPr>
+          <w:rFonts w:ascii="Segoe UI" w:eastAsia="Times New Roman" w:hAnsi="Segoe UI" w:cs="Segoe UI"/>
+          <w:color w:val="000000"/>
+          <w:sz w:val="24"/>
+          <w:szCs w:val="24"/>
+          <w:lang w:eastAsia="es-ES"/>
+        </w:rPr>
+        <w:t xml:space="preserve"> en el repositorio correspondiente. En el momento que eso ocurre, Travis inicia una construcción (</w:t>
+      </w:r>
+      <w:proofErr w:type="spellStart"/>
+      <w:r>
+        <w:rPr>
+          <w:rFonts w:ascii="Segoe UI" w:eastAsia="Times New Roman" w:hAnsi="Segoe UI" w:cs="Segoe UI"/>
+          <w:color w:val="000000"/>
+          <w:sz w:val="24"/>
+          <w:szCs w:val="24"/>
+          <w:lang w:eastAsia="es-ES"/>
+        </w:rPr>
+        <w:t>build</w:t>
+      </w:r>
+      <w:proofErr w:type="spellEnd"/>
+      <w:r>
+        <w:rPr>
+          <w:rFonts w:ascii="Segoe UI" w:eastAsia="Times New Roman" w:hAnsi="Segoe UI" w:cs="Segoe UI"/>
+          <w:color w:val="000000"/>
+          <w:sz w:val="24"/>
+          <w:szCs w:val="24"/>
+          <w:lang w:eastAsia="es-ES"/>
+        </w:rPr>
+        <w:t xml:space="preserve"> o compilación) en sus servidores de la red, </w:t>
+      </w:r>
+      <w:r>
+        <w:rPr>
+          <w:rFonts w:ascii="Segoe UI" w:eastAsia="Times New Roman" w:hAnsi="Segoe UI" w:cs="Segoe UI"/>
+          <w:color w:val="000000"/>
+          <w:sz w:val="24"/>
+          <w:szCs w:val="24"/>
+          <w:lang w:eastAsia="es-ES"/>
+        </w:rPr>
+        <w:t>de forma totalmente autónoma</w:t>
+      </w:r>
+      <w:r>
+        <w:rPr>
+          <w:rFonts w:ascii="Segoe UI" w:eastAsia="Times New Roman" w:hAnsi="Segoe UI" w:cs="Segoe UI"/>
+          <w:color w:val="000000"/>
+          <w:sz w:val="24"/>
+          <w:szCs w:val="24"/>
+          <w:lang w:eastAsia="es-ES"/>
+        </w:rPr>
+        <w:t xml:space="preserve"> y transparente para el usuario</w:t>
+      </w:r>
+      <w:r>
+        <w:rPr>
+          <w:rFonts w:ascii="Segoe UI" w:eastAsia="Times New Roman" w:hAnsi="Segoe UI" w:cs="Segoe UI"/>
+          <w:color w:val="000000"/>
+          <w:sz w:val="24"/>
+          <w:szCs w:val="24"/>
+          <w:lang w:eastAsia="es-ES"/>
+        </w:rPr>
+        <w:t>.</w:t>
+      </w:r>
+      <w:r>
+        <w:rPr>
+          <w:rFonts w:ascii="Segoe UI" w:eastAsia="Times New Roman" w:hAnsi="Segoe UI" w:cs="Segoe UI"/>
+          <w:color w:val="000000"/>
+          <w:sz w:val="24"/>
+          <w:szCs w:val="24"/>
+          <w:lang w:eastAsia="es-ES"/>
+        </w:rPr>
+        <w:t xml:space="preserve"> </w:t>
+      </w:r>
+    </w:p>
+    <w:p>
+      <w:pPr>
         <w:shd w:val="clear" w:color="auto" w:fill="FFFFFF"/>
-        <w:spacing w:before="60" w:after="100" w:afterAutospacing="1" w:line="240" w:lineRule="auto"/>
-        <w:rPr>
-          <w:rFonts w:ascii="Segoe UI" w:hAnsi="Segoe UI" w:cs="Segoe UI"/>
-          <w:color w:val="24292E"/>
-        </w:rPr>
-      </w:pPr>
-      <w:r>
-        <w:rPr>
-          <w:rFonts w:ascii="Segoe UI" w:hAnsi="Segoe UI" w:cs="Segoe UI"/>
-          <w:color w:val="24292E"/>
-        </w:rPr>
-        <w:t>Herramientas está usando para dar soporte a ese proceso</w:t>
+        <w:spacing w:before="100" w:beforeAutospacing="1" w:after="24" w:line="240" w:lineRule="auto"/>
+        <w:ind w:left="24"/>
+        <w:rPr>
+          <w:rFonts w:ascii="Segoe UI" w:eastAsia="Times New Roman" w:hAnsi="Segoe UI" w:cs="Segoe UI"/>
+          <w:color w:val="000000"/>
+          <w:sz w:val="24"/>
+          <w:szCs w:val="24"/>
+          <w:lang w:eastAsia="es-ES"/>
+        </w:rPr>
+      </w:pPr>
+      <w:r>
+        <w:rPr>
+          <w:rFonts w:ascii="Segoe UI" w:eastAsia="Times New Roman" w:hAnsi="Segoe UI" w:cs="Segoe UI"/>
+          <w:color w:val="000000"/>
+          <w:sz w:val="24"/>
+          <w:szCs w:val="24"/>
+          <w:lang w:eastAsia="es-ES"/>
+        </w:rPr>
+        <w:t>Travis permite ver en todo momento mediante logs el estado de una construcción, permitiendo así comprobar una construcción correcta o con errores, y en el caso de existir algún error, la visualización de su traza para la posterior corrección del mismo.</w:t>
       </w:r>
     </w:p>
     <w:p>
@@ -3875,15 +5149,22 @@
         <w:spacing w:before="0" w:beforeAutospacing="0" w:after="240" w:afterAutospacing="0"/>
         <w:rPr>
           <w:rFonts w:ascii="Segoe UI" w:hAnsi="Segoe UI" w:cs="Segoe UI"/>
-          <w:color w:val="24292E"/>
-        </w:rPr>
-      </w:pPr>
-      <w:r>
-        <w:rPr>
-          <w:rFonts w:ascii="Segoe UI" w:hAnsi="Segoe UI" w:cs="Segoe UI"/>
-          <w:color w:val="24292E"/>
-        </w:rPr>
-        <w:t>se explicarán los procesos, técnicas y herramientas para la gestión de las liberaciones, despliegue y entregas del proyecto. Evite poner información de las herramientas en sí que se pueda encontrar en fuentes bibliográficas o internet. Si es del caso haga referencia a ellas. Céntrese en los aspectos particulares de su proyecto en concreto:</w:t>
+          <w:color w:val="FF0000"/>
+        </w:rPr>
+      </w:pPr>
+      <w:r>
+        <w:rPr>
+          <w:rFonts w:ascii="Segoe UI" w:hAnsi="Segoe UI" w:cs="Segoe UI"/>
+          <w:color w:val="FF0000"/>
+        </w:rPr>
+        <w:t>S</w:t>
+      </w:r>
+      <w:r>
+        <w:rPr>
+          <w:rFonts w:ascii="Segoe UI" w:hAnsi="Segoe UI" w:cs="Segoe UI"/>
+          <w:color w:val="FF0000"/>
+        </w:rPr>
+        <w:t>e explicarán los procesos, técnicas y herramientas para la gestión de las liberaciones, despliegue y entregas del proyecto. Evite poner información de las herramientas en sí que se pueda encontrar en fuentes bibliográficas o internet. Si es del caso haga referencia a ellas. Céntrese en los aspectos particulares de su proyecto en concreto:</w:t>
       </w:r>
     </w:p>
     <w:p>
@@ -3904,7 +5185,6 @@
           <w:rFonts w:ascii="Segoe UI" w:hAnsi="Segoe UI" w:cs="Segoe UI"/>
           <w:color w:val="24292E"/>
         </w:rPr>
-        <w:lastRenderedPageBreak/>
         <w:t>Proceso definido para las liberaciones</w:t>
       </w:r>
     </w:p>
@@ -3969,6 +5249,21 @@
           <w:color w:val="24292E"/>
         </w:rPr>
         <w:t>Política de nombrado e identificación de los entregables.</w:t>
+      </w:r>
+    </w:p>
+    <w:p>
+      <w:pPr>
+        <w:rPr>
+          <w:rFonts w:ascii="Segoe UI" w:hAnsi="Segoe UI" w:cs="Segoe UI"/>
+          <w:color w:val="24292E"/>
+        </w:rPr>
+      </w:pPr>
+      <w:r>
+        <w:rPr>
+          <w:rFonts w:ascii="Segoe UI" w:hAnsi="Segoe UI" w:cs="Segoe UI"/>
+          <w:color w:val="24292E"/>
+        </w:rPr>
+        <w:br w:type="page"/>
       </w:r>
     </w:p>
     <w:p>
@@ -3994,6 +5289,7 @@
           <w:sz w:val="30"/>
           <w:szCs w:val="30"/>
         </w:rPr>
+        <w:lastRenderedPageBreak/>
         <w:t>Mapa de herramientas</w:t>
       </w:r>
     </w:p>
@@ -4004,15 +5300,22 @@
         <w:spacing w:before="0" w:beforeAutospacing="0" w:after="240" w:afterAutospacing="0"/>
         <w:rPr>
           <w:rFonts w:ascii="Segoe UI" w:hAnsi="Segoe UI" w:cs="Segoe UI"/>
-          <w:color w:val="24292E"/>
-        </w:rPr>
-      </w:pPr>
-      <w:r>
-        <w:rPr>
-          <w:rFonts w:ascii="Segoe UI" w:hAnsi="Segoe UI" w:cs="Segoe UI"/>
-          <w:color w:val="24292E"/>
-        </w:rPr>
-        <w:t>se dará un esquema de cómo se conectan las herramientas que se usan en el proyecto, qué relaciones tienen o qué relaciones propondría añadir. No olvide explicar bien el mapa de herramientas. Se trata del mapa de herramientas de gestión de la configuración. El mapa de herramientas que se usen para el desarrollo (como bases de datos u otros) no es necesario que aparezca aquí.</w:t>
+          <w:color w:val="FF0000"/>
+        </w:rPr>
+      </w:pPr>
+      <w:r>
+        <w:rPr>
+          <w:rFonts w:ascii="Segoe UI" w:hAnsi="Segoe UI" w:cs="Segoe UI"/>
+          <w:color w:val="FF0000"/>
+        </w:rPr>
+        <w:t>S</w:t>
+      </w:r>
+      <w:r>
+        <w:rPr>
+          <w:rFonts w:ascii="Segoe UI" w:hAnsi="Segoe UI" w:cs="Segoe UI"/>
+          <w:color w:val="FF0000"/>
+        </w:rPr>
+        <w:t>e dará un esquema de cómo se conectan las herramientas que se usan en el proyecto, qué relaciones tienen o qué relaciones propondría añadir. No olvide explicar bien el mapa de herramientas. Se trata del mapa de herramientas de gestión de la configuración. El mapa de herramientas que se usen para el desarrollo (como bases de datos u otros) no es necesario que aparezca aquí.</w:t>
       </w:r>
     </w:p>
     <w:p>
@@ -4048,15 +5351,22 @@
         <w:spacing w:before="0" w:beforeAutospacing="0" w:after="240" w:afterAutospacing="0"/>
         <w:rPr>
           <w:rFonts w:ascii="Segoe UI" w:hAnsi="Segoe UI" w:cs="Segoe UI"/>
-          <w:color w:val="24292E"/>
-        </w:rPr>
-      </w:pPr>
-      <w:r>
-        <w:rPr>
-          <w:rFonts w:ascii="Segoe UI" w:hAnsi="Segoe UI" w:cs="Segoe UI"/>
-          <w:color w:val="24292E"/>
-        </w:rPr>
-        <w:t>se presentará un ejercicio con una propuesta concreta de cambio en la que a partir de un cambio que se requiera, se expliquen paso por paso (incluyendo comandos y uso de herramientas) lo que hay que hacer para realizar dicho cambio. Debe ser un ejercicio ilustrativo de todo el proceso de evolución y gestión de la configuración del proyecto.</w:t>
+          <w:color w:val="FF0000"/>
+        </w:rPr>
+      </w:pPr>
+      <w:r>
+        <w:rPr>
+          <w:rFonts w:ascii="Segoe UI" w:hAnsi="Segoe UI" w:cs="Segoe UI"/>
+          <w:color w:val="FF0000"/>
+        </w:rPr>
+        <w:t>S</w:t>
+      </w:r>
+      <w:r>
+        <w:rPr>
+          <w:rFonts w:ascii="Segoe UI" w:hAnsi="Segoe UI" w:cs="Segoe UI"/>
+          <w:color w:val="FF0000"/>
+        </w:rPr>
+        <w:t>e presentará un ejercicio con una propuesta concreta de cambio en la que a partir de un cambio que se requiera, se expliquen paso por paso (incluyendo comandos y uso de herramientas) lo que hay que hacer para realizar dicho cambio. Debe ser un ejercicio ilustrativo de todo el proceso de evolución y gestión de la configuración del proyecto.</w:t>
       </w:r>
     </w:p>
     <w:p>
@@ -4119,15 +5429,22 @@
         <w:spacing w:before="0" w:beforeAutospacing="0"/>
         <w:rPr>
           <w:rFonts w:ascii="Segoe UI" w:hAnsi="Segoe UI" w:cs="Segoe UI"/>
-          <w:color w:val="24292E"/>
-        </w:rPr>
-      </w:pPr>
-      <w:r>
-        <w:rPr>
-          <w:rFonts w:ascii="Segoe UI" w:hAnsi="Segoe UI" w:cs="Segoe UI"/>
-          <w:color w:val="24292E"/>
-        </w:rPr>
-        <w:t>se enunciarán algunas conclusiones y se presentará un apartado sobre las mejoras que se proponen para el futuro (curso siguiente) y que no han sido desarrolladas en el sistema que se entrega</w:t>
+          <w:color w:val="FF0000"/>
+        </w:rPr>
+      </w:pPr>
+      <w:r>
+        <w:rPr>
+          <w:rFonts w:ascii="Segoe UI" w:hAnsi="Segoe UI" w:cs="Segoe UI"/>
+          <w:color w:val="FF0000"/>
+        </w:rPr>
+        <w:t>S</w:t>
+      </w:r>
+      <w:r>
+        <w:rPr>
+          <w:rFonts w:ascii="Segoe UI" w:hAnsi="Segoe UI" w:cs="Segoe UI"/>
+          <w:color w:val="FF0000"/>
+        </w:rPr>
+        <w:t>e enunciarán algunas conclusiones y se presentará un apartado sobre las mejoras que se proponen para el futuro (curso siguiente) y que no han sido desarrolladas en el sistema que se entrega</w:t>
       </w:r>
     </w:p>
     <w:p>
@@ -4679,6 +5996,119 @@
     </w:lvl>
   </w:abstractNum>
   <w:abstractNum w:abstractNumId="4" w15:restartNumberingAfterBreak="0">
+    <w:nsid w:val="1C0D4986"/>
+    <w:multiLevelType w:val="hybridMultilevel"/>
+    <w:tmpl w:val="B58AED36"/>
+    <w:lvl w:ilvl="0" w:tplc="0C0A0003">
+      <w:start w:val="1"/>
+      <w:numFmt w:val="bullet"/>
+      <w:lvlText w:val="o"/>
+      <w:lvlJc w:val="left"/>
+      <w:pPr>
+        <w:ind w:left="720" w:hanging="360"/>
+      </w:pPr>
+      <w:rPr>
+        <w:rFonts w:ascii="Courier New" w:hAnsi="Courier New" w:cs="Courier New" w:hint="default"/>
+      </w:rPr>
+    </w:lvl>
+    <w:lvl w:ilvl="1" w:tplc="0C0A0003" w:tentative="1">
+      <w:start w:val="1"/>
+      <w:numFmt w:val="bullet"/>
+      <w:lvlText w:val="o"/>
+      <w:lvlJc w:val="left"/>
+      <w:pPr>
+        <w:ind w:left="1440" w:hanging="360"/>
+      </w:pPr>
+      <w:rPr>
+        <w:rFonts w:ascii="Courier New" w:hAnsi="Courier New" w:cs="Courier New" w:hint="default"/>
+      </w:rPr>
+    </w:lvl>
+    <w:lvl w:ilvl="2" w:tplc="0C0A0005" w:tentative="1">
+      <w:start w:val="1"/>
+      <w:numFmt w:val="bullet"/>
+      <w:lvlText w:val=""/>
+      <w:lvlJc w:val="left"/>
+      <w:pPr>
+        <w:ind w:left="2160" w:hanging="360"/>
+      </w:pPr>
+      <w:rPr>
+        <w:rFonts w:ascii="Wingdings" w:hAnsi="Wingdings" w:hint="default"/>
+      </w:rPr>
+    </w:lvl>
+    <w:lvl w:ilvl="3" w:tplc="0C0A0001" w:tentative="1">
+      <w:start w:val="1"/>
+      <w:numFmt w:val="bullet"/>
+      <w:lvlText w:val=""/>
+      <w:lvlJc w:val="left"/>
+      <w:pPr>
+        <w:ind w:left="2880" w:hanging="360"/>
+      </w:pPr>
+      <w:rPr>
+        <w:rFonts w:ascii="Symbol" w:hAnsi="Symbol" w:hint="default"/>
+      </w:rPr>
+    </w:lvl>
+    <w:lvl w:ilvl="4" w:tplc="0C0A0003" w:tentative="1">
+      <w:start w:val="1"/>
+      <w:numFmt w:val="bullet"/>
+      <w:lvlText w:val="o"/>
+      <w:lvlJc w:val="left"/>
+      <w:pPr>
+        <w:ind w:left="3600" w:hanging="360"/>
+      </w:pPr>
+      <w:rPr>
+        <w:rFonts w:ascii="Courier New" w:hAnsi="Courier New" w:cs="Courier New" w:hint="default"/>
+      </w:rPr>
+    </w:lvl>
+    <w:lvl w:ilvl="5" w:tplc="0C0A0005" w:tentative="1">
+      <w:start w:val="1"/>
+      <w:numFmt w:val="bullet"/>
+      <w:lvlText w:val=""/>
+      <w:lvlJc w:val="left"/>
+      <w:pPr>
+        <w:ind w:left="4320" w:hanging="360"/>
+      </w:pPr>
+      <w:rPr>
+        <w:rFonts w:ascii="Wingdings" w:hAnsi="Wingdings" w:hint="default"/>
+      </w:rPr>
+    </w:lvl>
+    <w:lvl w:ilvl="6" w:tplc="0C0A0001" w:tentative="1">
+      <w:start w:val="1"/>
+      <w:numFmt w:val="bullet"/>
+      <w:lvlText w:val=""/>
+      <w:lvlJc w:val="left"/>
+      <w:pPr>
+        <w:ind w:left="5040" w:hanging="360"/>
+      </w:pPr>
+      <w:rPr>
+        <w:rFonts w:ascii="Symbol" w:hAnsi="Symbol" w:hint="default"/>
+      </w:rPr>
+    </w:lvl>
+    <w:lvl w:ilvl="7" w:tplc="0C0A0003" w:tentative="1">
+      <w:start w:val="1"/>
+      <w:numFmt w:val="bullet"/>
+      <w:lvlText w:val="o"/>
+      <w:lvlJc w:val="left"/>
+      <w:pPr>
+        <w:ind w:left="5760" w:hanging="360"/>
+      </w:pPr>
+      <w:rPr>
+        <w:rFonts w:ascii="Courier New" w:hAnsi="Courier New" w:cs="Courier New" w:hint="default"/>
+      </w:rPr>
+    </w:lvl>
+    <w:lvl w:ilvl="8" w:tplc="0C0A0005" w:tentative="1">
+      <w:start w:val="1"/>
+      <w:numFmt w:val="bullet"/>
+      <w:lvlText w:val=""/>
+      <w:lvlJc w:val="left"/>
+      <w:pPr>
+        <w:ind w:left="6480" w:hanging="360"/>
+      </w:pPr>
+      <w:rPr>
+        <w:rFonts w:ascii="Wingdings" w:hAnsi="Wingdings" w:hint="default"/>
+      </w:rPr>
+    </w:lvl>
+  </w:abstractNum>
+  <w:abstractNum w:abstractNumId="5" w15:restartNumberingAfterBreak="0">
     <w:nsid w:val="41731443"/>
     <w:multiLevelType w:val="hybridMultilevel"/>
     <w:tmpl w:val="EC30B1A0"/>
@@ -4791,7 +6221,7 @@
       </w:rPr>
     </w:lvl>
   </w:abstractNum>
-  <w:abstractNum w:abstractNumId="5" w15:restartNumberingAfterBreak="0">
+  <w:abstractNum w:abstractNumId="6" w15:restartNumberingAfterBreak="0">
     <w:nsid w:val="51AE4999"/>
     <w:multiLevelType w:val="multilevel"/>
     <w:tmpl w:val="6D9EB654"/>
@@ -4940,7 +6370,7 @@
       </w:rPr>
     </w:lvl>
   </w:abstractNum>
-  <w:abstractNum w:abstractNumId="6" w15:restartNumberingAfterBreak="0">
+  <w:abstractNum w:abstractNumId="7" w15:restartNumberingAfterBreak="0">
     <w:nsid w:val="522063FE"/>
     <w:multiLevelType w:val="multilevel"/>
     <w:tmpl w:val="AE440480"/>
@@ -5061,7 +6491,7 @@
       </w:rPr>
     </w:lvl>
   </w:abstractNum>
-  <w:abstractNum w:abstractNumId="7" w15:restartNumberingAfterBreak="0">
+  <w:abstractNum w:abstractNumId="8" w15:restartNumberingAfterBreak="0">
     <w:nsid w:val="55FC6267"/>
     <w:multiLevelType w:val="hybridMultilevel"/>
     <w:tmpl w:val="B3F8D756"/>
@@ -5174,7 +6604,7 @@
       </w:rPr>
     </w:lvl>
   </w:abstractNum>
-  <w:abstractNum w:abstractNumId="8" w15:restartNumberingAfterBreak="0">
+  <w:abstractNum w:abstractNumId="9" w15:restartNumberingAfterBreak="0">
     <w:nsid w:val="569B4E42"/>
     <w:multiLevelType w:val="hybridMultilevel"/>
     <w:tmpl w:val="14BCD8B0"/>
@@ -5260,7 +6690,96 @@
       </w:pPr>
     </w:lvl>
   </w:abstractNum>
-  <w:abstractNum w:abstractNumId="9" w15:restartNumberingAfterBreak="0">
+  <w:abstractNum w:abstractNumId="10" w15:restartNumberingAfterBreak="0">
+    <w:nsid w:val="5C4915BC"/>
+    <w:multiLevelType w:val="hybridMultilevel"/>
+    <w:tmpl w:val="AF9A47FC"/>
+    <w:lvl w:ilvl="0" w:tplc="0C0A0017">
+      <w:start w:val="1"/>
+      <w:numFmt w:val="lowerLetter"/>
+      <w:lvlText w:val="%1)"/>
+      <w:lvlJc w:val="left"/>
+      <w:pPr>
+        <w:ind w:left="720" w:hanging="360"/>
+      </w:pPr>
+      <w:rPr>
+        <w:rFonts w:hint="default"/>
+      </w:rPr>
+    </w:lvl>
+    <w:lvl w:ilvl="1" w:tplc="0C0A0019" w:tentative="1">
+      <w:start w:val="1"/>
+      <w:numFmt w:val="lowerLetter"/>
+      <w:lvlText w:val="%2."/>
+      <w:lvlJc w:val="left"/>
+      <w:pPr>
+        <w:ind w:left="1440" w:hanging="360"/>
+      </w:pPr>
+    </w:lvl>
+    <w:lvl w:ilvl="2" w:tplc="0C0A001B" w:tentative="1">
+      <w:start w:val="1"/>
+      <w:numFmt w:val="lowerRoman"/>
+      <w:lvlText w:val="%3."/>
+      <w:lvlJc w:val="right"/>
+      <w:pPr>
+        <w:ind w:left="2160" w:hanging="180"/>
+      </w:pPr>
+    </w:lvl>
+    <w:lvl w:ilvl="3" w:tplc="0C0A000F" w:tentative="1">
+      <w:start w:val="1"/>
+      <w:numFmt w:val="decimal"/>
+      <w:lvlText w:val="%4."/>
+      <w:lvlJc w:val="left"/>
+      <w:pPr>
+        <w:ind w:left="2880" w:hanging="360"/>
+      </w:pPr>
+    </w:lvl>
+    <w:lvl w:ilvl="4" w:tplc="0C0A0019" w:tentative="1">
+      <w:start w:val="1"/>
+      <w:numFmt w:val="lowerLetter"/>
+      <w:lvlText w:val="%5."/>
+      <w:lvlJc w:val="left"/>
+      <w:pPr>
+        <w:ind w:left="3600" w:hanging="360"/>
+      </w:pPr>
+    </w:lvl>
+    <w:lvl w:ilvl="5" w:tplc="0C0A001B" w:tentative="1">
+      <w:start w:val="1"/>
+      <w:numFmt w:val="lowerRoman"/>
+      <w:lvlText w:val="%6."/>
+      <w:lvlJc w:val="right"/>
+      <w:pPr>
+        <w:ind w:left="4320" w:hanging="180"/>
+      </w:pPr>
+    </w:lvl>
+    <w:lvl w:ilvl="6" w:tplc="0C0A000F" w:tentative="1">
+      <w:start w:val="1"/>
+      <w:numFmt w:val="decimal"/>
+      <w:lvlText w:val="%7."/>
+      <w:lvlJc w:val="left"/>
+      <w:pPr>
+        <w:ind w:left="5040" w:hanging="360"/>
+      </w:pPr>
+    </w:lvl>
+    <w:lvl w:ilvl="7" w:tplc="0C0A0019" w:tentative="1">
+      <w:start w:val="1"/>
+      <w:numFmt w:val="lowerLetter"/>
+      <w:lvlText w:val="%8."/>
+      <w:lvlJc w:val="left"/>
+      <w:pPr>
+        <w:ind w:left="5760" w:hanging="360"/>
+      </w:pPr>
+    </w:lvl>
+    <w:lvl w:ilvl="8" w:tplc="0C0A001B" w:tentative="1">
+      <w:start w:val="1"/>
+      <w:numFmt w:val="lowerRoman"/>
+      <w:lvlText w:val="%9."/>
+      <w:lvlJc w:val="right"/>
+      <w:pPr>
+        <w:ind w:left="6480" w:hanging="180"/>
+      </w:pPr>
+    </w:lvl>
+  </w:abstractNum>
+  <w:abstractNum w:abstractNumId="11" w15:restartNumberingAfterBreak="0">
     <w:nsid w:val="605742C8"/>
     <w:multiLevelType w:val="multilevel"/>
     <w:tmpl w:val="886884EE"/>
@@ -5373,11 +6892,11 @@
       </w:rPr>
     </w:lvl>
   </w:abstractNum>
-  <w:abstractNum w:abstractNumId="10" w15:restartNumberingAfterBreak="0">
+  <w:abstractNum w:abstractNumId="12" w15:restartNumberingAfterBreak="0">
     <w:nsid w:val="7B3B47CF"/>
     <w:multiLevelType w:val="hybridMultilevel"/>
-    <w:tmpl w:val="C8D2A312"/>
-    <w:lvl w:ilvl="0" w:tplc="010A1AF6">
+    <w:tmpl w:val="BF56D73C"/>
+    <w:lvl w:ilvl="0" w:tplc="C582C5E6">
       <w:start w:val="1"/>
       <w:numFmt w:val="decimal"/>
       <w:lvlText w:val="%1-"/>
@@ -5387,6 +6906,8 @@
       </w:pPr>
       <w:rPr>
         <w:rFonts w:hint="default"/>
+        <w:sz w:val="24"/>
+        <w:szCs w:val="24"/>
       </w:rPr>
     </w:lvl>
     <w:lvl w:ilvl="1" w:tplc="0C0A0019">
@@ -5462,7 +6983,7 @@
       </w:pPr>
     </w:lvl>
   </w:abstractNum>
-  <w:abstractNum w:abstractNumId="11" w15:restartNumberingAfterBreak="0">
+  <w:abstractNum w:abstractNumId="13" w15:restartNumberingAfterBreak="0">
     <w:nsid w:val="7EE61E1A"/>
     <w:multiLevelType w:val="multilevel"/>
     <w:tmpl w:val="088A0CBE"/>
@@ -5611,7 +7132,7 @@
       </w:rPr>
     </w:lvl>
   </w:abstractNum>
-  <w:abstractNum w:abstractNumId="12" w15:restartNumberingAfterBreak="0">
+  <w:abstractNum w:abstractNumId="14" w15:restartNumberingAfterBreak="0">
     <w:nsid w:val="7F91412B"/>
     <w:multiLevelType w:val="hybridMultilevel"/>
     <w:tmpl w:val="E30CC33E"/>
@@ -5701,31 +7222,31 @@
     </w:lvl>
   </w:abstractNum>
   <w:num w:numId="1">
-    <w:abstractNumId w:val="8"/>
+    <w:abstractNumId w:val="9"/>
   </w:num>
   <w:num w:numId="2">
-    <w:abstractNumId w:val="5"/>
+    <w:abstractNumId w:val="6"/>
   </w:num>
   <w:num w:numId="3">
     <w:abstractNumId w:val="3"/>
   </w:num>
   <w:num w:numId="4">
+    <w:abstractNumId w:val="13"/>
+  </w:num>
+  <w:num w:numId="5">
+    <w:abstractNumId w:val="7"/>
+  </w:num>
+  <w:num w:numId="6">
+    <w:abstractNumId w:val="14"/>
+  </w:num>
+  <w:num w:numId="7">
+    <w:abstractNumId w:val="12"/>
+  </w:num>
+  <w:num w:numId="8">
     <w:abstractNumId w:val="11"/>
   </w:num>
-  <w:num w:numId="5">
-    <w:abstractNumId w:val="6"/>
-  </w:num>
-  <w:num w:numId="6">
-    <w:abstractNumId w:val="12"/>
-  </w:num>
-  <w:num w:numId="7">
-    <w:abstractNumId w:val="10"/>
-  </w:num>
-  <w:num w:numId="8">
-    <w:abstractNumId w:val="9"/>
-  </w:num>
   <w:num w:numId="9">
-    <w:abstractNumId w:val="4"/>
+    <w:abstractNumId w:val="5"/>
   </w:num>
   <w:num w:numId="10">
     <w:abstractNumId w:val="1"/>
@@ -5734,10 +7255,16 @@
     <w:abstractNumId w:val="2"/>
   </w:num>
   <w:num w:numId="12">
-    <w:abstractNumId w:val="7"/>
+    <w:abstractNumId w:val="8"/>
   </w:num>
   <w:num w:numId="13">
     <w:abstractNumId w:val="0"/>
+  </w:num>
+  <w:num w:numId="14">
+    <w:abstractNumId w:val="4"/>
+  </w:num>
+  <w:num w:numId="15">
+    <w:abstractNumId w:val="10"/>
   </w:num>
 </w:numbering>
 </file>
@@ -6634,6 +8161,18 @@
       <w:shd w:val="clear" w:color="auto" w:fill="E6E6E6"/>
     </w:rPr>
   </w:style>
+  <w:style w:type="character" w:styleId="Hipervnculovisitado">
+    <w:name w:val="FollowedHyperlink"/>
+    <w:basedOn w:val="Fuentedeprrafopredeter"/>
+    <w:uiPriority w:val="99"/>
+    <w:semiHidden/>
+    <w:unhideWhenUsed/>
+    <w:rsid w:val="00046F62"/>
+    <w:rPr>
+      <w:color w:val="954F72" w:themeColor="followedHyperlink"/>
+      <w:u w:val="single"/>
+    </w:rPr>
+  </w:style>
 </w:styles>
 </file>
 
@@ -6962,7 +8501,7 @@
 </file>
 
 <file path=customXml/itemProps2.xml><?xml version="1.0" encoding="utf-8"?>
-<ds:datastoreItem xmlns:ds="http://schemas.openxmlformats.org/officeDocument/2006/customXml" ds:itemID="{7A799FFF-5BF9-4B4F-9F0F-CB11D7DFD2AB}">
+<ds:datastoreItem xmlns:ds="http://schemas.openxmlformats.org/officeDocument/2006/customXml" ds:itemID="{77A92AE5-E208-48E2-8C14-083AB1AF4E27}">
   <ds:schemaRefs>
     <ds:schemaRef ds:uri="http://schemas.openxmlformats.org/officeDocument/2006/bibliography"/>
   </ds:schemaRefs>

</xml_diff>